<commit_message>
capitulo 7 - conclusao
</commit_message>
<xml_diff>
--- a/word/Monografia.docx
+++ b/word/Monografia.docx
@@ -22782,6 +22782,600 @@
         <w:rPr>
           <w:rFonts w:ascii="Cambria" w:hAnsi="Cambria"/>
         </w:rPr>
+        <w:t>section{</w:t>
+      </w:r>
+      <w:proofErr w:type="gramEnd"/>
+      <w:r>
+        <w:rPr>
+          <w:rFonts w:ascii="Cambria" w:hAnsi="Cambria"/>
+        </w:rPr>
+        <w:t>Contribuições}</w:t>
+      </w:r>
+    </w:p>
+    <w:p>
+      <w:pPr>
+        <w:tabs>
+          <w:tab w:val="left" w:pos="2177"/>
+        </w:tabs>
+        <w:rPr>
+          <w:rFonts w:ascii="Cambria" w:hAnsi="Cambria"/>
+        </w:rPr>
+      </w:pPr>
+      <w:r>
+        <w:rPr>
+          <w:rFonts w:ascii="Cambria" w:hAnsi="Cambria"/>
+        </w:rPr>
+        <w:tab/>
+      </w:r>
+      <w:r>
+        <w:rPr>
+          <w:rFonts w:ascii="Cambria" w:hAnsi="Cambria"/>
+        </w:rPr>
+        <w:t xml:space="preserve">Este trabalho trouxe duas contribuições importantes: a primeira, referente ao aplicativo </w:t>
+      </w:r>
+      <w:proofErr w:type="gramStart"/>
+      <w:r>
+        <w:rPr>
+          <w:rFonts w:ascii="Cambria" w:hAnsi="Cambria"/>
+        </w:rPr>
+        <w:t>iQuizzer</w:t>
+      </w:r>
+      <w:proofErr w:type="gramEnd"/>
+      <w:r>
+        <w:rPr>
+          <w:rFonts w:ascii="Cambria" w:hAnsi="Cambria"/>
+        </w:rPr>
+        <w:t>; a segunda, referente a documentação de configuração e implementação de arquitetura de aplicativo móvel utilizando web services.</w:t>
+      </w:r>
+    </w:p>
+    <w:p>
+      <w:pPr>
+        <w:tabs>
+          <w:tab w:val="left" w:pos="2177"/>
+        </w:tabs>
+        <w:rPr>
+          <w:rFonts w:ascii="Cambria" w:hAnsi="Cambria"/>
+        </w:rPr>
+      </w:pPr>
+      <w:r>
+        <w:rPr>
+          <w:rFonts w:ascii="Cambria" w:hAnsi="Cambria"/>
+        </w:rPr>
+        <w:tab/>
+      </w:r>
+      <w:r>
+        <w:rPr>
+          <w:rFonts w:ascii="Cambria" w:hAnsi="Cambria"/>
+        </w:rPr>
+        <w:t xml:space="preserve">O aplicativo </w:t>
+      </w:r>
+      <w:proofErr w:type="gramStart"/>
+      <w:r>
+        <w:rPr>
+          <w:rFonts w:ascii="Cambria" w:hAnsi="Cambria"/>
+        </w:rPr>
+        <w:t>iQuizzer</w:t>
+      </w:r>
+      <w:proofErr w:type="gramEnd"/>
+      <w:r>
+        <w:rPr>
+          <w:rFonts w:ascii="Cambria" w:hAnsi="Cambria"/>
+        </w:rPr>
+        <w:t xml:space="preserve">, disponibilizado nas versões web e mobile, </w:t>
+      </w:r>
+      <w:r>
+        <w:rPr>
+          <w:rFonts w:ascii="Cambria" w:hAnsi="Cambria"/>
+        </w:rPr>
+        <w:t>estimula a busca por conhecimento de um determinado assunto, tanto para quem está criando o quiz quanto para quem está jogando. Além disso, permite que enquetes sejam feitas de maneira rápida, com resultados sendo avaliados em uma plataforma web.</w:t>
+      </w:r>
+    </w:p>
+    <w:p>
+      <w:pPr>
+        <w:tabs>
+          <w:tab w:val="left" w:pos="2177"/>
+        </w:tabs>
+        <w:rPr>
+          <w:rFonts w:ascii="Cambria" w:hAnsi="Cambria"/>
+        </w:rPr>
+      </w:pPr>
+      <w:r>
+        <w:rPr>
+          <w:rFonts w:ascii="Cambria" w:hAnsi="Cambria"/>
+        </w:rPr>
+        <w:tab/>
+        <w:t>A documentação gerada fornece uma base para muitas das aplicações que estão surgindo utilizando a abordagem de web service com computação móvel. Tal abordagem vem sendo utilizadas por um grande número de Startups, as quais necessitam, essencialmente, desenvolver e avaliar seus produtos de maneira rápida, mesmo que o produto ainda esteja em fase de desenvolvimento.</w:t>
+      </w:r>
+    </w:p>
+    <w:p>
+      <w:pPr>
+        <w:tabs>
+          <w:tab w:val="left" w:pos="2177"/>
+        </w:tabs>
+        <w:rPr>
+          <w:rFonts w:ascii="Cambria" w:hAnsi="Cambria"/>
+        </w:rPr>
+      </w:pPr>
+    </w:p>
+    <w:p>
+      <w:pPr>
+        <w:tabs>
+          <w:tab w:val="left" w:pos="2177"/>
+        </w:tabs>
+        <w:rPr>
+          <w:rFonts w:ascii="Cambria" w:hAnsi="Cambria"/>
+        </w:rPr>
+      </w:pPr>
+      <w:r>
+        <w:rPr>
+          <w:rFonts w:ascii="Cambria" w:hAnsi="Cambria"/>
+        </w:rPr>
+        <w:t>\</w:t>
+      </w:r>
+      <w:proofErr w:type="gramStart"/>
+      <w:r>
+        <w:rPr>
+          <w:rFonts w:ascii="Cambria" w:hAnsi="Cambria"/>
+        </w:rPr>
+        <w:t>section{</w:t>
+      </w:r>
+      <w:proofErr w:type="gramEnd"/>
+      <w:r>
+        <w:rPr>
+          <w:rFonts w:ascii="Cambria" w:hAnsi="Cambria"/>
+        </w:rPr>
+        <w:t>Limitações}</w:t>
+      </w:r>
+    </w:p>
+    <w:p>
+      <w:pPr>
+        <w:tabs>
+          <w:tab w:val="left" w:pos="2177"/>
+        </w:tabs>
+        <w:rPr>
+          <w:rFonts w:ascii="Cambria" w:hAnsi="Cambria"/>
+        </w:rPr>
+      </w:pPr>
+      <w:r>
+        <w:rPr>
+          <w:rFonts w:ascii="Cambria" w:hAnsi="Cambria"/>
+        </w:rPr>
+        <w:tab/>
+        <w:t xml:space="preserve">A aplicação </w:t>
+      </w:r>
+      <w:proofErr w:type="gramStart"/>
+      <w:r>
+        <w:rPr>
+          <w:rFonts w:ascii="Cambria" w:hAnsi="Cambria"/>
+        </w:rPr>
+        <w:t>iQuizzer</w:t>
+      </w:r>
+      <w:proofErr w:type="gramEnd"/>
+      <w:r>
+        <w:rPr>
+          <w:rFonts w:ascii="Cambria" w:hAnsi="Cambria"/>
+        </w:rPr>
+        <w:t xml:space="preserve"> tinha como um dos objetivos ser a validação de uma idéia onde quizzes são criados e acompanhados na web e jogados via mobile. Como o intuito era a validação, algumas funcionalidades não foram </w:t>
+      </w:r>
+      <w:proofErr w:type="gramStart"/>
+      <w:r>
+        <w:rPr>
+          <w:rFonts w:ascii="Cambria" w:hAnsi="Cambria"/>
+        </w:rPr>
+        <w:t>implementadas</w:t>
+      </w:r>
+      <w:proofErr w:type="gramEnd"/>
+      <w:r>
+        <w:rPr>
+          <w:rFonts w:ascii="Cambria" w:hAnsi="Cambria"/>
+        </w:rPr>
+        <w:t xml:space="preserve"> por não interferirem diretamente na validação da idéia. </w:t>
+      </w:r>
+    </w:p>
+    <w:p>
+      <w:pPr>
+        <w:tabs>
+          <w:tab w:val="left" w:pos="2177"/>
+        </w:tabs>
+        <w:rPr>
+          <w:rFonts w:ascii="Cambria" w:hAnsi="Cambria"/>
+        </w:rPr>
+      </w:pPr>
+      <w:r>
+        <w:rPr>
+          <w:rFonts w:ascii="Cambria" w:hAnsi="Cambria"/>
+        </w:rPr>
+        <w:tab/>
+        <w:t xml:space="preserve">Algumas das funcionalidades não </w:t>
+      </w:r>
+      <w:proofErr w:type="gramStart"/>
+      <w:r>
+        <w:rPr>
+          <w:rFonts w:ascii="Cambria" w:hAnsi="Cambria"/>
+        </w:rPr>
+        <w:t>implementadas</w:t>
+      </w:r>
+      <w:proofErr w:type="gramEnd"/>
+      <w:r>
+        <w:rPr>
+          <w:rFonts w:ascii="Cambria" w:hAnsi="Cambria"/>
+        </w:rPr>
+        <w:t xml:space="preserve"> são limitações do projeto, como: a não atualização dos quizzes depois de baixados, mesmo que modificados na web; a não adoção de conexões assíncronas; a falta de integração com as redes sociais; a falta de criptografia na troca de mensagens.</w:t>
+      </w:r>
+    </w:p>
+    <w:p>
+      <w:pPr>
+        <w:tabs>
+          <w:tab w:val="left" w:pos="2177"/>
+        </w:tabs>
+        <w:rPr>
+          <w:rFonts w:ascii="Cambria" w:hAnsi="Cambria"/>
+        </w:rPr>
+      </w:pPr>
+      <w:r>
+        <w:rPr>
+          <w:rFonts w:ascii="Cambria" w:hAnsi="Cambria"/>
+        </w:rPr>
+        <w:tab/>
+        <w:t xml:space="preserve">No que </w:t>
+      </w:r>
+      <w:proofErr w:type="gramStart"/>
+      <w:r>
+        <w:rPr>
+          <w:rFonts w:ascii="Cambria" w:hAnsi="Cambria"/>
+        </w:rPr>
+        <w:t>concerne</w:t>
+      </w:r>
+      <w:proofErr w:type="gramEnd"/>
+      <w:r>
+        <w:rPr>
+          <w:rFonts w:ascii="Cambria" w:hAnsi="Cambria"/>
+        </w:rPr>
+        <w:t xml:space="preserve"> as plataformas de desenvolvimento mobile, existem duas limitações. O aplicativo desenvolvido em </w:t>
+      </w:r>
+      <w:proofErr w:type="gramStart"/>
+      <w:r>
+        <w:rPr>
+          <w:rFonts w:ascii="Cambria" w:hAnsi="Cambria"/>
+        </w:rPr>
+        <w:t>iOS</w:t>
+      </w:r>
+      <w:proofErr w:type="gramEnd"/>
+      <w:r>
+        <w:rPr>
+          <w:rFonts w:ascii="Cambria" w:hAnsi="Cambria"/>
+        </w:rPr>
+        <w:t xml:space="preserve"> não funciona em versões iOS inferiores ao iOS 5.0, devido ao uso de bibliotecas exclusivas dessa versão. De maneira similar, o aplicativo desenvolvido em Android não funciona em versões inferiores ao Android 2.3 Gingerbread.</w:t>
+      </w:r>
+    </w:p>
+    <w:p>
+      <w:pPr>
+        <w:tabs>
+          <w:tab w:val="left" w:pos="2177"/>
+        </w:tabs>
+        <w:rPr>
+          <w:rFonts w:ascii="Cambria" w:hAnsi="Cambria"/>
+        </w:rPr>
+      </w:pPr>
+      <w:r>
+        <w:rPr>
+          <w:rFonts w:ascii="Cambria" w:hAnsi="Cambria"/>
+        </w:rPr>
+        <w:tab/>
+      </w:r>
+    </w:p>
+    <w:p>
+      <w:pPr>
+        <w:tabs>
+          <w:tab w:val="left" w:pos="2177"/>
+        </w:tabs>
+        <w:rPr>
+          <w:rFonts w:ascii="Cambria" w:hAnsi="Cambria"/>
+        </w:rPr>
+      </w:pPr>
+      <w:r>
+        <w:rPr>
+          <w:rFonts w:ascii="Cambria" w:hAnsi="Cambria"/>
+        </w:rPr>
+        <w:t xml:space="preserve"> </w:t>
+      </w:r>
+    </w:p>
+    <w:p>
+      <w:pPr>
+        <w:tabs>
+          <w:tab w:val="left" w:pos="2177"/>
+        </w:tabs>
+        <w:rPr>
+          <w:rFonts w:ascii="Cambria" w:hAnsi="Cambria"/>
+        </w:rPr>
+      </w:pPr>
+      <w:r>
+        <w:rPr>
+          <w:rFonts w:ascii="Cambria" w:hAnsi="Cambria"/>
+        </w:rPr>
+        <w:t>\</w:t>
+      </w:r>
+      <w:proofErr w:type="gramStart"/>
+      <w:r>
+        <w:rPr>
+          <w:rFonts w:ascii="Cambria" w:hAnsi="Cambria"/>
+        </w:rPr>
+        <w:t>section{</w:t>
+      </w:r>
+      <w:proofErr w:type="gramEnd"/>
+      <w:r>
+        <w:rPr>
+          <w:rFonts w:ascii="Cambria" w:hAnsi="Cambria"/>
+        </w:rPr>
+        <w:t>Trabalhos futuros}</w:t>
+      </w:r>
+    </w:p>
+    <w:p>
+      <w:pPr>
+        <w:tabs>
+          <w:tab w:val="left" w:pos="2177"/>
+        </w:tabs>
+        <w:rPr>
+          <w:rFonts w:ascii="Cambria" w:hAnsi="Cambria"/>
+        </w:rPr>
+      </w:pPr>
+      <w:r>
+        <w:rPr>
+          <w:rFonts w:ascii="Cambria" w:hAnsi="Cambria"/>
+        </w:rPr>
+        <w:lastRenderedPageBreak/>
+        <w:tab/>
+        <w:t xml:space="preserve">A fim de lançar a plataforma </w:t>
+      </w:r>
+      <w:proofErr w:type="gramStart"/>
+      <w:r>
+        <w:rPr>
+          <w:rFonts w:ascii="Cambria" w:hAnsi="Cambria"/>
+        </w:rPr>
+        <w:t>iQuizzer</w:t>
+      </w:r>
+      <w:proofErr w:type="gramEnd"/>
+      <w:r>
+        <w:rPr>
+          <w:rFonts w:ascii="Cambria" w:hAnsi="Cambria"/>
+        </w:rPr>
+        <w:t xml:space="preserve"> no mercado, de maneira escalável e competitiva, algumas funcionalidades deveriam ser implementadas:</w:t>
+      </w:r>
+    </w:p>
+    <w:p>
+      <w:pPr>
+        <w:pStyle w:val="PargrafodaLista"/>
+        <w:numPr>
+          <w:ilvl w:val="0"/>
+          <w:numId w:val="30"/>
+        </w:numPr>
+        <w:tabs>
+          <w:tab w:val="left" w:pos="2177"/>
+        </w:tabs>
+        <w:rPr>
+          <w:rFonts w:ascii="Cambria" w:hAnsi="Cambria"/>
+        </w:rPr>
+      </w:pPr>
+      <w:r>
+        <w:rPr>
+          <w:rFonts w:ascii="Cambria" w:hAnsi="Cambria"/>
+        </w:rPr>
+        <w:t xml:space="preserve">Integração </w:t>
+      </w:r>
+      <w:r>
+        <w:rPr>
+          <w:rFonts w:ascii="Cambria" w:hAnsi="Cambria"/>
+        </w:rPr>
+        <w:t xml:space="preserve">com as redes sociais: </w:t>
+      </w:r>
+      <w:proofErr w:type="gramStart"/>
+      <w:r>
+        <w:rPr>
+          <w:rFonts w:ascii="Cambria" w:hAnsi="Cambria"/>
+        </w:rPr>
+        <w:t>o módulo web</w:t>
+      </w:r>
+      <w:proofErr w:type="gramEnd"/>
+      <w:r>
+        <w:rPr>
+          <w:rFonts w:ascii="Cambria" w:hAnsi="Cambria"/>
+        </w:rPr>
+        <w:t xml:space="preserve"> poderia ser disponível como um aplicativo para Facebook, onde o controle de usuários seria feito pela própria conta do usuário na rede. Além disso, as ações do usuário, tanto na parte web como na parte mobile, podem corresponder a ações no Facebook, de modo a divulgar a plataforma de forma viralizada.</w:t>
+      </w:r>
+    </w:p>
+    <w:p>
+      <w:pPr>
+        <w:pStyle w:val="PargrafodaLista"/>
+        <w:numPr>
+          <w:ilvl w:val="0"/>
+          <w:numId w:val="30"/>
+        </w:numPr>
+        <w:tabs>
+          <w:tab w:val="left" w:pos="2177"/>
+        </w:tabs>
+        <w:rPr>
+          <w:rFonts w:ascii="Cambria" w:hAnsi="Cambria"/>
+        </w:rPr>
+      </w:pPr>
+      <w:r>
+        <w:rPr>
+          <w:rFonts w:ascii="Cambria" w:hAnsi="Cambria"/>
+        </w:rPr>
+        <w:t>Segurança: toda a troca de mensagens pode ser feita utilizando protocolos seguros, como SSH. Dessa forma, poderia garantir a inviabilidade da informação trocada.</w:t>
+      </w:r>
+    </w:p>
+    <w:p>
+      <w:pPr>
+        <w:pStyle w:val="PargrafodaLista"/>
+        <w:numPr>
+          <w:ilvl w:val="0"/>
+          <w:numId w:val="30"/>
+        </w:numPr>
+        <w:tabs>
+          <w:tab w:val="left" w:pos="2177"/>
+        </w:tabs>
+        <w:rPr>
+          <w:rFonts w:ascii="Cambria" w:hAnsi="Cambria"/>
+        </w:rPr>
+      </w:pPr>
+      <w:r>
+        <w:rPr>
+          <w:rFonts w:ascii="Cambria" w:hAnsi="Cambria"/>
+        </w:rPr>
+        <w:t>Elementos de rede social: ações como “curtir”, “comentar” e “seguir usuário” podem ser colocadas dentro da plataforma, de modo a aumentar a experiência do usuário em relação a outros usuários.</w:t>
+      </w:r>
+    </w:p>
+    <w:p>
+      <w:pPr>
+        <w:pStyle w:val="PargrafodaLista"/>
+        <w:numPr>
+          <w:ilvl w:val="0"/>
+          <w:numId w:val="30"/>
+        </w:numPr>
+        <w:tabs>
+          <w:tab w:val="left" w:pos="2177"/>
+        </w:tabs>
+        <w:rPr>
+          <w:rFonts w:ascii="Cambria" w:hAnsi="Cambria"/>
+        </w:rPr>
+      </w:pPr>
+      <w:r>
+        <w:rPr>
+          <w:rFonts w:ascii="Cambria" w:hAnsi="Cambria"/>
+        </w:rPr>
+        <w:t>Disponibilização do jogo para outras plataformas: a função de jogar um quiz pode ser disponibilizada na web, no Windows Phone, entre outros.</w:t>
+      </w:r>
+    </w:p>
+    <w:p>
+      <w:pPr>
+        <w:pStyle w:val="PargrafodaLista"/>
+        <w:numPr>
+          <w:ilvl w:val="0"/>
+          <w:numId w:val="30"/>
+        </w:numPr>
+        <w:tabs>
+          <w:tab w:val="left" w:pos="2177"/>
+        </w:tabs>
+        <w:rPr>
+          <w:rFonts w:ascii="Cambria" w:hAnsi="Cambria"/>
+        </w:rPr>
+      </w:pPr>
+      <w:r>
+        <w:rPr>
+          <w:rFonts w:ascii="Cambria" w:hAnsi="Cambria"/>
+        </w:rPr>
+        <w:t>Melhorias no layout: no estado atual, a aplicação não possu</w:t>
+      </w:r>
+      <w:r>
+        <w:rPr>
+          <w:rFonts w:ascii="Cambria" w:hAnsi="Cambria"/>
+        </w:rPr>
+        <w:t>i uma identidade visual, o que é de vital importância para o sucesso comercial do aplicativo.</w:t>
+      </w:r>
+    </w:p>
+    <w:p>
+      <w:pPr>
+        <w:pStyle w:val="PargrafodaLista"/>
+        <w:numPr>
+          <w:ilvl w:val="0"/>
+          <w:numId w:val="30"/>
+        </w:numPr>
+        <w:tabs>
+          <w:tab w:val="left" w:pos="2177"/>
+        </w:tabs>
+        <w:rPr>
+          <w:rFonts w:ascii="Cambria" w:hAnsi="Cambria"/>
+        </w:rPr>
+      </w:pPr>
+      <w:r>
+        <w:rPr>
+          <w:rFonts w:ascii="Cambria" w:hAnsi="Cambria"/>
+        </w:rPr>
+        <w:t>Notificações e controles de atualização de quizzes.</w:t>
+      </w:r>
+    </w:p>
+    <w:p>
+      <w:pPr>
+        <w:pStyle w:val="PargrafodaLista"/>
+        <w:numPr>
+          <w:ilvl w:val="0"/>
+          <w:numId w:val="30"/>
+        </w:numPr>
+        <w:tabs>
+          <w:tab w:val="left" w:pos="2177"/>
+        </w:tabs>
+        <w:rPr>
+          <w:rFonts w:ascii="Cambria" w:hAnsi="Cambria"/>
+        </w:rPr>
+      </w:pPr>
+      <w:r>
+        <w:rPr>
+          <w:rFonts w:ascii="Cambria" w:hAnsi="Cambria"/>
+        </w:rPr>
+        <w:t>Monetização, com propagandas ou venda de quizzes: pode-se monetizar a aplicação colocando banners, tanto na web como no mobile. Poderia, também, ser criado um mini-sistema de venda de quizzes, onde os criadores de cada quiz lucrassem com a compra de quizzes pelos jogadores.</w:t>
+      </w:r>
+    </w:p>
+    <w:p>
+      <w:pPr>
+        <w:pStyle w:val="PargrafodaLista"/>
+        <w:tabs>
+          <w:tab w:val="left" w:pos="2177"/>
+        </w:tabs>
+        <w:rPr>
+          <w:rFonts w:ascii="Cambria" w:hAnsi="Cambria"/>
+        </w:rPr>
+      </w:pPr>
+    </w:p>
+    <w:p>
+      <w:pPr>
+        <w:tabs>
+          <w:tab w:val="left" w:pos="2177"/>
+        </w:tabs>
+        <w:rPr>
+          <w:rFonts w:ascii="Cambria" w:hAnsi="Cambria"/>
+        </w:rPr>
+      </w:pPr>
+      <w:r>
+        <w:rPr>
+          <w:rFonts w:ascii="Cambria" w:hAnsi="Cambria"/>
+        </w:rPr>
+        <w:t>\</w:t>
+      </w:r>
+      <w:proofErr w:type="gramStart"/>
+      <w:r>
+        <w:rPr>
+          <w:rFonts w:ascii="Cambria" w:hAnsi="Cambria"/>
+        </w:rPr>
+        <w:t>chapter{</w:t>
+      </w:r>
+      <w:proofErr w:type="gramEnd"/>
+      <w:r>
+        <w:rPr>
+          <w:rFonts w:ascii="Cambria" w:hAnsi="Cambria"/>
+        </w:rPr>
+        <w:t>Referências bibliográficas}</w:t>
+      </w:r>
+    </w:p>
+    <w:p>
+      <w:pPr>
+        <w:tabs>
+          <w:tab w:val="left" w:pos="2177"/>
+        </w:tabs>
+        <w:rPr>
+          <w:rFonts w:ascii="Cambria" w:hAnsi="Cambria"/>
+        </w:rPr>
+      </w:pPr>
+      <w:r>
+        <w:rPr>
+          <w:rFonts w:ascii="Cambria" w:hAnsi="Cambria"/>
+        </w:rPr>
+        <w:t>\</w:t>
+      </w:r>
+      <w:proofErr w:type="gramStart"/>
+      <w:r>
+        <w:rPr>
+          <w:rFonts w:ascii="Cambria" w:hAnsi="Cambria"/>
+        </w:rPr>
         <w:t>chapter{</w:t>
       </w:r>
       <w:proofErr w:type="gramEnd"/>
@@ -24623,6 +25217,119 @@
     </w:lvl>
   </w:abstractNum>
   <w:abstractNum w:abstractNumId="16">
+    <w:nsid w:val="53C734FC"/>
+    <w:multiLevelType w:val="hybridMultilevel"/>
+    <w:tmpl w:val="DD104C0A"/>
+    <w:lvl w:ilvl="0" w:tplc="04160001">
+      <w:start w:val="1"/>
+      <w:numFmt w:val="bullet"/>
+      <w:lvlText w:val=""/>
+      <w:lvlJc w:val="left"/>
+      <w:pPr>
+        <w:ind w:left="720" w:hanging="360"/>
+      </w:pPr>
+      <w:rPr>
+        <w:rFonts w:ascii="Symbol" w:hAnsi="Symbol" w:hint="default"/>
+      </w:rPr>
+    </w:lvl>
+    <w:lvl w:ilvl="1" w:tplc="04160003" w:tentative="1">
+      <w:start w:val="1"/>
+      <w:numFmt w:val="bullet"/>
+      <w:lvlText w:val="o"/>
+      <w:lvlJc w:val="left"/>
+      <w:pPr>
+        <w:ind w:left="1440" w:hanging="360"/>
+      </w:pPr>
+      <w:rPr>
+        <w:rFonts w:ascii="Courier New" w:hAnsi="Courier New" w:cs="Courier New" w:hint="default"/>
+      </w:rPr>
+    </w:lvl>
+    <w:lvl w:ilvl="2" w:tplc="04160005" w:tentative="1">
+      <w:start w:val="1"/>
+      <w:numFmt w:val="bullet"/>
+      <w:lvlText w:val=""/>
+      <w:lvlJc w:val="left"/>
+      <w:pPr>
+        <w:ind w:left="2160" w:hanging="360"/>
+      </w:pPr>
+      <w:rPr>
+        <w:rFonts w:ascii="Wingdings" w:hAnsi="Wingdings" w:hint="default"/>
+      </w:rPr>
+    </w:lvl>
+    <w:lvl w:ilvl="3" w:tplc="04160001" w:tentative="1">
+      <w:start w:val="1"/>
+      <w:numFmt w:val="bullet"/>
+      <w:lvlText w:val=""/>
+      <w:lvlJc w:val="left"/>
+      <w:pPr>
+        <w:ind w:left="2880" w:hanging="360"/>
+      </w:pPr>
+      <w:rPr>
+        <w:rFonts w:ascii="Symbol" w:hAnsi="Symbol" w:hint="default"/>
+      </w:rPr>
+    </w:lvl>
+    <w:lvl w:ilvl="4" w:tplc="04160003" w:tentative="1">
+      <w:start w:val="1"/>
+      <w:numFmt w:val="bullet"/>
+      <w:lvlText w:val="o"/>
+      <w:lvlJc w:val="left"/>
+      <w:pPr>
+        <w:ind w:left="3600" w:hanging="360"/>
+      </w:pPr>
+      <w:rPr>
+        <w:rFonts w:ascii="Courier New" w:hAnsi="Courier New" w:cs="Courier New" w:hint="default"/>
+      </w:rPr>
+    </w:lvl>
+    <w:lvl w:ilvl="5" w:tplc="04160005" w:tentative="1">
+      <w:start w:val="1"/>
+      <w:numFmt w:val="bullet"/>
+      <w:lvlText w:val=""/>
+      <w:lvlJc w:val="left"/>
+      <w:pPr>
+        <w:ind w:left="4320" w:hanging="360"/>
+      </w:pPr>
+      <w:rPr>
+        <w:rFonts w:ascii="Wingdings" w:hAnsi="Wingdings" w:hint="default"/>
+      </w:rPr>
+    </w:lvl>
+    <w:lvl w:ilvl="6" w:tplc="04160001" w:tentative="1">
+      <w:start w:val="1"/>
+      <w:numFmt w:val="bullet"/>
+      <w:lvlText w:val=""/>
+      <w:lvlJc w:val="left"/>
+      <w:pPr>
+        <w:ind w:left="5040" w:hanging="360"/>
+      </w:pPr>
+      <w:rPr>
+        <w:rFonts w:ascii="Symbol" w:hAnsi="Symbol" w:hint="default"/>
+      </w:rPr>
+    </w:lvl>
+    <w:lvl w:ilvl="7" w:tplc="04160003" w:tentative="1">
+      <w:start w:val="1"/>
+      <w:numFmt w:val="bullet"/>
+      <w:lvlText w:val="o"/>
+      <w:lvlJc w:val="left"/>
+      <w:pPr>
+        <w:ind w:left="5760" w:hanging="360"/>
+      </w:pPr>
+      <w:rPr>
+        <w:rFonts w:ascii="Courier New" w:hAnsi="Courier New" w:cs="Courier New" w:hint="default"/>
+      </w:rPr>
+    </w:lvl>
+    <w:lvl w:ilvl="8" w:tplc="04160005" w:tentative="1">
+      <w:start w:val="1"/>
+      <w:numFmt w:val="bullet"/>
+      <w:lvlText w:val=""/>
+      <w:lvlJc w:val="left"/>
+      <w:pPr>
+        <w:ind w:left="6480" w:hanging="360"/>
+      </w:pPr>
+      <w:rPr>
+        <w:rFonts w:ascii="Wingdings" w:hAnsi="Wingdings" w:hint="default"/>
+      </w:rPr>
+    </w:lvl>
+  </w:abstractNum>
+  <w:abstractNum w:abstractNumId="17">
     <w:nsid w:val="57BF0323"/>
     <w:multiLevelType w:val="hybridMultilevel"/>
     <w:tmpl w:val="5058D6D8"/>
@@ -24711,7 +25418,7 @@
       </w:pPr>
     </w:lvl>
   </w:abstractNum>
-  <w:abstractNum w:abstractNumId="17">
+  <w:abstractNum w:abstractNumId="18">
     <w:nsid w:val="57D83501"/>
     <w:multiLevelType w:val="hybridMultilevel"/>
     <w:tmpl w:val="3ADC67F0"/>
@@ -24824,7 +25531,7 @@
       </w:rPr>
     </w:lvl>
   </w:abstractNum>
-  <w:abstractNum w:abstractNumId="18">
+  <w:abstractNum w:abstractNumId="19">
     <w:nsid w:val="5A0002EB"/>
     <w:multiLevelType w:val="hybridMultilevel"/>
     <w:tmpl w:val="5F2C7BB0"/>
@@ -24937,7 +25644,7 @@
       </w:rPr>
     </w:lvl>
   </w:abstractNum>
-  <w:abstractNum w:abstractNumId="19">
+  <w:abstractNum w:abstractNumId="20">
     <w:nsid w:val="5CC65470"/>
     <w:multiLevelType w:val="hybridMultilevel"/>
     <w:tmpl w:val="283C0608"/>
@@ -25050,7 +25757,7 @@
       </w:rPr>
     </w:lvl>
   </w:abstractNum>
-  <w:abstractNum w:abstractNumId="20">
+  <w:abstractNum w:abstractNumId="21">
     <w:nsid w:val="5E7A42B0"/>
     <w:multiLevelType w:val="hybridMultilevel"/>
     <w:tmpl w:val="4F224906"/>
@@ -25163,7 +25870,7 @@
       </w:rPr>
     </w:lvl>
   </w:abstractNum>
-  <w:abstractNum w:abstractNumId="21">
+  <w:abstractNum w:abstractNumId="22">
     <w:nsid w:val="65B51440"/>
     <w:multiLevelType w:val="hybridMultilevel"/>
     <w:tmpl w:val="14A2D4A6"/>
@@ -25276,7 +25983,7 @@
       </w:rPr>
     </w:lvl>
   </w:abstractNum>
-  <w:abstractNum w:abstractNumId="22">
+  <w:abstractNum w:abstractNumId="23">
     <w:nsid w:val="69C03905"/>
     <w:multiLevelType w:val="hybridMultilevel"/>
     <w:tmpl w:val="9EB070F0"/>
@@ -25389,7 +26096,7 @@
       </w:rPr>
     </w:lvl>
   </w:abstractNum>
-  <w:abstractNum w:abstractNumId="23">
+  <w:abstractNum w:abstractNumId="24">
     <w:nsid w:val="6C9B546C"/>
     <w:multiLevelType w:val="hybridMultilevel"/>
     <w:tmpl w:val="DB3C3168"/>
@@ -25502,7 +26209,7 @@
       </w:rPr>
     </w:lvl>
   </w:abstractNum>
-  <w:abstractNum w:abstractNumId="24">
+  <w:abstractNum w:abstractNumId="25">
     <w:nsid w:val="6E701722"/>
     <w:multiLevelType w:val="hybridMultilevel"/>
     <w:tmpl w:val="7050444C"/>
@@ -25615,7 +26322,7 @@
       </w:rPr>
     </w:lvl>
   </w:abstractNum>
-  <w:abstractNum w:abstractNumId="25">
+  <w:abstractNum w:abstractNumId="26">
     <w:nsid w:val="773330D7"/>
     <w:multiLevelType w:val="hybridMultilevel"/>
     <w:tmpl w:val="AB86A168"/>
@@ -25728,7 +26435,7 @@
       </w:rPr>
     </w:lvl>
   </w:abstractNum>
-  <w:abstractNum w:abstractNumId="26">
+  <w:abstractNum w:abstractNumId="27">
     <w:nsid w:val="78CC6BBE"/>
     <w:multiLevelType w:val="hybridMultilevel"/>
     <w:tmpl w:val="6AEEAD00"/>
@@ -25814,7 +26521,7 @@
       </w:pPr>
     </w:lvl>
   </w:abstractNum>
-  <w:abstractNum w:abstractNumId="27">
+  <w:abstractNum w:abstractNumId="28">
     <w:nsid w:val="7D531C69"/>
     <w:multiLevelType w:val="hybridMultilevel"/>
     <w:tmpl w:val="6226CEEA"/>
@@ -25927,7 +26634,7 @@
       </w:rPr>
     </w:lvl>
   </w:abstractNum>
-  <w:abstractNum w:abstractNumId="28">
+  <w:abstractNum w:abstractNumId="29">
     <w:nsid w:val="7E4E4462"/>
     <w:multiLevelType w:val="hybridMultilevel"/>
     <w:tmpl w:val="3D6A9250"/>
@@ -26041,13 +26748,13 @@
     </w:lvl>
   </w:abstractNum>
   <w:num w:numId="1">
-    <w:abstractNumId w:val="24"/>
+    <w:abstractNumId w:val="25"/>
   </w:num>
   <w:num w:numId="2">
-    <w:abstractNumId w:val="20"/>
+    <w:abstractNumId w:val="21"/>
   </w:num>
   <w:num w:numId="3">
-    <w:abstractNumId w:val="21"/>
+    <w:abstractNumId w:val="22"/>
   </w:num>
   <w:num w:numId="4">
     <w:abstractNumId w:val="9"/>
@@ -26056,22 +26763,22 @@
     <w:abstractNumId w:val="13"/>
   </w:num>
   <w:num w:numId="6">
-    <w:abstractNumId w:val="19"/>
+    <w:abstractNumId w:val="20"/>
   </w:num>
   <w:num w:numId="7">
     <w:abstractNumId w:val="4"/>
   </w:num>
   <w:num w:numId="8">
-    <w:abstractNumId w:val="26"/>
+    <w:abstractNumId w:val="27"/>
   </w:num>
   <w:num w:numId="9">
     <w:abstractNumId w:val="11"/>
   </w:num>
   <w:num w:numId="10">
-    <w:abstractNumId w:val="23"/>
+    <w:abstractNumId w:val="24"/>
   </w:num>
   <w:num w:numId="11">
-    <w:abstractNumId w:val="17"/>
+    <w:abstractNumId w:val="18"/>
   </w:num>
   <w:num w:numId="12">
     <w:abstractNumId w:val="3"/>
@@ -26083,7 +26790,7 @@
     <w:abstractNumId w:val="14"/>
   </w:num>
   <w:num w:numId="15">
-    <w:abstractNumId w:val="27"/>
+    <w:abstractNumId w:val="28"/>
   </w:num>
   <w:num w:numId="16">
     <w:abstractNumId w:val="10"/>
@@ -26092,10 +26799,10 @@
     <w:abstractNumId w:val="12"/>
   </w:num>
   <w:num w:numId="18">
-    <w:abstractNumId w:val="18"/>
+    <w:abstractNumId w:val="19"/>
   </w:num>
   <w:num w:numId="19">
-    <w:abstractNumId w:val="28"/>
+    <w:abstractNumId w:val="29"/>
   </w:num>
   <w:num w:numId="20">
     <w:abstractNumId w:val="5"/>
@@ -26113,7 +26820,7 @@
     <w:abstractNumId w:val="7"/>
   </w:num>
   <w:num w:numId="25">
-    <w:abstractNumId w:val="16"/>
+    <w:abstractNumId w:val="17"/>
   </w:num>
   <w:num w:numId="26">
     <w:abstractNumId w:val="8"/>
@@ -26122,10 +26829,13 @@
     <w:abstractNumId w:val="0"/>
   </w:num>
   <w:num w:numId="28">
-    <w:abstractNumId w:val="22"/>
+    <w:abstractNumId w:val="23"/>
   </w:num>
   <w:num w:numId="29">
-    <w:abstractNumId w:val="25"/>
+    <w:abstractNumId w:val="26"/>
+  </w:num>
+  <w:num w:numId="30">
+    <w:abstractNumId w:val="16"/>
   </w:num>
 </w:numbering>
 </file>

</xml_diff>

<commit_message>
HTTP request para android
</commit_message>
<xml_diff>
--- a/word/Monografia.docx
+++ b/word/Monografia.docx
@@ -22881,11 +22881,66 @@
     </w:p>
     <w:p>
       <w:pPr>
-        <w:jc w:val="both"/>
-        <w:rPr>
-          <w:rFonts w:ascii="Cambria" w:hAnsi="Cambria"/>
-        </w:rPr>
-      </w:pPr>
+        <w:ind w:left="406" w:firstLine="314"/>
+        <w:jc w:val="both"/>
+        <w:rPr>
+          <w:rFonts w:ascii="Cambria" w:hAnsi="Cambria"/>
+        </w:rPr>
+      </w:pPr>
+      <w:r>
+        <w:rPr>
+          <w:rFonts w:ascii="Cambria" w:hAnsi="Cambria"/>
+        </w:rPr>
+        <w:t xml:space="preserve">Na classe WebService, foram criados os métodos get e </w:t>
+      </w:r>
+      <w:proofErr w:type="gramStart"/>
+      <w:r>
+        <w:rPr>
+          <w:rFonts w:ascii="Cambria" w:hAnsi="Cambria"/>
+        </w:rPr>
+        <w:t>RESTCommand</w:t>
+      </w:r>
+      <w:proofErr w:type="gramEnd"/>
+      <w:r>
+        <w:rPr>
+          <w:rFonts w:ascii="Cambria" w:hAnsi="Cambria"/>
+        </w:rPr>
+        <w:t xml:space="preserve">. No método </w:t>
+      </w:r>
+      <w:proofErr w:type="gramStart"/>
+      <w:r>
+        <w:rPr>
+          <w:rFonts w:ascii="Cambria" w:hAnsi="Cambria"/>
+        </w:rPr>
+        <w:t>RESTCommand</w:t>
+      </w:r>
+      <w:proofErr w:type="gramEnd"/>
+      <w:r>
+        <w:rPr>
+          <w:rFonts w:ascii="Cambria" w:hAnsi="Cambria"/>
+        </w:rPr>
+        <w:t xml:space="preserve">, além de configurarmos a url, o cabeçalho e o corpo do HTTP, definimos um delegate para o objeto NSURLConnection. Esse delegate é responsável por tratar a resposta </w:t>
+      </w:r>
+      <w:r>
+        <w:rPr>
+          <w:rFonts w:ascii="Cambria" w:hAnsi="Cambria"/>
+        </w:rPr>
+        <w:t xml:space="preserve">da requisição, através dos métodos </w:t>
+      </w:r>
+      <w:proofErr w:type="gramStart"/>
+      <w:r>
+        <w:rPr>
+          <w:rFonts w:ascii="Cambria" w:hAnsi="Cambria"/>
+        </w:rPr>
+        <w:t>didReceiveData</w:t>
+      </w:r>
+      <w:proofErr w:type="gramEnd"/>
+      <w:r>
+        <w:rPr>
+          <w:rFonts w:ascii="Cambria" w:hAnsi="Cambria"/>
+        </w:rPr>
+        <w:t xml:space="preserve"> e connectionDidFinishLoading.</w:t>
+      </w:r>
     </w:p>
     <w:p>
       <w:pPr>
@@ -22931,9 +22986,47 @@
       <w:pPr>
         <w:rPr>
           <w:rFonts w:ascii="Cambria" w:hAnsi="Cambria"/>
-          <w:lang w:val="en-US"/>
-        </w:rPr>
-      </w:pPr>
+        </w:rPr>
+      </w:pPr>
+      <w:r>
+        <w:rPr>
+          <w:rFonts w:ascii="Cambria" w:hAnsi="Cambria"/>
+          <w:lang w:val="en-US"/>
+        </w:rPr>
+        <w:tab/>
+      </w:r>
+      <w:r>
+        <w:rPr>
+          <w:rFonts w:ascii="Cambria" w:hAnsi="Cambria"/>
+        </w:rPr>
+        <w:t xml:space="preserve">Para utilizar a maneira síncrona, deve-se primeiramente </w:t>
+      </w:r>
+      <w:r>
+        <w:rPr>
+          <w:rFonts w:ascii="Cambria" w:hAnsi="Cambria"/>
+        </w:rPr>
+        <w:t xml:space="preserve">modificar a política </w:t>
+      </w:r>
+      <w:r>
+        <w:rPr>
+          <w:rFonts w:ascii="Cambria" w:hAnsi="Cambria"/>
+        </w:rPr>
+        <w:t xml:space="preserve">de threads padrão do Android. Isso foi feito adicionando o seguinte código no método </w:t>
+      </w:r>
+      <w:proofErr w:type="gramStart"/>
+      <w:r>
+        <w:rPr>
+          <w:rFonts w:ascii="Cambria" w:hAnsi="Cambria"/>
+        </w:rPr>
+        <w:t>onCreate</w:t>
+      </w:r>
+      <w:proofErr w:type="gramEnd"/>
+      <w:r>
+        <w:rPr>
+          <w:rFonts w:ascii="Cambria" w:hAnsi="Cambria"/>
+        </w:rPr>
+        <w:t xml:space="preserve"> da activity principal:</w:t>
+      </w:r>
     </w:p>
     <w:p>
       <w:pPr>
@@ -22942,19 +23035,23 @@
         </w:tabs>
         <w:rPr>
           <w:rFonts w:ascii="Cambria" w:hAnsi="Cambria"/>
-          <w:lang w:val="en-US"/>
-        </w:rPr>
-      </w:pPr>
-      <w:r>
-        <w:rPr>
-          <w:rFonts w:ascii="Cambria" w:hAnsi="Cambria"/>
-          <w:lang w:val="en-US"/>
+        </w:rPr>
+      </w:pPr>
+      <w:r>
+        <w:rPr>
+          <w:rFonts w:ascii="Cambria" w:hAnsi="Cambria"/>
         </w:rPr>
         <w:tab/>
       </w:r>
     </w:p>
     <w:p>
       <w:pPr>
+        <w:pBdr>
+          <w:top w:val="single" w:sz="4" w:space="1" w:color="auto"/>
+          <w:left w:val="single" w:sz="4" w:space="4" w:color="auto"/>
+          <w:bottom w:val="single" w:sz="4" w:space="1" w:color="auto"/>
+          <w:right w:val="single" w:sz="4" w:space="4" w:color="auto"/>
+        </w:pBdr>
         <w:tabs>
           <w:tab w:val="left" w:pos="2177"/>
         </w:tabs>
@@ -22963,9 +23060,38 @@
           <w:lang w:val="en-US"/>
         </w:rPr>
       </w:pPr>
-    </w:p>
-    <w:p>
-      <w:pPr>
+      <w:r>
+        <w:rPr>
+          <w:rFonts w:ascii="Cambria" w:hAnsi="Cambria"/>
+          <w:lang w:val="en-US"/>
+        </w:rPr>
+        <w:t xml:space="preserve">        StrictMode.ThreadPolicy policy = new </w:t>
+      </w:r>
+      <w:proofErr w:type="gramStart"/>
+      <w:r>
+        <w:rPr>
+          <w:rFonts w:ascii="Cambria" w:hAnsi="Cambria"/>
+          <w:lang w:val="en-US"/>
+        </w:rPr>
+        <w:t>StrictMode.ThreadPolicy.Builder(</w:t>
+      </w:r>
+      <w:proofErr w:type="gramEnd"/>
+      <w:r>
+        <w:rPr>
+          <w:rFonts w:ascii="Cambria" w:hAnsi="Cambria"/>
+          <w:lang w:val="en-US"/>
+        </w:rPr>
+        <w:t>).permitAll().build();</w:t>
+      </w:r>
+    </w:p>
+    <w:p>
+      <w:pPr>
+        <w:pBdr>
+          <w:top w:val="single" w:sz="4" w:space="1" w:color="auto"/>
+          <w:left w:val="single" w:sz="4" w:space="4" w:color="auto"/>
+          <w:bottom w:val="single" w:sz="4" w:space="1" w:color="auto"/>
+          <w:right w:val="single" w:sz="4" w:space="4" w:color="auto"/>
+        </w:pBdr>
         <w:tabs>
           <w:tab w:val="left" w:pos="2177"/>
         </w:tabs>
@@ -22976,20 +23102,23 @@
       <w:r>
         <w:rPr>
           <w:rFonts w:ascii="Cambria" w:hAnsi="Cambria"/>
-        </w:rPr>
-        <w:t>\chapter {</w:t>
-      </w:r>
-      <w:r>
-        <w:rPr>
-          <w:rFonts w:ascii="Cambria" w:hAnsi="Cambria"/>
-        </w:rPr>
-        <w:t>metodologia de testes</w:t>
-      </w:r>
-      <w:r>
-        <w:rPr>
-          <w:rFonts w:ascii="Cambria" w:hAnsi="Cambria"/>
-        </w:rPr>
-        <w:t>}</w:t>
+          <w:lang w:val="en-US"/>
+        </w:rPr>
+        <w:t xml:space="preserve">        </w:t>
+      </w:r>
+      <w:proofErr w:type="gramStart"/>
+      <w:r>
+        <w:rPr>
+          <w:rFonts w:ascii="Cambria" w:hAnsi="Cambria"/>
+        </w:rPr>
+        <w:t>StrictMode</w:t>
+      </w:r>
+      <w:proofErr w:type="gramEnd"/>
+      <w:r>
+        <w:rPr>
+          <w:rFonts w:ascii="Cambria" w:hAnsi="Cambria"/>
+        </w:rPr>
+        <w:t>.setThreadPolicy(policy);</w:t>
       </w:r>
     </w:p>
     <w:p>
@@ -22999,7 +23128,6 @@
         </w:tabs>
         <w:rPr>
           <w:rFonts w:ascii="Cambria" w:hAnsi="Cambria"/>
-          <w:u w:val="single"/>
         </w:rPr>
       </w:pPr>
     </w:p>
@@ -23016,11 +23144,16 @@
         <w:rPr>
           <w:rFonts w:ascii="Cambria" w:hAnsi="Cambria"/>
         </w:rPr>
-        <w:t>\chapter {Conclusão}</w:t>
-      </w:r>
-    </w:p>
-    <w:p>
-      <w:pPr>
+        <w:t>Para realizar requisições HTTP, utilizamos instâncias das seguintes classes:</w:t>
+      </w:r>
+    </w:p>
+    <w:p>
+      <w:pPr>
+        <w:pStyle w:val="PargrafodaLista"/>
+        <w:numPr>
+          <w:ilvl w:val="0"/>
+          <w:numId w:val="32"/>
+        </w:numPr>
         <w:tabs>
           <w:tab w:val="left" w:pos="2177"/>
         </w:tabs>
@@ -23032,25 +23165,42 @@
         <w:rPr>
           <w:rFonts w:ascii="Cambria" w:hAnsi="Cambria"/>
         </w:rPr>
-        <w:t>\</w:t>
-      </w:r>
-      <w:proofErr w:type="gramStart"/>
-      <w:r>
-        <w:rPr>
-          <w:rFonts w:ascii="Cambria" w:hAnsi="Cambria"/>
-        </w:rPr>
-        <w:t>section{</w:t>
-      </w:r>
-      <w:proofErr w:type="gramEnd"/>
-      <w:r>
-        <w:rPr>
-          <w:rFonts w:ascii="Cambria" w:hAnsi="Cambria"/>
-        </w:rPr>
-        <w:t>Contribuições}</w:t>
-      </w:r>
-    </w:p>
-    <w:p>
-      <w:pPr>
+        <w:t>URL:</w:t>
+      </w:r>
+      <w:r>
+        <w:rPr>
+          <w:rFonts w:ascii="Cambria" w:hAnsi="Cambria"/>
+        </w:rPr>
+        <w:t xml:space="preserve"> </w:t>
+      </w:r>
+      <w:r>
+        <w:rPr>
+          <w:rFonts w:ascii="Cambria" w:hAnsi="Cambria"/>
+        </w:rPr>
+        <w:t xml:space="preserve">representa </w:t>
+      </w:r>
+      <w:proofErr w:type="gramStart"/>
+      <w:r>
+        <w:rPr>
+          <w:rFonts w:ascii="Cambria" w:hAnsi="Cambria"/>
+        </w:rPr>
+        <w:t>a</w:t>
+      </w:r>
+      <w:proofErr w:type="gramEnd"/>
+      <w:r>
+        <w:rPr>
+          <w:rFonts w:ascii="Cambria" w:hAnsi="Cambria"/>
+        </w:rPr>
+        <w:t xml:space="preserve"> url que será enviada à requisição;</w:t>
+      </w:r>
+    </w:p>
+    <w:p>
+      <w:pPr>
+        <w:pStyle w:val="PargrafodaLista"/>
+        <w:numPr>
+          <w:ilvl w:val="0"/>
+          <w:numId w:val="32"/>
+        </w:numPr>
         <w:tabs>
           <w:tab w:val="left" w:pos="2177"/>
         </w:tabs>
@@ -23058,35 +23208,34 @@
           <w:rFonts w:ascii="Cambria" w:hAnsi="Cambria"/>
         </w:rPr>
       </w:pPr>
-      <w:r>
-        <w:rPr>
-          <w:rFonts w:ascii="Cambria" w:hAnsi="Cambria"/>
-        </w:rPr>
-        <w:tab/>
-      </w:r>
-      <w:r>
-        <w:rPr>
-          <w:rFonts w:ascii="Cambria" w:hAnsi="Cambria"/>
-        </w:rPr>
-        <w:t xml:space="preserve">Este trabalho trouxe duas contribuições importantes: a primeira, referente ao aplicativo </w:t>
-      </w:r>
-      <w:proofErr w:type="gramStart"/>
-      <w:r>
-        <w:rPr>
-          <w:rFonts w:ascii="Cambria" w:hAnsi="Cambria"/>
-        </w:rPr>
-        <w:t>iQuizzer</w:t>
-      </w:r>
-      <w:proofErr w:type="gramEnd"/>
-      <w:r>
-        <w:rPr>
-          <w:rFonts w:ascii="Cambria" w:hAnsi="Cambria"/>
-        </w:rPr>
-        <w:t>; a segunda, referente a documentação de configuração e implementação de arquitetura de aplicativo móvel utilizando web services.</w:t>
-      </w:r>
-    </w:p>
-    <w:p>
-      <w:pPr>
+      <w:proofErr w:type="gramStart"/>
+      <w:r>
+        <w:rPr>
+          <w:rFonts w:ascii="Cambria" w:hAnsi="Cambria"/>
+        </w:rPr>
+        <w:t>HttpClient</w:t>
+      </w:r>
+      <w:proofErr w:type="gramEnd"/>
+      <w:r>
+        <w:rPr>
+          <w:rFonts w:ascii="Cambria" w:hAnsi="Cambria"/>
+        </w:rPr>
+        <w:t>: representa o cliente (alvo) da requisição</w:t>
+      </w:r>
+      <w:r>
+        <w:rPr>
+          <w:rFonts w:ascii="Cambria" w:hAnsi="Cambria"/>
+        </w:rPr>
+        <w:t>;</w:t>
+      </w:r>
+    </w:p>
+    <w:p>
+      <w:pPr>
+        <w:pStyle w:val="PargrafodaLista"/>
+        <w:numPr>
+          <w:ilvl w:val="0"/>
+          <w:numId w:val="32"/>
+        </w:numPr>
         <w:tabs>
           <w:tab w:val="left" w:pos="2177"/>
         </w:tabs>
@@ -23094,41 +23243,34 @@
           <w:rFonts w:ascii="Cambria" w:hAnsi="Cambria"/>
         </w:rPr>
       </w:pPr>
-      <w:r>
-        <w:rPr>
-          <w:rFonts w:ascii="Cambria" w:hAnsi="Cambria"/>
-        </w:rPr>
-        <w:tab/>
-      </w:r>
-      <w:r>
-        <w:rPr>
-          <w:rFonts w:ascii="Cambria" w:hAnsi="Cambria"/>
-        </w:rPr>
-        <w:t xml:space="preserve">O aplicativo </w:t>
-      </w:r>
-      <w:proofErr w:type="gramStart"/>
-      <w:r>
-        <w:rPr>
-          <w:rFonts w:ascii="Cambria" w:hAnsi="Cambria"/>
-        </w:rPr>
-        <w:t>iQuizzer</w:t>
-      </w:r>
-      <w:proofErr w:type="gramEnd"/>
-      <w:r>
-        <w:rPr>
-          <w:rFonts w:ascii="Cambria" w:hAnsi="Cambria"/>
-        </w:rPr>
-        <w:t xml:space="preserve">, disponibilizado nas versões web e mobile, </w:t>
-      </w:r>
-      <w:r>
-        <w:rPr>
-          <w:rFonts w:ascii="Cambria" w:hAnsi="Cambria"/>
-        </w:rPr>
-        <w:t>estimula a busca por conhecimento de um determinado assunto, tanto para quem está criando o quiz quanto para quem está jogando. Além disso, permite que enquetes sejam feitas de maneira rápida, com resultados sendo avaliados em uma plataforma web.</w:t>
-      </w:r>
-    </w:p>
-    <w:p>
-      <w:pPr>
+      <w:proofErr w:type="gramStart"/>
+      <w:r>
+        <w:rPr>
+          <w:rFonts w:ascii="Cambria" w:hAnsi="Cambria"/>
+        </w:rPr>
+        <w:t>HttpURLConnecction</w:t>
+      </w:r>
+      <w:proofErr w:type="gramEnd"/>
+      <w:r>
+        <w:rPr>
+          <w:rFonts w:ascii="Cambria" w:hAnsi="Cambria"/>
+        </w:rPr>
+        <w:t>:</w:t>
+      </w:r>
+      <w:r>
+        <w:rPr>
+          <w:rFonts w:ascii="Cambria" w:hAnsi="Cambria"/>
+        </w:rPr>
+        <w:t xml:space="preserve"> representa a conexão e configura cabeçalhos HTTP;</w:t>
+      </w:r>
+    </w:p>
+    <w:p>
+      <w:pPr>
+        <w:pStyle w:val="PargrafodaLista"/>
+        <w:numPr>
+          <w:ilvl w:val="0"/>
+          <w:numId w:val="32"/>
+        </w:numPr>
         <w:tabs>
           <w:tab w:val="left" w:pos="2177"/>
         </w:tabs>
@@ -23136,12 +23278,19 @@
           <w:rFonts w:ascii="Cambria" w:hAnsi="Cambria"/>
         </w:rPr>
       </w:pPr>
-      <w:r>
-        <w:rPr>
-          <w:rFonts w:ascii="Cambria" w:hAnsi="Cambria"/>
-        </w:rPr>
-        <w:tab/>
-        <w:t>A documentação gerada fornece uma base para muitas das aplicações que estão surgindo utilizando a abordagem de web service com computação móvel. Tal abordagem vem sendo utilizadas por um grande número de Startups, as quais necessitam, essencialmente, desenvolver e avaliar seus produtos de maneira rápida, mesmo que o produto ainda esteja em fase de desenvolvimento.</w:t>
+      <w:proofErr w:type="gramStart"/>
+      <w:r>
+        <w:rPr>
+          <w:rFonts w:ascii="Cambria" w:hAnsi="Cambria"/>
+        </w:rPr>
+        <w:t>OutputStream</w:t>
+      </w:r>
+      <w:proofErr w:type="gramEnd"/>
+      <w:r>
+        <w:rPr>
+          <w:rFonts w:ascii="Cambria" w:hAnsi="Cambria"/>
+        </w:rPr>
+        <w:t xml:space="preserve"> e BufferedReader: gerenciam os bytes enviados e recebidos durante a transmissão.</w:t>
       </w:r>
     </w:p>
     <w:p>
@@ -23153,6 +23302,38 @@
           <w:rFonts w:ascii="Cambria" w:hAnsi="Cambria"/>
         </w:rPr>
       </w:pPr>
+      <w:r>
+        <w:rPr>
+          <w:rFonts w:ascii="Cambria" w:hAnsi="Cambria"/>
+        </w:rPr>
+        <w:t xml:space="preserve">De maneira análoga </w:t>
+      </w:r>
+      <w:r>
+        <w:rPr>
+          <w:rFonts w:ascii="Cambria" w:hAnsi="Cambria"/>
+        </w:rPr>
+        <w:t xml:space="preserve">ao </w:t>
+      </w:r>
+      <w:proofErr w:type="gramStart"/>
+      <w:r>
+        <w:rPr>
+          <w:rFonts w:ascii="Cambria" w:hAnsi="Cambria"/>
+        </w:rPr>
+        <w:t>iOS</w:t>
+      </w:r>
+      <w:proofErr w:type="gramEnd"/>
+      <w:r>
+        <w:rPr>
+          <w:rFonts w:ascii="Cambria" w:hAnsi="Cambria"/>
+        </w:rPr>
+        <w:t>, foram criado</w:t>
+      </w:r>
+      <w:r>
+        <w:rPr>
+          <w:rFonts w:ascii="Cambria" w:hAnsi="Cambria"/>
+        </w:rPr>
+        <w:t>s os métodos get e RESTCommand, de forma a fazer a comunicação síncrona.</w:t>
+      </w:r>
     </w:p>
     <w:p>
       <w:pPr>
@@ -23163,26 +23344,6 @@
           <w:rFonts w:ascii="Cambria" w:hAnsi="Cambria"/>
         </w:rPr>
       </w:pPr>
-      <w:r>
-        <w:rPr>
-          <w:rFonts w:ascii="Cambria" w:hAnsi="Cambria"/>
-        </w:rPr>
-        <w:t>\</w:t>
-      </w:r>
-      <w:proofErr w:type="gramStart"/>
-      <w:r>
-        <w:rPr>
-          <w:rFonts w:ascii="Cambria" w:hAnsi="Cambria"/>
-        </w:rPr>
-        <w:t>section{</w:t>
-      </w:r>
-      <w:proofErr w:type="gramEnd"/>
-      <w:r>
-        <w:rPr>
-          <w:rFonts w:ascii="Cambria" w:hAnsi="Cambria"/>
-        </w:rPr>
-        <w:t>Limitações}</w:t>
-      </w:r>
     </w:p>
     <w:p>
       <w:pPr>
@@ -23197,6 +23358,227 @@
         <w:rPr>
           <w:rFonts w:ascii="Cambria" w:hAnsi="Cambria"/>
         </w:rPr>
+        <w:t>\chapter {</w:t>
+      </w:r>
+      <w:r>
+        <w:rPr>
+          <w:rFonts w:ascii="Cambria" w:hAnsi="Cambria"/>
+        </w:rPr>
+        <w:t>metodologia de testes</w:t>
+      </w:r>
+      <w:r>
+        <w:rPr>
+          <w:rFonts w:ascii="Cambria" w:hAnsi="Cambria"/>
+        </w:rPr>
+        <w:t>}</w:t>
+      </w:r>
+    </w:p>
+    <w:p>
+      <w:pPr>
+        <w:tabs>
+          <w:tab w:val="left" w:pos="2177"/>
+        </w:tabs>
+        <w:rPr>
+          <w:rFonts w:ascii="Cambria" w:hAnsi="Cambria"/>
+          <w:u w:val="single"/>
+        </w:rPr>
+      </w:pPr>
+    </w:p>
+    <w:p>
+      <w:pPr>
+        <w:tabs>
+          <w:tab w:val="left" w:pos="2177"/>
+        </w:tabs>
+        <w:rPr>
+          <w:rFonts w:ascii="Cambria" w:hAnsi="Cambria"/>
+        </w:rPr>
+      </w:pPr>
+      <w:r>
+        <w:rPr>
+          <w:rFonts w:ascii="Cambria" w:hAnsi="Cambria"/>
+        </w:rPr>
+        <w:t>\chapter {Conclusão}</w:t>
+      </w:r>
+    </w:p>
+    <w:p>
+      <w:pPr>
+        <w:tabs>
+          <w:tab w:val="left" w:pos="2177"/>
+        </w:tabs>
+        <w:rPr>
+          <w:rFonts w:ascii="Cambria" w:hAnsi="Cambria"/>
+        </w:rPr>
+      </w:pPr>
+      <w:r>
+        <w:rPr>
+          <w:rFonts w:ascii="Cambria" w:hAnsi="Cambria"/>
+        </w:rPr>
+        <w:t>\</w:t>
+      </w:r>
+      <w:proofErr w:type="gramStart"/>
+      <w:r>
+        <w:rPr>
+          <w:rFonts w:ascii="Cambria" w:hAnsi="Cambria"/>
+        </w:rPr>
+        <w:t>section{</w:t>
+      </w:r>
+      <w:proofErr w:type="gramEnd"/>
+      <w:r>
+        <w:rPr>
+          <w:rFonts w:ascii="Cambria" w:hAnsi="Cambria"/>
+        </w:rPr>
+        <w:t>Contribuições}</w:t>
+      </w:r>
+    </w:p>
+    <w:p>
+      <w:pPr>
+        <w:tabs>
+          <w:tab w:val="left" w:pos="2177"/>
+        </w:tabs>
+        <w:rPr>
+          <w:rFonts w:ascii="Cambria" w:hAnsi="Cambria"/>
+        </w:rPr>
+      </w:pPr>
+      <w:r>
+        <w:rPr>
+          <w:rFonts w:ascii="Cambria" w:hAnsi="Cambria"/>
+        </w:rPr>
+        <w:lastRenderedPageBreak/>
+        <w:tab/>
+      </w:r>
+      <w:r>
+        <w:rPr>
+          <w:rFonts w:ascii="Cambria" w:hAnsi="Cambria"/>
+        </w:rPr>
+        <w:t xml:space="preserve">Este trabalho trouxe duas contribuições importantes: a primeira, referente ao aplicativo </w:t>
+      </w:r>
+      <w:proofErr w:type="gramStart"/>
+      <w:r>
+        <w:rPr>
+          <w:rFonts w:ascii="Cambria" w:hAnsi="Cambria"/>
+        </w:rPr>
+        <w:t>iQuizzer</w:t>
+      </w:r>
+      <w:proofErr w:type="gramEnd"/>
+      <w:r>
+        <w:rPr>
+          <w:rFonts w:ascii="Cambria" w:hAnsi="Cambria"/>
+        </w:rPr>
+        <w:t>; a segunda, referente a documentação de configuração e implementação de arquitetura de aplicativo móvel utilizando web services.</w:t>
+      </w:r>
+    </w:p>
+    <w:p>
+      <w:pPr>
+        <w:tabs>
+          <w:tab w:val="left" w:pos="2177"/>
+        </w:tabs>
+        <w:rPr>
+          <w:rFonts w:ascii="Cambria" w:hAnsi="Cambria"/>
+        </w:rPr>
+      </w:pPr>
+      <w:r>
+        <w:rPr>
+          <w:rFonts w:ascii="Cambria" w:hAnsi="Cambria"/>
+        </w:rPr>
+        <w:tab/>
+      </w:r>
+      <w:r>
+        <w:rPr>
+          <w:rFonts w:ascii="Cambria" w:hAnsi="Cambria"/>
+        </w:rPr>
+        <w:t xml:space="preserve">O aplicativo </w:t>
+      </w:r>
+      <w:proofErr w:type="gramStart"/>
+      <w:r>
+        <w:rPr>
+          <w:rFonts w:ascii="Cambria" w:hAnsi="Cambria"/>
+        </w:rPr>
+        <w:t>iQuizzer</w:t>
+      </w:r>
+      <w:proofErr w:type="gramEnd"/>
+      <w:r>
+        <w:rPr>
+          <w:rFonts w:ascii="Cambria" w:hAnsi="Cambria"/>
+        </w:rPr>
+        <w:t xml:space="preserve">, disponibilizado nas versões web e mobile, </w:t>
+      </w:r>
+      <w:r>
+        <w:rPr>
+          <w:rFonts w:ascii="Cambria" w:hAnsi="Cambria"/>
+        </w:rPr>
+        <w:t>estimula a busca por conhecimento de um determinado assunto, tanto para quem está criando o quiz quanto para quem está jogando. Além disso, permite que enquetes sejam feitas de maneira rápida, com resultados sendo avaliados em uma plataforma web.</w:t>
+      </w:r>
+    </w:p>
+    <w:p>
+      <w:pPr>
+        <w:tabs>
+          <w:tab w:val="left" w:pos="2177"/>
+        </w:tabs>
+        <w:rPr>
+          <w:rFonts w:ascii="Cambria" w:hAnsi="Cambria"/>
+        </w:rPr>
+      </w:pPr>
+      <w:r>
+        <w:rPr>
+          <w:rFonts w:ascii="Cambria" w:hAnsi="Cambria"/>
+        </w:rPr>
+        <w:tab/>
+        <w:t>A documentação gerada fornece uma base para muitas das aplicações que estão surgindo utilizando a abordagem de web service com computação móvel. Tal abordagem vem sendo utilizadas por um grande número de Startups, as quais necessitam, essencialmente, desenvolver e avaliar seus produtos de maneira rápida, mesmo que o produto ainda esteja em fase de desenvolvimento.</w:t>
+      </w:r>
+    </w:p>
+    <w:p>
+      <w:pPr>
+        <w:tabs>
+          <w:tab w:val="left" w:pos="2177"/>
+        </w:tabs>
+        <w:rPr>
+          <w:rFonts w:ascii="Cambria" w:hAnsi="Cambria"/>
+        </w:rPr>
+      </w:pPr>
+    </w:p>
+    <w:p>
+      <w:pPr>
+        <w:tabs>
+          <w:tab w:val="left" w:pos="2177"/>
+        </w:tabs>
+        <w:rPr>
+          <w:rFonts w:ascii="Cambria" w:hAnsi="Cambria"/>
+        </w:rPr>
+      </w:pPr>
+      <w:r>
+        <w:rPr>
+          <w:rFonts w:ascii="Cambria" w:hAnsi="Cambria"/>
+        </w:rPr>
+        <w:t>\</w:t>
+      </w:r>
+      <w:proofErr w:type="gramStart"/>
+      <w:r>
+        <w:rPr>
+          <w:rFonts w:ascii="Cambria" w:hAnsi="Cambria"/>
+        </w:rPr>
+        <w:t>section{</w:t>
+      </w:r>
+      <w:proofErr w:type="gramEnd"/>
+      <w:r>
+        <w:rPr>
+          <w:rFonts w:ascii="Cambria" w:hAnsi="Cambria"/>
+        </w:rPr>
+        <w:t>Limitações}</w:t>
+      </w:r>
+    </w:p>
+    <w:p>
+      <w:pPr>
+        <w:tabs>
+          <w:tab w:val="left" w:pos="2177"/>
+        </w:tabs>
+        <w:rPr>
+          <w:rFonts w:ascii="Cambria" w:hAnsi="Cambria"/>
+        </w:rPr>
+      </w:pPr>
+      <w:r>
+        <w:rPr>
+          <w:rFonts w:ascii="Cambria" w:hAnsi="Cambria"/>
+        </w:rPr>
         <w:tab/>
         <w:t xml:space="preserve">A aplicação </w:t>
       </w:r>
@@ -23212,14 +23594,7 @@
         <w:rPr>
           <w:rFonts w:ascii="Cambria" w:hAnsi="Cambria"/>
         </w:rPr>
-        <w:t xml:space="preserve"> tinha como um dos objetivos ser a validação de uma idéia onde quizzes são criados e acompanhados na web e </w:t>
-      </w:r>
-      <w:r>
-        <w:rPr>
-          <w:rFonts w:ascii="Cambria" w:hAnsi="Cambria"/>
-        </w:rPr>
-        <w:lastRenderedPageBreak/>
-        <w:t xml:space="preserve">jogados via mobile. Como o intuito era a validação, algumas funcionalidades não foram </w:t>
+        <w:t xml:space="preserve"> tinha como um dos objetivos ser a validação de uma idéia onde quizzes são criados e acompanhados na web e jogados via mobile. Como o intuito era a validação, algumas funcionalidades não foram </w:t>
       </w:r>
       <w:proofErr w:type="gramStart"/>
       <w:r>
@@ -23527,6 +23902,7 @@
         <w:rPr>
           <w:rFonts w:ascii="Cambria" w:hAnsi="Cambria"/>
         </w:rPr>
+        <w:lastRenderedPageBreak/>
         <w:t xml:space="preserve">Conexões assíncronas, de modo a </w:t>
       </w:r>
       <w:proofErr w:type="gramStart"/>
@@ -23727,9 +24103,9 @@
 <file path=word/numbering.xml><?xml version="1.0" encoding="utf-8"?>
 <w:numbering xmlns:ve="http://schemas.openxmlformats.org/markup-compatibility/2006" xmlns:o="urn:schemas-microsoft-com:office:office" xmlns:r="http://schemas.openxmlformats.org/officeDocument/2006/relationships" xmlns:m="http://schemas.openxmlformats.org/officeDocument/2006/math" xmlns:v="urn:schemas-microsoft-com:vml" xmlns:wp="http://schemas.openxmlformats.org/drawingml/2006/wordprocessingDrawing" xmlns:w10="urn:schemas-microsoft-com:office:word" xmlns:w="http://schemas.openxmlformats.org/wordprocessingml/2006/main" xmlns:wne="http://schemas.microsoft.com/office/word/2006/wordml">
   <w:abstractNum w:abstractNumId="0">
-    <w:nsid w:val="027023C8"/>
+    <w:nsid w:val="02035C3D"/>
     <w:multiLevelType w:val="hybridMultilevel"/>
-    <w:tmpl w:val="36A6D8F2"/>
+    <w:tmpl w:val="AB0C9B4C"/>
     <w:lvl w:ilvl="0" w:tplc="04160001">
       <w:start w:val="1"/>
       <w:numFmt w:val="bullet"/>
@@ -23840,9 +24216,9 @@
     </w:lvl>
   </w:abstractNum>
   <w:abstractNum w:abstractNumId="1">
-    <w:nsid w:val="0E1273FE"/>
+    <w:nsid w:val="027023C8"/>
     <w:multiLevelType w:val="hybridMultilevel"/>
-    <w:tmpl w:val="380C746E"/>
+    <w:tmpl w:val="36A6D8F2"/>
     <w:lvl w:ilvl="0" w:tplc="04160001">
       <w:start w:val="1"/>
       <w:numFmt w:val="bullet"/>
@@ -23953,9 +24329,9 @@
     </w:lvl>
   </w:abstractNum>
   <w:abstractNum w:abstractNumId="2">
-    <w:nsid w:val="0F781F75"/>
+    <w:nsid w:val="0E1273FE"/>
     <w:multiLevelType w:val="hybridMultilevel"/>
-    <w:tmpl w:val="ED72BED8"/>
+    <w:tmpl w:val="380C746E"/>
     <w:lvl w:ilvl="0" w:tplc="04160001">
       <w:start w:val="1"/>
       <w:numFmt w:val="bullet"/>
@@ -24066,9 +24442,9 @@
     </w:lvl>
   </w:abstractNum>
   <w:abstractNum w:abstractNumId="3">
-    <w:nsid w:val="0FEA39EE"/>
+    <w:nsid w:val="0F781F75"/>
     <w:multiLevelType w:val="hybridMultilevel"/>
-    <w:tmpl w:val="1DC0CDB8"/>
+    <w:tmpl w:val="ED72BED8"/>
     <w:lvl w:ilvl="0" w:tplc="04160001">
       <w:start w:val="1"/>
       <w:numFmt w:val="bullet"/>
@@ -24179,9 +24555,9 @@
     </w:lvl>
   </w:abstractNum>
   <w:abstractNum w:abstractNumId="4">
-    <w:nsid w:val="15CC7057"/>
+    <w:nsid w:val="0FEA39EE"/>
     <w:multiLevelType w:val="hybridMultilevel"/>
-    <w:tmpl w:val="FEFCD746"/>
+    <w:tmpl w:val="1DC0CDB8"/>
     <w:lvl w:ilvl="0" w:tplc="04160001">
       <w:start w:val="1"/>
       <w:numFmt w:val="bullet"/>
@@ -24292,9 +24668,9 @@
     </w:lvl>
   </w:abstractNum>
   <w:abstractNum w:abstractNumId="5">
-    <w:nsid w:val="249D65E9"/>
+    <w:nsid w:val="15CC7057"/>
     <w:multiLevelType w:val="hybridMultilevel"/>
-    <w:tmpl w:val="B8E6C34C"/>
+    <w:tmpl w:val="FEFCD746"/>
     <w:lvl w:ilvl="0" w:tplc="04160001">
       <w:start w:val="1"/>
       <w:numFmt w:val="bullet"/>
@@ -24405,9 +24781,9 @@
     </w:lvl>
   </w:abstractNum>
   <w:abstractNum w:abstractNumId="6">
-    <w:nsid w:val="27344117"/>
+    <w:nsid w:val="249D65E9"/>
     <w:multiLevelType w:val="hybridMultilevel"/>
-    <w:tmpl w:val="807482B4"/>
+    <w:tmpl w:val="B8E6C34C"/>
     <w:lvl w:ilvl="0" w:tplc="04160001">
       <w:start w:val="1"/>
       <w:numFmt w:val="bullet"/>
@@ -24518,6 +24894,119 @@
     </w:lvl>
   </w:abstractNum>
   <w:abstractNum w:abstractNumId="7">
+    <w:nsid w:val="27344117"/>
+    <w:multiLevelType w:val="hybridMultilevel"/>
+    <w:tmpl w:val="807482B4"/>
+    <w:lvl w:ilvl="0" w:tplc="04160001">
+      <w:start w:val="1"/>
+      <w:numFmt w:val="bullet"/>
+      <w:lvlText w:val=""/>
+      <w:lvlJc w:val="left"/>
+      <w:pPr>
+        <w:ind w:left="720" w:hanging="360"/>
+      </w:pPr>
+      <w:rPr>
+        <w:rFonts w:ascii="Symbol" w:hAnsi="Symbol" w:hint="default"/>
+      </w:rPr>
+    </w:lvl>
+    <w:lvl w:ilvl="1" w:tplc="04160003" w:tentative="1">
+      <w:start w:val="1"/>
+      <w:numFmt w:val="bullet"/>
+      <w:lvlText w:val="o"/>
+      <w:lvlJc w:val="left"/>
+      <w:pPr>
+        <w:ind w:left="1440" w:hanging="360"/>
+      </w:pPr>
+      <w:rPr>
+        <w:rFonts w:ascii="Courier New" w:hAnsi="Courier New" w:cs="Courier New" w:hint="default"/>
+      </w:rPr>
+    </w:lvl>
+    <w:lvl w:ilvl="2" w:tplc="04160005" w:tentative="1">
+      <w:start w:val="1"/>
+      <w:numFmt w:val="bullet"/>
+      <w:lvlText w:val=""/>
+      <w:lvlJc w:val="left"/>
+      <w:pPr>
+        <w:ind w:left="2160" w:hanging="360"/>
+      </w:pPr>
+      <w:rPr>
+        <w:rFonts w:ascii="Wingdings" w:hAnsi="Wingdings" w:hint="default"/>
+      </w:rPr>
+    </w:lvl>
+    <w:lvl w:ilvl="3" w:tplc="04160001" w:tentative="1">
+      <w:start w:val="1"/>
+      <w:numFmt w:val="bullet"/>
+      <w:lvlText w:val=""/>
+      <w:lvlJc w:val="left"/>
+      <w:pPr>
+        <w:ind w:left="2880" w:hanging="360"/>
+      </w:pPr>
+      <w:rPr>
+        <w:rFonts w:ascii="Symbol" w:hAnsi="Symbol" w:hint="default"/>
+      </w:rPr>
+    </w:lvl>
+    <w:lvl w:ilvl="4" w:tplc="04160003" w:tentative="1">
+      <w:start w:val="1"/>
+      <w:numFmt w:val="bullet"/>
+      <w:lvlText w:val="o"/>
+      <w:lvlJc w:val="left"/>
+      <w:pPr>
+        <w:ind w:left="3600" w:hanging="360"/>
+      </w:pPr>
+      <w:rPr>
+        <w:rFonts w:ascii="Courier New" w:hAnsi="Courier New" w:cs="Courier New" w:hint="default"/>
+      </w:rPr>
+    </w:lvl>
+    <w:lvl w:ilvl="5" w:tplc="04160005" w:tentative="1">
+      <w:start w:val="1"/>
+      <w:numFmt w:val="bullet"/>
+      <w:lvlText w:val=""/>
+      <w:lvlJc w:val="left"/>
+      <w:pPr>
+        <w:ind w:left="4320" w:hanging="360"/>
+      </w:pPr>
+      <w:rPr>
+        <w:rFonts w:ascii="Wingdings" w:hAnsi="Wingdings" w:hint="default"/>
+      </w:rPr>
+    </w:lvl>
+    <w:lvl w:ilvl="6" w:tplc="04160001" w:tentative="1">
+      <w:start w:val="1"/>
+      <w:numFmt w:val="bullet"/>
+      <w:lvlText w:val=""/>
+      <w:lvlJc w:val="left"/>
+      <w:pPr>
+        <w:ind w:left="5040" w:hanging="360"/>
+      </w:pPr>
+      <w:rPr>
+        <w:rFonts w:ascii="Symbol" w:hAnsi="Symbol" w:hint="default"/>
+      </w:rPr>
+    </w:lvl>
+    <w:lvl w:ilvl="7" w:tplc="04160003" w:tentative="1">
+      <w:start w:val="1"/>
+      <w:numFmt w:val="bullet"/>
+      <w:lvlText w:val="o"/>
+      <w:lvlJc w:val="left"/>
+      <w:pPr>
+        <w:ind w:left="5760" w:hanging="360"/>
+      </w:pPr>
+      <w:rPr>
+        <w:rFonts w:ascii="Courier New" w:hAnsi="Courier New" w:cs="Courier New" w:hint="default"/>
+      </w:rPr>
+    </w:lvl>
+    <w:lvl w:ilvl="8" w:tplc="04160005" w:tentative="1">
+      <w:start w:val="1"/>
+      <w:numFmt w:val="bullet"/>
+      <w:lvlText w:val=""/>
+      <w:lvlJc w:val="left"/>
+      <w:pPr>
+        <w:ind w:left="6480" w:hanging="360"/>
+      </w:pPr>
+      <w:rPr>
+        <w:rFonts w:ascii="Wingdings" w:hAnsi="Wingdings" w:hint="default"/>
+      </w:rPr>
+    </w:lvl>
+  </w:abstractNum>
+  <w:abstractNum w:abstractNumId="8">
     <w:nsid w:val="29402921"/>
     <w:multiLevelType w:val="hybridMultilevel"/>
     <w:tmpl w:val="5D305D26"/>
@@ -24606,7 +25095,7 @@
       </w:pPr>
     </w:lvl>
   </w:abstractNum>
-  <w:abstractNum w:abstractNumId="8">
+  <w:abstractNum w:abstractNumId="9">
     <w:nsid w:val="2C0B6C1D"/>
     <w:multiLevelType w:val="hybridMultilevel"/>
     <w:tmpl w:val="EA8ED118"/>
@@ -24719,7 +25208,7 @@
       </w:rPr>
     </w:lvl>
   </w:abstractNum>
-  <w:abstractNum w:abstractNumId="9">
+  <w:abstractNum w:abstractNumId="10">
     <w:nsid w:val="37DE086C"/>
     <w:multiLevelType w:val="multilevel"/>
     <w:tmpl w:val="9A44B958"/>
@@ -24836,7 +25325,7 @@
       </w:pPr>
     </w:lvl>
   </w:abstractNum>
-  <w:abstractNum w:abstractNumId="10">
+  <w:abstractNum w:abstractNumId="11">
     <w:nsid w:val="38FF5A94"/>
     <w:multiLevelType w:val="hybridMultilevel"/>
     <w:tmpl w:val="6518D9CE"/>
@@ -24949,7 +25438,7 @@
       </w:rPr>
     </w:lvl>
   </w:abstractNum>
-  <w:abstractNum w:abstractNumId="11">
+  <w:abstractNum w:abstractNumId="12">
     <w:nsid w:val="44407EFF"/>
     <w:multiLevelType w:val="hybridMultilevel"/>
     <w:tmpl w:val="9FBA1958"/>
@@ -25062,7 +25551,7 @@
       </w:rPr>
     </w:lvl>
   </w:abstractNum>
-  <w:abstractNum w:abstractNumId="12">
+  <w:abstractNum w:abstractNumId="13">
     <w:nsid w:val="49A91FF3"/>
     <w:multiLevelType w:val="hybridMultilevel"/>
     <w:tmpl w:val="A5B0DD58"/>
@@ -25175,7 +25664,7 @@
       </w:rPr>
     </w:lvl>
   </w:abstractNum>
-  <w:abstractNum w:abstractNumId="13">
+  <w:abstractNum w:abstractNumId="14">
     <w:nsid w:val="4B2B6C30"/>
     <w:multiLevelType w:val="hybridMultilevel"/>
     <w:tmpl w:val="9E58189C"/>
@@ -25288,7 +25777,7 @@
       </w:rPr>
     </w:lvl>
   </w:abstractNum>
-  <w:abstractNum w:abstractNumId="14">
+  <w:abstractNum w:abstractNumId="15">
     <w:nsid w:val="4B566163"/>
     <w:multiLevelType w:val="hybridMultilevel"/>
     <w:tmpl w:val="DD9C362A"/>
@@ -25401,7 +25890,7 @@
       </w:rPr>
     </w:lvl>
   </w:abstractNum>
-  <w:abstractNum w:abstractNumId="15">
+  <w:abstractNum w:abstractNumId="16">
     <w:nsid w:val="535D54BC"/>
     <w:multiLevelType w:val="hybridMultilevel"/>
     <w:tmpl w:val="FE5E2ACC"/>
@@ -25514,7 +26003,7 @@
       </w:rPr>
     </w:lvl>
   </w:abstractNum>
-  <w:abstractNum w:abstractNumId="16">
+  <w:abstractNum w:abstractNumId="17">
     <w:nsid w:val="53C734FC"/>
     <w:multiLevelType w:val="hybridMultilevel"/>
     <w:tmpl w:val="DD104C0A"/>
@@ -25627,7 +26116,7 @@
       </w:rPr>
     </w:lvl>
   </w:abstractNum>
-  <w:abstractNum w:abstractNumId="17">
+  <w:abstractNum w:abstractNumId="18">
     <w:nsid w:val="57BF0323"/>
     <w:multiLevelType w:val="hybridMultilevel"/>
     <w:tmpl w:val="5058D6D8"/>
@@ -25716,7 +26205,7 @@
       </w:pPr>
     </w:lvl>
   </w:abstractNum>
-  <w:abstractNum w:abstractNumId="18">
+  <w:abstractNum w:abstractNumId="19">
     <w:nsid w:val="57D83501"/>
     <w:multiLevelType w:val="hybridMultilevel"/>
     <w:tmpl w:val="3ADC67F0"/>
@@ -25829,7 +26318,7 @@
       </w:rPr>
     </w:lvl>
   </w:abstractNum>
-  <w:abstractNum w:abstractNumId="19">
+  <w:abstractNum w:abstractNumId="20">
     <w:nsid w:val="5A0002EB"/>
     <w:multiLevelType w:val="hybridMultilevel"/>
     <w:tmpl w:val="5F2C7BB0"/>
@@ -25942,7 +26431,7 @@
       </w:rPr>
     </w:lvl>
   </w:abstractNum>
-  <w:abstractNum w:abstractNumId="20">
+  <w:abstractNum w:abstractNumId="21">
     <w:nsid w:val="5CC65470"/>
     <w:multiLevelType w:val="hybridMultilevel"/>
     <w:tmpl w:val="283C0608"/>
@@ -26055,7 +26544,7 @@
       </w:rPr>
     </w:lvl>
   </w:abstractNum>
-  <w:abstractNum w:abstractNumId="21">
+  <w:abstractNum w:abstractNumId="22">
     <w:nsid w:val="5E7A42B0"/>
     <w:multiLevelType w:val="hybridMultilevel"/>
     <w:tmpl w:val="4F224906"/>
@@ -26168,7 +26657,7 @@
       </w:rPr>
     </w:lvl>
   </w:abstractNum>
-  <w:abstractNum w:abstractNumId="22">
+  <w:abstractNum w:abstractNumId="23">
     <w:nsid w:val="60C645F2"/>
     <w:multiLevelType w:val="hybridMultilevel"/>
     <w:tmpl w:val="2E783E78"/>
@@ -26281,7 +26770,7 @@
       </w:rPr>
     </w:lvl>
   </w:abstractNum>
-  <w:abstractNum w:abstractNumId="23">
+  <w:abstractNum w:abstractNumId="24">
     <w:nsid w:val="65B51440"/>
     <w:multiLevelType w:val="hybridMultilevel"/>
     <w:tmpl w:val="14A2D4A6"/>
@@ -26394,7 +26883,7 @@
       </w:rPr>
     </w:lvl>
   </w:abstractNum>
-  <w:abstractNum w:abstractNumId="24">
+  <w:abstractNum w:abstractNumId="25">
     <w:nsid w:val="69C03905"/>
     <w:multiLevelType w:val="hybridMultilevel"/>
     <w:tmpl w:val="9EB070F0"/>
@@ -26507,7 +26996,7 @@
       </w:rPr>
     </w:lvl>
   </w:abstractNum>
-  <w:abstractNum w:abstractNumId="25">
+  <w:abstractNum w:abstractNumId="26">
     <w:nsid w:val="6C9B546C"/>
     <w:multiLevelType w:val="hybridMultilevel"/>
     <w:tmpl w:val="DB3C3168"/>
@@ -26620,7 +27109,7 @@
       </w:rPr>
     </w:lvl>
   </w:abstractNum>
-  <w:abstractNum w:abstractNumId="26">
+  <w:abstractNum w:abstractNumId="27">
     <w:nsid w:val="6E701722"/>
     <w:multiLevelType w:val="hybridMultilevel"/>
     <w:tmpl w:val="7050444C"/>
@@ -26733,7 +27222,7 @@
       </w:rPr>
     </w:lvl>
   </w:abstractNum>
-  <w:abstractNum w:abstractNumId="27">
+  <w:abstractNum w:abstractNumId="28">
     <w:nsid w:val="773330D7"/>
     <w:multiLevelType w:val="hybridMultilevel"/>
     <w:tmpl w:val="AB86A168"/>
@@ -26846,7 +27335,7 @@
       </w:rPr>
     </w:lvl>
   </w:abstractNum>
-  <w:abstractNum w:abstractNumId="28">
+  <w:abstractNum w:abstractNumId="29">
     <w:nsid w:val="78CC6BBE"/>
     <w:multiLevelType w:val="hybridMultilevel"/>
     <w:tmpl w:val="6AEEAD00"/>
@@ -26932,7 +27421,7 @@
       </w:pPr>
     </w:lvl>
   </w:abstractNum>
-  <w:abstractNum w:abstractNumId="29">
+  <w:abstractNum w:abstractNumId="30">
     <w:nsid w:val="7D531C69"/>
     <w:multiLevelType w:val="hybridMultilevel"/>
     <w:tmpl w:val="6226CEEA"/>
@@ -27045,7 +27534,7 @@
       </w:rPr>
     </w:lvl>
   </w:abstractNum>
-  <w:abstractNum w:abstractNumId="30">
+  <w:abstractNum w:abstractNumId="31">
     <w:nsid w:val="7E4E4462"/>
     <w:multiLevelType w:val="hybridMultilevel"/>
     <w:tmpl w:val="3D6A9250"/>
@@ -27159,97 +27648,100 @@
     </w:lvl>
   </w:abstractNum>
   <w:num w:numId="1">
+    <w:abstractNumId w:val="27"/>
+  </w:num>
+  <w:num w:numId="2">
+    <w:abstractNumId w:val="22"/>
+  </w:num>
+  <w:num w:numId="3">
+    <w:abstractNumId w:val="24"/>
+  </w:num>
+  <w:num w:numId="4">
+    <w:abstractNumId w:val="10"/>
+  </w:num>
+  <w:num w:numId="5">
+    <w:abstractNumId w:val="14"/>
+  </w:num>
+  <w:num w:numId="6">
+    <w:abstractNumId w:val="21"/>
+  </w:num>
+  <w:num w:numId="7">
+    <w:abstractNumId w:val="5"/>
+  </w:num>
+  <w:num w:numId="8">
+    <w:abstractNumId w:val="29"/>
+  </w:num>
+  <w:num w:numId="9">
+    <w:abstractNumId w:val="12"/>
+  </w:num>
+  <w:num w:numId="10">
     <w:abstractNumId w:val="26"/>
   </w:num>
-  <w:num w:numId="2">
-    <w:abstractNumId w:val="21"/>
+  <w:num w:numId="11">
+    <w:abstractNumId w:val="19"/>
   </w:num>
-  <w:num w:numId="3">
+  <w:num w:numId="12">
+    <w:abstractNumId w:val="4"/>
+  </w:num>
+  <w:num w:numId="13">
+    <w:abstractNumId w:val="7"/>
+  </w:num>
+  <w:num w:numId="14">
+    <w:abstractNumId w:val="15"/>
+  </w:num>
+  <w:num w:numId="15">
+    <w:abstractNumId w:val="30"/>
+  </w:num>
+  <w:num w:numId="16">
+    <w:abstractNumId w:val="11"/>
+  </w:num>
+  <w:num w:numId="17">
+    <w:abstractNumId w:val="13"/>
+  </w:num>
+  <w:num w:numId="18">
+    <w:abstractNumId w:val="20"/>
+  </w:num>
+  <w:num w:numId="19">
+    <w:abstractNumId w:val="31"/>
+  </w:num>
+  <w:num w:numId="20">
+    <w:abstractNumId w:val="6"/>
+  </w:num>
+  <w:num w:numId="21">
+    <w:abstractNumId w:val="16"/>
+  </w:num>
+  <w:num w:numId="22">
+    <w:abstractNumId w:val="3"/>
+  </w:num>
+  <w:num w:numId="23">
+    <w:abstractNumId w:val="2"/>
+  </w:num>
+  <w:num w:numId="24">
+    <w:abstractNumId w:val="8"/>
+  </w:num>
+  <w:num w:numId="25">
+    <w:abstractNumId w:val="18"/>
+  </w:num>
+  <w:num w:numId="26">
+    <w:abstractNumId w:val="9"/>
+  </w:num>
+  <w:num w:numId="27">
+    <w:abstractNumId w:val="1"/>
+  </w:num>
+  <w:num w:numId="28">
+    <w:abstractNumId w:val="25"/>
+  </w:num>
+  <w:num w:numId="29">
+    <w:abstractNumId w:val="28"/>
+  </w:num>
+  <w:num w:numId="30">
+    <w:abstractNumId w:val="17"/>
+  </w:num>
+  <w:num w:numId="31">
     <w:abstractNumId w:val="23"/>
   </w:num>
-  <w:num w:numId="4">
-    <w:abstractNumId w:val="9"/>
-  </w:num>
-  <w:num w:numId="5">
-    <w:abstractNumId w:val="13"/>
-  </w:num>
-  <w:num w:numId="6">
-    <w:abstractNumId w:val="20"/>
-  </w:num>
-  <w:num w:numId="7">
-    <w:abstractNumId w:val="4"/>
-  </w:num>
-  <w:num w:numId="8">
-    <w:abstractNumId w:val="28"/>
-  </w:num>
-  <w:num w:numId="9">
-    <w:abstractNumId w:val="11"/>
-  </w:num>
-  <w:num w:numId="10">
-    <w:abstractNumId w:val="25"/>
-  </w:num>
-  <w:num w:numId="11">
-    <w:abstractNumId w:val="18"/>
-  </w:num>
-  <w:num w:numId="12">
-    <w:abstractNumId w:val="3"/>
-  </w:num>
-  <w:num w:numId="13">
-    <w:abstractNumId w:val="6"/>
-  </w:num>
-  <w:num w:numId="14">
-    <w:abstractNumId w:val="14"/>
-  </w:num>
-  <w:num w:numId="15">
-    <w:abstractNumId w:val="29"/>
-  </w:num>
-  <w:num w:numId="16">
-    <w:abstractNumId w:val="10"/>
-  </w:num>
-  <w:num w:numId="17">
-    <w:abstractNumId w:val="12"/>
-  </w:num>
-  <w:num w:numId="18">
-    <w:abstractNumId w:val="19"/>
-  </w:num>
-  <w:num w:numId="19">
-    <w:abstractNumId w:val="30"/>
-  </w:num>
-  <w:num w:numId="20">
-    <w:abstractNumId w:val="5"/>
-  </w:num>
-  <w:num w:numId="21">
-    <w:abstractNumId w:val="15"/>
-  </w:num>
-  <w:num w:numId="22">
-    <w:abstractNumId w:val="2"/>
-  </w:num>
-  <w:num w:numId="23">
-    <w:abstractNumId w:val="1"/>
-  </w:num>
-  <w:num w:numId="24">
-    <w:abstractNumId w:val="7"/>
-  </w:num>
-  <w:num w:numId="25">
-    <w:abstractNumId w:val="17"/>
-  </w:num>
-  <w:num w:numId="26">
-    <w:abstractNumId w:val="8"/>
-  </w:num>
-  <w:num w:numId="27">
+  <w:num w:numId="32">
     <w:abstractNumId w:val="0"/>
-  </w:num>
-  <w:num w:numId="28">
-    <w:abstractNumId w:val="24"/>
-  </w:num>
-  <w:num w:numId="29">
-    <w:abstractNumId w:val="27"/>
-  </w:num>
-  <w:num w:numId="30">
-    <w:abstractNumId w:val="16"/>
-  </w:num>
-  <w:num w:numId="31">
-    <w:abstractNumId w:val="22"/>
   </w:num>
 </w:numbering>
 </file>

</xml_diff>

<commit_message>
adicionado bd e listas para android
</commit_message>
<xml_diff>
--- a/word/Monografia.docx
+++ b/word/Monografia.docx
@@ -4800,21 +4800,21 @@
         <w:rPr>
           <w:rFonts w:ascii="Cambria" w:hAnsi="Cambria"/>
         </w:rPr>
-        <w:t xml:space="preserve">Uma de suas principais vantagens é a interoperabilidade com código Java existente, além de aproveitar as </w:t>
-      </w:r>
-      <w:proofErr w:type="gramStart"/>
-      <w:r>
-        <w:rPr>
-          <w:rFonts w:ascii="Cambria" w:hAnsi="Cambria"/>
-        </w:rPr>
-        <w:t>vantagens</w:t>
-      </w:r>
-      <w:proofErr w:type="gramEnd"/>
-      <w:r>
-        <w:rPr>
-          <w:rFonts w:ascii="Cambria" w:hAnsi="Cambria"/>
-        </w:rPr>
-        <w:t xml:space="preserve"> já maduras do java: garbage collector, threas nativas, etc.</w:t>
+        <w:t xml:space="preserve">Uma de suas principais vantagens é a interoperabilidade com código Java existente, além de aproveitar as vantagens já maduras do </w:t>
+      </w:r>
+      <w:proofErr w:type="gramStart"/>
+      <w:r>
+        <w:rPr>
+          <w:rFonts w:ascii="Cambria" w:hAnsi="Cambria"/>
+        </w:rPr>
+        <w:t>java</w:t>
+      </w:r>
+      <w:proofErr w:type="gramEnd"/>
+      <w:r>
+        <w:rPr>
+          <w:rFonts w:ascii="Cambria" w:hAnsi="Cambria"/>
+        </w:rPr>
+        <w:t>: garbage collector, threas nativas, etc.</w:t>
       </w:r>
     </w:p>
     <w:p>
@@ -7273,7 +7273,7 @@
                     <a:blip r:embed="rId17">
                       <a:extLst>
                         <a:ext uri="{28A0092B-C50C-407E-A947-70E740481C1C}">
-                          <a14:useLocalDpi xmlns:a14="http://schemas.microsoft.com/office/drawing/2010/main" xmlns:wps="http://schemas.microsoft.com/office/word/2010/wordprocessingShape" xmlns:wpi="http://schemas.microsoft.com/office/word/2010/wordprocessingInk" xmlns:wpg="http://schemas.microsoft.com/office/word/2010/wordprocessingGroup" xmlns:w14="http://schemas.microsoft.com/office/word/2010/wordml" xmlns:w="http://schemas.openxmlformats.org/wordprocessingml/2006/main" xmlns:w10="urn:schemas-microsoft-com:office:word" xmlns:wp14="http://schemas.microsoft.com/office/word/2010/wordprocessingDrawing" xmlns:v="urn:schemas-microsoft-com:vml" xmlns:o="urn:schemas-microsoft-com:office:office" xmlns:mc="http://schemas.openxmlformats.org/markup-compatibility/2006" xmlns:wpc="http://schemas.microsoft.com/office/word/2010/wordprocessingCanvas" xmlns="" val="0"/>
+                          <a14:useLocalDpi xmlns="" xmlns:wpc="http://schemas.microsoft.com/office/word/2010/wordprocessingCanvas" xmlns:mc="http://schemas.openxmlformats.org/markup-compatibility/2006" xmlns:o="urn:schemas-microsoft-com:office:office" xmlns:v="urn:schemas-microsoft-com:vml" xmlns:wp14="http://schemas.microsoft.com/office/word/2010/wordprocessingDrawing" xmlns:w10="urn:schemas-microsoft-com:office:word" xmlns:w="http://schemas.openxmlformats.org/wordprocessingml/2006/main" xmlns:w14="http://schemas.microsoft.com/office/word/2010/wordml" xmlns:wpg="http://schemas.microsoft.com/office/word/2010/wordprocessingGroup" xmlns:wpi="http://schemas.microsoft.com/office/word/2010/wordprocessingInk" xmlns:wps="http://schemas.microsoft.com/office/word/2010/wordprocessingShape" xmlns:a14="http://schemas.microsoft.com/office/drawing/2010/main" val="0"/>
                         </a:ext>
                       </a:extLst>
                     </a:blip>
@@ -7532,7 +7532,7 @@
                     <a:blip r:embed="rId18">
                       <a:extLst>
                         <a:ext uri="{28A0092B-C50C-407E-A947-70E740481C1C}">
-                          <a14:useLocalDpi xmlns:a14="http://schemas.microsoft.com/office/drawing/2010/main" xmlns:wps="http://schemas.microsoft.com/office/word/2010/wordprocessingShape" xmlns:wpi="http://schemas.microsoft.com/office/word/2010/wordprocessingInk" xmlns:wpg="http://schemas.microsoft.com/office/word/2010/wordprocessingGroup" xmlns:w14="http://schemas.microsoft.com/office/word/2010/wordml" xmlns:w="http://schemas.openxmlformats.org/wordprocessingml/2006/main" xmlns:w10="urn:schemas-microsoft-com:office:word" xmlns:wp14="http://schemas.microsoft.com/office/word/2010/wordprocessingDrawing" xmlns:v="urn:schemas-microsoft-com:vml" xmlns:o="urn:schemas-microsoft-com:office:office" xmlns:mc="http://schemas.openxmlformats.org/markup-compatibility/2006" xmlns:wpc="http://schemas.microsoft.com/office/word/2010/wordprocessingCanvas" xmlns="" val="0"/>
+                          <a14:useLocalDpi xmlns="" xmlns:wpc="http://schemas.microsoft.com/office/word/2010/wordprocessingCanvas" xmlns:mc="http://schemas.openxmlformats.org/markup-compatibility/2006" xmlns:o="urn:schemas-microsoft-com:office:office" xmlns:v="urn:schemas-microsoft-com:vml" xmlns:wp14="http://schemas.microsoft.com/office/word/2010/wordprocessingDrawing" xmlns:w10="urn:schemas-microsoft-com:office:word" xmlns:w="http://schemas.openxmlformats.org/wordprocessingml/2006/main" xmlns:w14="http://schemas.microsoft.com/office/word/2010/wordml" xmlns:wpg="http://schemas.microsoft.com/office/word/2010/wordprocessingGroup" xmlns:wpi="http://schemas.microsoft.com/office/word/2010/wordprocessingInk" xmlns:wps="http://schemas.microsoft.com/office/word/2010/wordprocessingShape" xmlns:a14="http://schemas.microsoft.com/office/drawing/2010/main" val="0"/>
                         </a:ext>
                       </a:extLst>
                     </a:blip>
@@ -8467,7 +8467,7 @@
                     <a:blip r:embed="rId20">
                       <a:extLst>
                         <a:ext uri="{28A0092B-C50C-407E-A947-70E740481C1C}">
-                          <a14:useLocalDpi xmlns:a14="http://schemas.microsoft.com/office/drawing/2010/main" xmlns:wps="http://schemas.microsoft.com/office/word/2010/wordprocessingShape" xmlns:wpi="http://schemas.microsoft.com/office/word/2010/wordprocessingInk" xmlns:wpg="http://schemas.microsoft.com/office/word/2010/wordprocessingGroup" xmlns:w14="http://schemas.microsoft.com/office/word/2010/wordml" xmlns:w="http://schemas.openxmlformats.org/wordprocessingml/2006/main" xmlns:w10="urn:schemas-microsoft-com:office:word" xmlns:wp14="http://schemas.microsoft.com/office/word/2010/wordprocessingDrawing" xmlns:v="urn:schemas-microsoft-com:vml" xmlns:o="urn:schemas-microsoft-com:office:office" xmlns:mc="http://schemas.openxmlformats.org/markup-compatibility/2006" xmlns:wpc="http://schemas.microsoft.com/office/word/2010/wordprocessingCanvas" xmlns="" val="0"/>
+                          <a14:useLocalDpi xmlns="" xmlns:wpc="http://schemas.microsoft.com/office/word/2010/wordprocessingCanvas" xmlns:mc="http://schemas.openxmlformats.org/markup-compatibility/2006" xmlns:o="urn:schemas-microsoft-com:office:office" xmlns:v="urn:schemas-microsoft-com:vml" xmlns:wp14="http://schemas.microsoft.com/office/word/2010/wordprocessingDrawing" xmlns:w10="urn:schemas-microsoft-com:office:word" xmlns:w="http://schemas.openxmlformats.org/wordprocessingml/2006/main" xmlns:w14="http://schemas.microsoft.com/office/word/2010/wordml" xmlns:wpg="http://schemas.microsoft.com/office/word/2010/wordprocessingGroup" xmlns:wpi="http://schemas.microsoft.com/office/word/2010/wordprocessingInk" xmlns:wps="http://schemas.microsoft.com/office/word/2010/wordprocessingShape" xmlns:a14="http://schemas.microsoft.com/office/drawing/2010/main" val="0"/>
                         </a:ext>
                       </a:extLst>
                     </a:blip>
@@ -9365,21 +9365,7 @@
         <w:rPr>
           <w:rFonts w:ascii="Cambria" w:hAnsi="Cambria"/>
         </w:rPr>
-        <w:t xml:space="preserve"> diagrama de classes da aplicação na seção 3.x, verificamos </w:t>
-      </w:r>
-      <w:proofErr w:type="gramStart"/>
-      <w:r>
-        <w:rPr>
-          <w:rFonts w:ascii="Cambria" w:hAnsi="Cambria"/>
-        </w:rPr>
-        <w:t>que</w:t>
-      </w:r>
-      <w:proofErr w:type="gramEnd"/>
-      <w:r>
-        <w:rPr>
-          <w:rFonts w:ascii="Cambria" w:hAnsi="Cambria"/>
-        </w:rPr>
-        <w:t xml:space="preserve"> existem relacionamentos entre as entidades apresentadas. Tais entidades representam relações entre tabelas do banco de dados, as quais devem ser </w:t>
+        <w:t xml:space="preserve"> diagrama de classes da aplicação na seção 3.x, verificamos que existem relacionamentos entre as entidades apresentadas. Tais entidades representam relações entre tabelas do banco de dados, as quais devem ser </w:t>
       </w:r>
       <w:proofErr w:type="gramStart"/>
       <w:r>
@@ -12096,7 +12082,7 @@
                     <a:blip r:embed="rId22">
                       <a:extLst>
                         <a:ext uri="{28A0092B-C50C-407E-A947-70E740481C1C}">
-                          <a14:useLocalDpi xmlns:a14="http://schemas.microsoft.com/office/drawing/2010/main" xmlns:wps="http://schemas.microsoft.com/office/word/2010/wordprocessingShape" xmlns:wpi="http://schemas.microsoft.com/office/word/2010/wordprocessingInk" xmlns:wpg="http://schemas.microsoft.com/office/word/2010/wordprocessingGroup" xmlns:w14="http://schemas.microsoft.com/office/word/2010/wordml" xmlns:w="http://schemas.openxmlformats.org/wordprocessingml/2006/main" xmlns:w10="urn:schemas-microsoft-com:office:word" xmlns:wp14="http://schemas.microsoft.com/office/word/2010/wordprocessingDrawing" xmlns:v="urn:schemas-microsoft-com:vml" xmlns:o="urn:schemas-microsoft-com:office:office" xmlns:mc="http://schemas.openxmlformats.org/markup-compatibility/2006" xmlns:wpc="http://schemas.microsoft.com/office/word/2010/wordprocessingCanvas" xmlns="" val="0"/>
+                          <a14:useLocalDpi xmlns="" xmlns:wpc="http://schemas.microsoft.com/office/word/2010/wordprocessingCanvas" xmlns:mc="http://schemas.openxmlformats.org/markup-compatibility/2006" xmlns:o="urn:schemas-microsoft-com:office:office" xmlns:v="urn:schemas-microsoft-com:vml" xmlns:wp14="http://schemas.microsoft.com/office/word/2010/wordprocessingDrawing" xmlns:w10="urn:schemas-microsoft-com:office:word" xmlns:w="http://schemas.openxmlformats.org/wordprocessingml/2006/main" xmlns:w14="http://schemas.microsoft.com/office/word/2010/wordml" xmlns:wpg="http://schemas.microsoft.com/office/word/2010/wordprocessingGroup" xmlns:wpi="http://schemas.microsoft.com/office/word/2010/wordprocessingInk" xmlns:wps="http://schemas.microsoft.com/office/word/2010/wordprocessingShape" xmlns:a14="http://schemas.microsoft.com/office/drawing/2010/main" val="0"/>
                         </a:ext>
                       </a:extLst>
                     </a:blip>
@@ -12175,7 +12161,7 @@
                     <a:blip r:embed="rId23">
                       <a:extLst>
                         <a:ext uri="{28A0092B-C50C-407E-A947-70E740481C1C}">
-                          <a14:useLocalDpi xmlns:a14="http://schemas.microsoft.com/office/drawing/2010/main" xmlns:wps="http://schemas.microsoft.com/office/word/2010/wordprocessingShape" xmlns:wpi="http://schemas.microsoft.com/office/word/2010/wordprocessingInk" xmlns:wpg="http://schemas.microsoft.com/office/word/2010/wordprocessingGroup" xmlns:w14="http://schemas.microsoft.com/office/word/2010/wordml" xmlns:w="http://schemas.openxmlformats.org/wordprocessingml/2006/main" xmlns:w10="urn:schemas-microsoft-com:office:word" xmlns:wp14="http://schemas.microsoft.com/office/word/2010/wordprocessingDrawing" xmlns:v="urn:schemas-microsoft-com:vml" xmlns:o="urn:schemas-microsoft-com:office:office" xmlns:mc="http://schemas.openxmlformats.org/markup-compatibility/2006" xmlns:wpc="http://schemas.microsoft.com/office/word/2010/wordprocessingCanvas" xmlns="" val="0"/>
+                          <a14:useLocalDpi xmlns="" xmlns:wpc="http://schemas.microsoft.com/office/word/2010/wordprocessingCanvas" xmlns:mc="http://schemas.openxmlformats.org/markup-compatibility/2006" xmlns:o="urn:schemas-microsoft-com:office:office" xmlns:v="urn:schemas-microsoft-com:vml" xmlns:wp14="http://schemas.microsoft.com/office/word/2010/wordprocessingDrawing" xmlns:w10="urn:schemas-microsoft-com:office:word" xmlns:w="http://schemas.openxmlformats.org/wordprocessingml/2006/main" xmlns:w14="http://schemas.microsoft.com/office/word/2010/wordml" xmlns:wpg="http://schemas.microsoft.com/office/word/2010/wordprocessingGroup" xmlns:wpi="http://schemas.microsoft.com/office/word/2010/wordprocessingInk" xmlns:wps="http://schemas.microsoft.com/office/word/2010/wordprocessingShape" xmlns:a14="http://schemas.microsoft.com/office/drawing/2010/main" val="0"/>
                         </a:ext>
                       </a:extLst>
                     </a:blip>
@@ -12253,7 +12239,7 @@
                     <a:blip r:embed="rId24">
                       <a:extLst>
                         <a:ext uri="{28A0092B-C50C-407E-A947-70E740481C1C}">
-                          <a14:useLocalDpi xmlns:a14="http://schemas.microsoft.com/office/drawing/2010/main" xmlns:wps="http://schemas.microsoft.com/office/word/2010/wordprocessingShape" xmlns:wpi="http://schemas.microsoft.com/office/word/2010/wordprocessingInk" xmlns:wpg="http://schemas.microsoft.com/office/word/2010/wordprocessingGroup" xmlns:w14="http://schemas.microsoft.com/office/word/2010/wordml" xmlns:w="http://schemas.openxmlformats.org/wordprocessingml/2006/main" xmlns:w10="urn:schemas-microsoft-com:office:word" xmlns:wp14="http://schemas.microsoft.com/office/word/2010/wordprocessingDrawing" xmlns:v="urn:schemas-microsoft-com:vml" xmlns:o="urn:schemas-microsoft-com:office:office" xmlns:mc="http://schemas.openxmlformats.org/markup-compatibility/2006" xmlns:wpc="http://schemas.microsoft.com/office/word/2010/wordprocessingCanvas" xmlns="" val="0"/>
+                          <a14:useLocalDpi xmlns="" xmlns:wpc="http://schemas.microsoft.com/office/word/2010/wordprocessingCanvas" xmlns:mc="http://schemas.openxmlformats.org/markup-compatibility/2006" xmlns:o="urn:schemas-microsoft-com:office:office" xmlns:v="urn:schemas-microsoft-com:vml" xmlns:wp14="http://schemas.microsoft.com/office/word/2010/wordprocessingDrawing" xmlns:w10="urn:schemas-microsoft-com:office:word" xmlns:w="http://schemas.openxmlformats.org/wordprocessingml/2006/main" xmlns:w14="http://schemas.microsoft.com/office/word/2010/wordml" xmlns:wpg="http://schemas.microsoft.com/office/word/2010/wordprocessingGroup" xmlns:wpi="http://schemas.microsoft.com/office/word/2010/wordprocessingInk" xmlns:wps="http://schemas.microsoft.com/office/word/2010/wordprocessingShape" xmlns:a14="http://schemas.microsoft.com/office/drawing/2010/main" val="0"/>
                         </a:ext>
                       </a:extLst>
                     </a:blip>
@@ -12385,7 +12371,7 @@
                     <a:blip r:embed="rId25">
                       <a:extLst>
                         <a:ext uri="{28A0092B-C50C-407E-A947-70E740481C1C}">
-                          <a14:useLocalDpi xmlns:a14="http://schemas.microsoft.com/office/drawing/2010/main" xmlns:wps="http://schemas.microsoft.com/office/word/2010/wordprocessingShape" xmlns:wpi="http://schemas.microsoft.com/office/word/2010/wordprocessingInk" xmlns:wpg="http://schemas.microsoft.com/office/word/2010/wordprocessingGroup" xmlns:w14="http://schemas.microsoft.com/office/word/2010/wordml" xmlns:w="http://schemas.openxmlformats.org/wordprocessingml/2006/main" xmlns:w10="urn:schemas-microsoft-com:office:word" xmlns:wp14="http://schemas.microsoft.com/office/word/2010/wordprocessingDrawing" xmlns:v="urn:schemas-microsoft-com:vml" xmlns:o="urn:schemas-microsoft-com:office:office" xmlns:mc="http://schemas.openxmlformats.org/markup-compatibility/2006" xmlns:wpc="http://schemas.microsoft.com/office/word/2010/wordprocessingCanvas" xmlns="" val="0"/>
+                          <a14:useLocalDpi xmlns="" xmlns:wpc="http://schemas.microsoft.com/office/word/2010/wordprocessingCanvas" xmlns:mc="http://schemas.openxmlformats.org/markup-compatibility/2006" xmlns:o="urn:schemas-microsoft-com:office:office" xmlns:v="urn:schemas-microsoft-com:vml" xmlns:wp14="http://schemas.microsoft.com/office/word/2010/wordprocessingDrawing" xmlns:w10="urn:schemas-microsoft-com:office:word" xmlns:w="http://schemas.openxmlformats.org/wordprocessingml/2006/main" xmlns:w14="http://schemas.microsoft.com/office/word/2010/wordml" xmlns:wpg="http://schemas.microsoft.com/office/word/2010/wordprocessingGroup" xmlns:wpi="http://schemas.microsoft.com/office/word/2010/wordprocessingInk" xmlns:wps="http://schemas.microsoft.com/office/word/2010/wordprocessingShape" xmlns:a14="http://schemas.microsoft.com/office/drawing/2010/main" val="0"/>
                         </a:ext>
                       </a:extLst>
                     </a:blip>
@@ -13871,7 +13857,7 @@
                     <a:blip r:embed="rId28">
                       <a:extLst>
                         <a:ext uri="{28A0092B-C50C-407E-A947-70E740481C1C}">
-                          <a14:useLocalDpi xmlns:a14="http://schemas.microsoft.com/office/drawing/2010/main" xmlns:wps="http://schemas.microsoft.com/office/word/2010/wordprocessingShape" xmlns:wpi="http://schemas.microsoft.com/office/word/2010/wordprocessingInk" xmlns:wpg="http://schemas.microsoft.com/office/word/2010/wordprocessingGroup" xmlns:w14="http://schemas.microsoft.com/office/word/2010/wordml" xmlns:w="http://schemas.openxmlformats.org/wordprocessingml/2006/main" xmlns:w10="urn:schemas-microsoft-com:office:word" xmlns:wp14="http://schemas.microsoft.com/office/word/2010/wordprocessingDrawing" xmlns:v="urn:schemas-microsoft-com:vml" xmlns:o="urn:schemas-microsoft-com:office:office" xmlns:mc="http://schemas.openxmlformats.org/markup-compatibility/2006" xmlns:wpc="http://schemas.microsoft.com/office/word/2010/wordprocessingCanvas" xmlns="" val="0"/>
+                          <a14:useLocalDpi xmlns="" xmlns:wpc="http://schemas.microsoft.com/office/word/2010/wordprocessingCanvas" xmlns:mc="http://schemas.openxmlformats.org/markup-compatibility/2006" xmlns:o="urn:schemas-microsoft-com:office:office" xmlns:v="urn:schemas-microsoft-com:vml" xmlns:wp14="http://schemas.microsoft.com/office/word/2010/wordprocessingDrawing" xmlns:w10="urn:schemas-microsoft-com:office:word" xmlns:w="http://schemas.openxmlformats.org/wordprocessingml/2006/main" xmlns:w14="http://schemas.microsoft.com/office/word/2010/wordml" xmlns:wpg="http://schemas.microsoft.com/office/word/2010/wordprocessingGroup" xmlns:wpi="http://schemas.microsoft.com/office/word/2010/wordprocessingInk" xmlns:wps="http://schemas.microsoft.com/office/word/2010/wordprocessingShape" xmlns:a14="http://schemas.microsoft.com/office/drawing/2010/main" val="0"/>
                         </a:ext>
                       </a:extLst>
                     </a:blip>
@@ -13970,7 +13956,7 @@
                     <a:blip r:embed="rId29">
                       <a:extLst>
                         <a:ext uri="{28A0092B-C50C-407E-A947-70E740481C1C}">
-                          <a14:useLocalDpi xmlns:a14="http://schemas.microsoft.com/office/drawing/2010/main" xmlns:wps="http://schemas.microsoft.com/office/word/2010/wordprocessingShape" xmlns:wpi="http://schemas.microsoft.com/office/word/2010/wordprocessingInk" xmlns:wpg="http://schemas.microsoft.com/office/word/2010/wordprocessingGroup" xmlns:w14="http://schemas.microsoft.com/office/word/2010/wordml" xmlns:w="http://schemas.openxmlformats.org/wordprocessingml/2006/main" xmlns:w10="urn:schemas-microsoft-com:office:word" xmlns:wp14="http://schemas.microsoft.com/office/word/2010/wordprocessingDrawing" xmlns:v="urn:schemas-microsoft-com:vml" xmlns:o="urn:schemas-microsoft-com:office:office" xmlns:mc="http://schemas.openxmlformats.org/markup-compatibility/2006" xmlns:wpc="http://schemas.microsoft.com/office/word/2010/wordprocessingCanvas" xmlns="" val="0"/>
+                          <a14:useLocalDpi xmlns="" xmlns:wpc="http://schemas.microsoft.com/office/word/2010/wordprocessingCanvas" xmlns:mc="http://schemas.openxmlformats.org/markup-compatibility/2006" xmlns:o="urn:schemas-microsoft-com:office:office" xmlns:v="urn:schemas-microsoft-com:vml" xmlns:wp14="http://schemas.microsoft.com/office/word/2010/wordprocessingDrawing" xmlns:w10="urn:schemas-microsoft-com:office:word" xmlns:w="http://schemas.openxmlformats.org/wordprocessingml/2006/main" xmlns:w14="http://schemas.microsoft.com/office/word/2010/wordml" xmlns:wpg="http://schemas.microsoft.com/office/word/2010/wordprocessingGroup" xmlns:wpi="http://schemas.microsoft.com/office/word/2010/wordprocessingInk" xmlns:wps="http://schemas.microsoft.com/office/word/2010/wordprocessingShape" xmlns:a14="http://schemas.microsoft.com/office/drawing/2010/main" val="0"/>
                         </a:ext>
                       </a:extLst>
                     </a:blip>
@@ -14105,7 +14091,7 @@
                     <a:blip r:embed="rId30">
                       <a:extLst>
                         <a:ext uri="{28A0092B-C50C-407E-A947-70E740481C1C}">
-                          <a14:useLocalDpi xmlns:a14="http://schemas.microsoft.com/office/drawing/2010/main" xmlns:wps="http://schemas.microsoft.com/office/word/2010/wordprocessingShape" xmlns:wpi="http://schemas.microsoft.com/office/word/2010/wordprocessingInk" xmlns:wpg="http://schemas.microsoft.com/office/word/2010/wordprocessingGroup" xmlns:w14="http://schemas.microsoft.com/office/word/2010/wordml" xmlns:w="http://schemas.openxmlformats.org/wordprocessingml/2006/main" xmlns:w10="urn:schemas-microsoft-com:office:word" xmlns:wp14="http://schemas.microsoft.com/office/word/2010/wordprocessingDrawing" xmlns:v="urn:schemas-microsoft-com:vml" xmlns:o="urn:schemas-microsoft-com:office:office" xmlns:mc="http://schemas.openxmlformats.org/markup-compatibility/2006" xmlns:wpc="http://schemas.microsoft.com/office/word/2010/wordprocessingCanvas" xmlns="" val="0"/>
+                          <a14:useLocalDpi xmlns="" xmlns:wpc="http://schemas.microsoft.com/office/word/2010/wordprocessingCanvas" xmlns:mc="http://schemas.openxmlformats.org/markup-compatibility/2006" xmlns:o="urn:schemas-microsoft-com:office:office" xmlns:v="urn:schemas-microsoft-com:vml" xmlns:wp14="http://schemas.microsoft.com/office/word/2010/wordprocessingDrawing" xmlns:w10="urn:schemas-microsoft-com:office:word" xmlns:w="http://schemas.openxmlformats.org/wordprocessingml/2006/main" xmlns:w14="http://schemas.microsoft.com/office/word/2010/wordml" xmlns:wpg="http://schemas.microsoft.com/office/word/2010/wordprocessingGroup" xmlns:wpi="http://schemas.microsoft.com/office/word/2010/wordprocessingInk" xmlns:wps="http://schemas.microsoft.com/office/word/2010/wordprocessingShape" xmlns:a14="http://schemas.microsoft.com/office/drawing/2010/main" val="0"/>
                         </a:ext>
                       </a:extLst>
                     </a:blip>
@@ -14210,7 +14196,7 @@
                     <a:blip r:embed="rId31">
                       <a:extLst>
                         <a:ext uri="{28A0092B-C50C-407E-A947-70E740481C1C}">
-                          <a14:useLocalDpi xmlns:a14="http://schemas.microsoft.com/office/drawing/2010/main" xmlns:wps="http://schemas.microsoft.com/office/word/2010/wordprocessingShape" xmlns:wpi="http://schemas.microsoft.com/office/word/2010/wordprocessingInk" xmlns:wpg="http://schemas.microsoft.com/office/word/2010/wordprocessingGroup" xmlns:w14="http://schemas.microsoft.com/office/word/2010/wordml" xmlns:w="http://schemas.openxmlformats.org/wordprocessingml/2006/main" xmlns:w10="urn:schemas-microsoft-com:office:word" xmlns:wp14="http://schemas.microsoft.com/office/word/2010/wordprocessingDrawing" xmlns:v="urn:schemas-microsoft-com:vml" xmlns:o="urn:schemas-microsoft-com:office:office" xmlns:mc="http://schemas.openxmlformats.org/markup-compatibility/2006" xmlns:wpc="http://schemas.microsoft.com/office/word/2010/wordprocessingCanvas" xmlns="" val="0"/>
+                          <a14:useLocalDpi xmlns="" xmlns:wpc="http://schemas.microsoft.com/office/word/2010/wordprocessingCanvas" xmlns:mc="http://schemas.openxmlformats.org/markup-compatibility/2006" xmlns:o="urn:schemas-microsoft-com:office:office" xmlns:v="urn:schemas-microsoft-com:vml" xmlns:wp14="http://schemas.microsoft.com/office/word/2010/wordprocessingDrawing" xmlns:w10="urn:schemas-microsoft-com:office:word" xmlns:w="http://schemas.openxmlformats.org/wordprocessingml/2006/main" xmlns:w14="http://schemas.microsoft.com/office/word/2010/wordml" xmlns:wpg="http://schemas.microsoft.com/office/word/2010/wordprocessingGroup" xmlns:wpi="http://schemas.microsoft.com/office/word/2010/wordprocessingInk" xmlns:wps="http://schemas.microsoft.com/office/word/2010/wordprocessingShape" xmlns:a14="http://schemas.microsoft.com/office/drawing/2010/main" val="0"/>
                         </a:ext>
                       </a:extLst>
                     </a:blip>
@@ -15955,7 +15941,7 @@
                     <a:blip r:embed="rId34">
                       <a:extLst>
                         <a:ext uri="{28A0092B-C50C-407E-A947-70E740481C1C}">
-                          <a14:useLocalDpi xmlns:a14="http://schemas.microsoft.com/office/drawing/2010/main" xmlns:wps="http://schemas.microsoft.com/office/word/2010/wordprocessingShape" xmlns:wpi="http://schemas.microsoft.com/office/word/2010/wordprocessingInk" xmlns:wpg="http://schemas.microsoft.com/office/word/2010/wordprocessingGroup" xmlns:w14="http://schemas.microsoft.com/office/word/2010/wordml" xmlns:w="http://schemas.openxmlformats.org/wordprocessingml/2006/main" xmlns:w10="urn:schemas-microsoft-com:office:word" xmlns:wp14="http://schemas.microsoft.com/office/word/2010/wordprocessingDrawing" xmlns:v="urn:schemas-microsoft-com:vml" xmlns:o="urn:schemas-microsoft-com:office:office" xmlns:mc="http://schemas.openxmlformats.org/markup-compatibility/2006" xmlns:wpc="http://schemas.microsoft.com/office/word/2010/wordprocessingCanvas" xmlns="" val="0"/>
+                          <a14:useLocalDpi xmlns="" xmlns:wpc="http://schemas.microsoft.com/office/word/2010/wordprocessingCanvas" xmlns:mc="http://schemas.openxmlformats.org/markup-compatibility/2006" xmlns:o="urn:schemas-microsoft-com:office:office" xmlns:v="urn:schemas-microsoft-com:vml" xmlns:wp14="http://schemas.microsoft.com/office/word/2010/wordprocessingDrawing" xmlns:w10="urn:schemas-microsoft-com:office:word" xmlns:w="http://schemas.openxmlformats.org/wordprocessingml/2006/main" xmlns:w14="http://schemas.microsoft.com/office/word/2010/wordml" xmlns:wpg="http://schemas.microsoft.com/office/word/2010/wordprocessingGroup" xmlns:wpi="http://schemas.microsoft.com/office/word/2010/wordprocessingInk" xmlns:wps="http://schemas.microsoft.com/office/word/2010/wordprocessingShape" xmlns:a14="http://schemas.microsoft.com/office/drawing/2010/main" val="0"/>
                         </a:ext>
                       </a:extLst>
                     </a:blip>
@@ -16064,7 +16050,7 @@
                     <a:blip r:embed="rId35">
                       <a:extLst>
                         <a:ext uri="{28A0092B-C50C-407E-A947-70E740481C1C}">
-                          <a14:useLocalDpi xmlns:a14="http://schemas.microsoft.com/office/drawing/2010/main" xmlns:wps="http://schemas.microsoft.com/office/word/2010/wordprocessingShape" xmlns:wpi="http://schemas.microsoft.com/office/word/2010/wordprocessingInk" xmlns:wpg="http://schemas.microsoft.com/office/word/2010/wordprocessingGroup" xmlns:w14="http://schemas.microsoft.com/office/word/2010/wordml" xmlns:w="http://schemas.openxmlformats.org/wordprocessingml/2006/main" xmlns:w10="urn:schemas-microsoft-com:office:word" xmlns:wp14="http://schemas.microsoft.com/office/word/2010/wordprocessingDrawing" xmlns:v="urn:schemas-microsoft-com:vml" xmlns:o="urn:schemas-microsoft-com:office:office" xmlns:mc="http://schemas.openxmlformats.org/markup-compatibility/2006" xmlns:wpc="http://schemas.microsoft.com/office/word/2010/wordprocessingCanvas" xmlns="" val="0"/>
+                          <a14:useLocalDpi xmlns="" xmlns:wpc="http://schemas.microsoft.com/office/word/2010/wordprocessingCanvas" xmlns:mc="http://schemas.openxmlformats.org/markup-compatibility/2006" xmlns:o="urn:schemas-microsoft-com:office:office" xmlns:v="urn:schemas-microsoft-com:vml" xmlns:wp14="http://schemas.microsoft.com/office/word/2010/wordprocessingDrawing" xmlns:w10="urn:schemas-microsoft-com:office:word" xmlns:w="http://schemas.openxmlformats.org/wordprocessingml/2006/main" xmlns:w14="http://schemas.microsoft.com/office/word/2010/wordml" xmlns:wpg="http://schemas.microsoft.com/office/word/2010/wordprocessingGroup" xmlns:wpi="http://schemas.microsoft.com/office/word/2010/wordprocessingInk" xmlns:wps="http://schemas.microsoft.com/office/word/2010/wordprocessingShape" xmlns:a14="http://schemas.microsoft.com/office/drawing/2010/main" val="0"/>
                         </a:ext>
                       </a:extLst>
                     </a:blip>
@@ -16578,12 +16564,12 @@
       <w:pPr>
         <w:pStyle w:val="Textocomparagrfo1"/>
         <w:rPr>
-          <w:rFonts w:eastAsia="Menlo-Regular"/>
-        </w:rPr>
-      </w:pPr>
-      <w:r>
-        <w:rPr>
-          <w:rFonts w:eastAsia="Menlo-Regular"/>
+          <w:rFonts w:asciiTheme="minorHAnsi" w:eastAsia="Menlo-Regular" w:hAnsiTheme="minorHAnsi"/>
+        </w:rPr>
+      </w:pPr>
+      <w:r>
+        <w:rPr>
+          <w:rFonts w:asciiTheme="minorHAnsi" w:eastAsia="Menlo-Regular" w:hAnsiTheme="minorHAnsi"/>
         </w:rPr>
         <w:t>II. Número de rows (linhas): retorna o número de linhas para cada uma das seções</w:t>
       </w:r>
@@ -16713,26 +16699,26 @@
       <w:pPr>
         <w:pStyle w:val="Textocomparagrfo1"/>
         <w:rPr>
-          <w:rFonts w:eastAsia="Menlo-Regular"/>
-        </w:rPr>
-      </w:pPr>
-      <w:r>
-        <w:rPr>
-          <w:rFonts w:eastAsia="Menlo-Regular"/>
+          <w:rFonts w:asciiTheme="minorHAnsi" w:eastAsia="Menlo-Regular" w:hAnsiTheme="minorHAnsi"/>
+        </w:rPr>
+      </w:pPr>
+      <w:r>
+        <w:rPr>
+          <w:rFonts w:asciiTheme="minorHAnsi" w:eastAsia="Menlo-Regular" w:hAnsiTheme="minorHAnsi"/>
         </w:rPr>
         <w:t xml:space="preserve">III. </w:t>
       </w:r>
       <w:proofErr w:type="gramStart"/>
       <w:r>
         <w:rPr>
-          <w:rFonts w:eastAsia="Menlo-Regular"/>
+          <w:rFonts w:asciiTheme="minorHAnsi" w:eastAsia="Menlo-Regular" w:hAnsiTheme="minorHAnsi"/>
         </w:rPr>
         <w:t>cell</w:t>
       </w:r>
       <w:proofErr w:type="gramEnd"/>
       <w:r>
         <w:rPr>
-          <w:rFonts w:eastAsia="Menlo-Regular"/>
+          <w:rFonts w:asciiTheme="minorHAnsi" w:eastAsia="Menlo-Regular" w:hAnsiTheme="minorHAnsi"/>
         </w:rPr>
         <w:t xml:space="preserve"> for rows at index: define uma célula para cada index (par linha/seção) da tabela</w:t>
       </w:r>
@@ -16855,26 +16841,26 @@
       <w:pPr>
         <w:pStyle w:val="Textocomparagrfo1"/>
         <w:rPr>
-          <w:rFonts w:eastAsia="Menlo-Regular"/>
-        </w:rPr>
-      </w:pPr>
-      <w:r>
-        <w:rPr>
-          <w:rFonts w:eastAsia="Menlo-Regular"/>
+          <w:rFonts w:asciiTheme="minorHAnsi" w:eastAsia="Menlo-Regular" w:hAnsiTheme="minorHAnsi"/>
+        </w:rPr>
+      </w:pPr>
+      <w:r>
+        <w:rPr>
+          <w:rFonts w:asciiTheme="minorHAnsi" w:eastAsia="Menlo-Regular" w:hAnsiTheme="minorHAnsi"/>
         </w:rPr>
         <w:t xml:space="preserve">I. </w:t>
       </w:r>
       <w:proofErr w:type="gramStart"/>
       <w:r>
         <w:rPr>
-          <w:rFonts w:eastAsia="Menlo-Regular"/>
+          <w:rFonts w:asciiTheme="minorHAnsi" w:eastAsia="Menlo-Regular" w:hAnsiTheme="minorHAnsi"/>
         </w:rPr>
         <w:t>did</w:t>
       </w:r>
       <w:proofErr w:type="gramEnd"/>
       <w:r>
         <w:rPr>
-          <w:rFonts w:eastAsia="Menlo-Regular"/>
+          <w:rFonts w:asciiTheme="minorHAnsi" w:eastAsia="Menlo-Regular" w:hAnsiTheme="minorHAnsi"/>
         </w:rPr>
         <w:t xml:space="preserve"> select row at index: informa o par (linha/seção) que foi selecionado. A partir do index path, pode-se recuperar a célula selecionada dentro da table view</w:t>
       </w:r>
@@ -17003,13 +16989,13 @@
       <w:pPr>
         <w:pStyle w:val="Textocomparagrfo1"/>
         <w:rPr>
-          <w:rFonts w:eastAsia="Menlo-Regular" w:cs="Menlo-Regular"/>
+          <w:rFonts w:asciiTheme="minorHAnsi" w:eastAsia="Menlo-Regular" w:hAnsiTheme="minorHAnsi" w:cs="Menlo-Regular"/>
           <w:color w:val="000000"/>
         </w:rPr>
       </w:pPr>
       <w:r>
         <w:rPr>
-          <w:rFonts w:eastAsia="Menlo-Regular" w:cs="Menlo-Regular"/>
+          <w:rFonts w:asciiTheme="minorHAnsi" w:eastAsia="Menlo-Regular" w:hAnsiTheme="minorHAnsi" w:cs="Menlo-Regular"/>
           <w:color w:val="000000"/>
         </w:rPr>
         <w:t>Para a tela de escolha dos quizzes (</w:t>
@@ -17017,7 +17003,7 @@
       <w:proofErr w:type="gramStart"/>
       <w:r>
         <w:rPr>
-          <w:rFonts w:eastAsia="Menlo-Regular" w:cs="Menlo-Regular"/>
+          <w:rFonts w:asciiTheme="minorHAnsi" w:eastAsia="Menlo-Regular" w:hAnsiTheme="minorHAnsi" w:cs="Menlo-Regular"/>
           <w:color w:val="000000"/>
         </w:rPr>
         <w:t>GameMenu</w:t>
@@ -17025,7 +17011,7 @@
       <w:proofErr w:type="gramEnd"/>
       <w:r>
         <w:rPr>
-          <w:rFonts w:eastAsia="Menlo-Regular" w:cs="Menlo-Regular"/>
+          <w:rFonts w:asciiTheme="minorHAnsi" w:eastAsia="Menlo-Regular" w:hAnsiTheme="minorHAnsi" w:cs="Menlo-Regular"/>
           <w:color w:val="000000"/>
         </w:rPr>
         <w:t>), implementamos uma table view simples, da seguinte maneira:</w:t>
@@ -17601,25 +17587,26 @@
           <w:color w:val="000000"/>
           <w:sz w:val="22"/>
           <w:szCs w:val="22"/>
-        </w:rPr>
-      </w:pPr>
-      <w:proofErr w:type="gramStart"/>
+          <w:lang w:val="en-US"/>
+        </w:rPr>
+      </w:pPr>
       <w:r>
         <w:rPr>
           <w:rFonts w:ascii="Menlo Regular" w:hAnsi="Menlo Regular" w:cs="Menlo Regular"/>
           <w:color w:val="5C2699"/>
           <w:sz w:val="22"/>
           <w:szCs w:val="22"/>
+          <w:lang w:val="en-US"/>
         </w:rPr>
         <w:t>UITableViewCell</w:t>
       </w:r>
-      <w:proofErr w:type="gramEnd"/>
       <w:r>
         <w:rPr>
           <w:rFonts w:ascii="Menlo Regular" w:hAnsi="Menlo Regular" w:cs="Menlo Regular"/>
           <w:color w:val="000000"/>
           <w:sz w:val="22"/>
           <w:szCs w:val="22"/>
+          <w:lang w:val="en-US"/>
         </w:rPr>
         <w:t xml:space="preserve">* cell = [tableView </w:t>
       </w:r>
@@ -17629,6 +17616,7 @@
           <w:color w:val="2E0D6E"/>
           <w:sz w:val="22"/>
           <w:szCs w:val="22"/>
+          <w:lang w:val="en-US"/>
         </w:rPr>
         <w:t>dequeueReusableCellWithIdentifier</w:t>
       </w:r>
@@ -17638,6 +17626,7 @@
           <w:color w:val="000000"/>
           <w:sz w:val="22"/>
           <w:szCs w:val="22"/>
+          <w:lang w:val="en-US"/>
         </w:rPr>
         <w:t>:</w:t>
       </w:r>
@@ -17647,6 +17636,7 @@
           <w:color w:val="C41A16"/>
           <w:sz w:val="22"/>
           <w:szCs w:val="22"/>
+          <w:lang w:val="en-US"/>
         </w:rPr>
         <w:t>@"cell"</w:t>
       </w:r>
@@ -17656,6 +17646,7 @@
           <w:color w:val="000000"/>
           <w:sz w:val="22"/>
           <w:szCs w:val="22"/>
+          <w:lang w:val="en-US"/>
         </w:rPr>
         <w:t>];</w:t>
       </w:r>
@@ -19030,33 +19021,673 @@
           <w:rFonts w:ascii="Cambria" w:hAnsi="Cambria"/>
         </w:rPr>
       </w:pPr>
-    </w:p>
-    <w:p>
-      <w:pPr>
-        <w:jc w:val="both"/>
-        <w:rPr>
-          <w:rFonts w:ascii="Cambria" w:hAnsi="Cambria"/>
-        </w:rPr>
-      </w:pPr>
-      <w:r>
-        <w:rPr>
-          <w:rFonts w:ascii="Cambria" w:hAnsi="Cambria"/>
-        </w:rPr>
-        <w:t>\</w:t>
-      </w:r>
-      <w:proofErr w:type="gramStart"/>
-      <w:r>
-        <w:rPr>
-          <w:rFonts w:ascii="Cambria" w:hAnsi="Cambria"/>
-        </w:rPr>
-        <w:t>section{</w:t>
-      </w:r>
-      <w:proofErr w:type="gramEnd"/>
-      <w:r>
-        <w:rPr>
-          <w:rFonts w:ascii="Cambria" w:hAnsi="Cambria"/>
-        </w:rPr>
-        <w:t>Personalizando linhas</w:t>
+      <w:r>
+        <w:rPr>
+          <w:rFonts w:ascii="Cambria" w:hAnsi="Cambria"/>
+        </w:rPr>
+        <w:tab/>
+        <w:t xml:space="preserve">As listas em Android são instâncias da classe widget </w:t>
+      </w:r>
+      <w:proofErr w:type="gramStart"/>
+      <w:r>
+        <w:rPr>
+          <w:rFonts w:ascii="Cambria" w:hAnsi="Cambria"/>
+        </w:rPr>
+        <w:t>ListView</w:t>
+      </w:r>
+      <w:proofErr w:type="gramEnd"/>
+      <w:r>
+        <w:rPr>
+          <w:rFonts w:ascii="Cambria" w:hAnsi="Cambria"/>
+        </w:rPr>
+        <w:t xml:space="preserve"> e, assim como no iOS, já possui rolagem vertical implementada. Os itens da lista são inseridos por outra classe controladora, chamada Adapter. </w:t>
+      </w:r>
+    </w:p>
+    <w:p>
+      <w:pPr>
+        <w:jc w:val="both"/>
+        <w:rPr>
+          <w:rFonts w:ascii="Cambria" w:hAnsi="Cambria"/>
+        </w:rPr>
+      </w:pPr>
+      <w:r>
+        <w:rPr>
+          <w:rFonts w:ascii="Cambria" w:hAnsi="Cambria"/>
+        </w:rPr>
+        <w:tab/>
+        <w:t>O Adapter é uma classe que provê acesso aos itens que contém a informação, como um array de strings. Além disso, o Adapter é responsável por criar o layout de cada célula.</w:t>
+      </w:r>
+    </w:p>
+    <w:p>
+      <w:pPr>
+        <w:jc w:val="both"/>
+        <w:rPr>
+          <w:rFonts w:ascii="Cambria" w:hAnsi="Cambria"/>
+        </w:rPr>
+      </w:pPr>
+      <w:r>
+        <w:rPr>
+          <w:rFonts w:ascii="Cambria" w:hAnsi="Cambria"/>
+        </w:rPr>
+        <w:tab/>
+        <w:t xml:space="preserve">Para a lista simples mostrada em </w:t>
+      </w:r>
+      <w:proofErr w:type="gramStart"/>
+      <w:r>
+        <w:rPr>
+          <w:rFonts w:ascii="Cambria" w:hAnsi="Cambria"/>
+        </w:rPr>
+        <w:t>GameMenu</w:t>
+      </w:r>
+      <w:proofErr w:type="gramEnd"/>
+      <w:r>
+        <w:rPr>
+          <w:rFonts w:ascii="Cambria" w:hAnsi="Cambria"/>
+        </w:rPr>
+        <w:t>, foi implementado uma lista com células padrão da seguinte maneira:</w:t>
+      </w:r>
+    </w:p>
+    <w:p>
+      <w:pPr>
+        <w:pBdr>
+          <w:top w:val="single" w:sz="4" w:space="1" w:color="auto"/>
+          <w:left w:val="single" w:sz="4" w:space="4" w:color="auto"/>
+          <w:bottom w:val="single" w:sz="4" w:space="1" w:color="auto"/>
+          <w:right w:val="single" w:sz="4" w:space="4" w:color="auto"/>
+        </w:pBdr>
+        <w:jc w:val="both"/>
+        <w:rPr>
+          <w:rFonts w:ascii="Cambria" w:hAnsi="Cambria"/>
+          <w:lang w:val="en-US"/>
+        </w:rPr>
+      </w:pPr>
+      <w:r>
+        <w:rPr>
+          <w:rFonts w:ascii="Cambria" w:hAnsi="Cambria"/>
+          <w:lang w:val="en-US"/>
+        </w:rPr>
+        <w:t xml:space="preserve">    </w:t>
+      </w:r>
+      <w:proofErr w:type="gramStart"/>
+      <w:r>
+        <w:rPr>
+          <w:rFonts w:ascii="Cambria" w:hAnsi="Cambria"/>
+          <w:lang w:val="en-US"/>
+        </w:rPr>
+        <w:t>private</w:t>
+      </w:r>
+      <w:proofErr w:type="gramEnd"/>
+      <w:r>
+        <w:rPr>
+          <w:rFonts w:ascii="Cambria" w:hAnsi="Cambria"/>
+          <w:lang w:val="en-US"/>
+        </w:rPr>
+        <w:t xml:space="preserve"> void carregarLista() {</w:t>
+      </w:r>
+    </w:p>
+    <w:p>
+      <w:pPr>
+        <w:pBdr>
+          <w:top w:val="single" w:sz="4" w:space="1" w:color="auto"/>
+          <w:left w:val="single" w:sz="4" w:space="4" w:color="auto"/>
+          <w:bottom w:val="single" w:sz="4" w:space="1" w:color="auto"/>
+          <w:right w:val="single" w:sz="4" w:space="4" w:color="auto"/>
+        </w:pBdr>
+        <w:jc w:val="both"/>
+        <w:rPr>
+          <w:rFonts w:ascii="Cambria" w:hAnsi="Cambria"/>
+          <w:lang w:val="en-US"/>
+        </w:rPr>
+      </w:pPr>
+      <w:r>
+        <w:rPr>
+          <w:rFonts w:ascii="Cambria" w:hAnsi="Cambria"/>
+          <w:lang w:val="en-US"/>
+        </w:rPr>
+        <w:t xml:space="preserve">  </w:t>
+      </w:r>
+    </w:p>
+    <w:p>
+      <w:pPr>
+        <w:pBdr>
+          <w:top w:val="single" w:sz="4" w:space="1" w:color="auto"/>
+          <w:left w:val="single" w:sz="4" w:space="4" w:color="auto"/>
+          <w:bottom w:val="single" w:sz="4" w:space="1" w:color="auto"/>
+          <w:right w:val="single" w:sz="4" w:space="4" w:color="auto"/>
+        </w:pBdr>
+        <w:jc w:val="both"/>
+        <w:rPr>
+          <w:rFonts w:ascii="Cambria" w:hAnsi="Cambria"/>
+          <w:lang w:val="en-US"/>
+        </w:rPr>
+      </w:pPr>
+      <w:r>
+        <w:rPr>
+          <w:rFonts w:ascii="Cambria" w:hAnsi="Cambria"/>
+          <w:lang w:val="en-US"/>
+        </w:rPr>
+        <w:t xml:space="preserve">     ArrayAdapter arrayAdapter = new </w:t>
+      </w:r>
+      <w:proofErr w:type="gramStart"/>
+      <w:r>
+        <w:rPr>
+          <w:rFonts w:ascii="Cambria" w:hAnsi="Cambria"/>
+          <w:lang w:val="en-US"/>
+        </w:rPr>
+        <w:t>ArrayAdapter(</w:t>
+      </w:r>
+      <w:proofErr w:type="gramEnd"/>
+      <w:r>
+        <w:rPr>
+          <w:rFonts w:ascii="Cambria" w:hAnsi="Cambria"/>
+          <w:lang w:val="en-US"/>
+        </w:rPr>
+        <w:t>this, android.R.layout.simple_list_item_1, quizzes);</w:t>
+      </w:r>
+    </w:p>
+    <w:p>
+      <w:pPr>
+        <w:pBdr>
+          <w:top w:val="single" w:sz="4" w:space="1" w:color="auto"/>
+          <w:left w:val="single" w:sz="4" w:space="4" w:color="auto"/>
+          <w:bottom w:val="single" w:sz="4" w:space="1" w:color="auto"/>
+          <w:right w:val="single" w:sz="4" w:space="4" w:color="auto"/>
+        </w:pBdr>
+        <w:jc w:val="both"/>
+        <w:rPr>
+          <w:rFonts w:ascii="Cambria" w:hAnsi="Cambria"/>
+          <w:lang w:val="en-US"/>
+        </w:rPr>
+      </w:pPr>
+      <w:r>
+        <w:rPr>
+          <w:rFonts w:ascii="Cambria" w:hAnsi="Cambria"/>
+          <w:lang w:val="en-US"/>
+        </w:rPr>
+        <w:t xml:space="preserve">   ListView listView = (ListView</w:t>
+      </w:r>
+      <w:proofErr w:type="gramStart"/>
+      <w:r>
+        <w:rPr>
+          <w:rFonts w:ascii="Cambria" w:hAnsi="Cambria"/>
+          <w:lang w:val="en-US"/>
+        </w:rPr>
+        <w:t>)findViewById</w:t>
+      </w:r>
+      <w:proofErr w:type="gramEnd"/>
+      <w:r>
+        <w:rPr>
+          <w:rFonts w:ascii="Cambria" w:hAnsi="Cambria"/>
+          <w:lang w:val="en-US"/>
+        </w:rPr>
+        <w:t>(R.id.lista_quizzes);</w:t>
+      </w:r>
+    </w:p>
+    <w:p>
+      <w:pPr>
+        <w:pBdr>
+          <w:top w:val="single" w:sz="4" w:space="1" w:color="auto"/>
+          <w:left w:val="single" w:sz="4" w:space="4" w:color="auto"/>
+          <w:bottom w:val="single" w:sz="4" w:space="1" w:color="auto"/>
+          <w:right w:val="single" w:sz="4" w:space="4" w:color="auto"/>
+        </w:pBdr>
+        <w:jc w:val="both"/>
+        <w:rPr>
+          <w:rFonts w:ascii="Cambria" w:hAnsi="Cambria"/>
+          <w:lang w:val="en-US"/>
+        </w:rPr>
+      </w:pPr>
+      <w:proofErr w:type="gramStart"/>
+      <w:r>
+        <w:rPr>
+          <w:rFonts w:ascii="Cambria" w:hAnsi="Cambria"/>
+          <w:lang w:val="en-US"/>
+        </w:rPr>
+        <w:t>listView.setAdapter(</w:t>
+      </w:r>
+      <w:proofErr w:type="gramEnd"/>
+      <w:r>
+        <w:rPr>
+          <w:rFonts w:ascii="Cambria" w:hAnsi="Cambria"/>
+          <w:lang w:val="en-US"/>
+        </w:rPr>
+        <w:t>arrayAdapter);</w:t>
+      </w:r>
+    </w:p>
+    <w:p>
+      <w:pPr>
+        <w:pBdr>
+          <w:top w:val="single" w:sz="4" w:space="1" w:color="auto"/>
+          <w:left w:val="single" w:sz="4" w:space="4" w:color="auto"/>
+          <w:bottom w:val="single" w:sz="4" w:space="1" w:color="auto"/>
+          <w:right w:val="single" w:sz="4" w:space="4" w:color="auto"/>
+        </w:pBdr>
+        <w:jc w:val="both"/>
+        <w:rPr>
+          <w:rFonts w:ascii="Cambria" w:hAnsi="Cambria"/>
+          <w:lang w:val="en-US"/>
+        </w:rPr>
+      </w:pPr>
+      <w:proofErr w:type="gramStart"/>
+      <w:r>
+        <w:rPr>
+          <w:rFonts w:ascii="Cambria" w:hAnsi="Cambria"/>
+          <w:lang w:val="en-US"/>
+        </w:rPr>
+        <w:t>listView.setOnItemClickListener(</w:t>
+      </w:r>
+      <w:proofErr w:type="gramEnd"/>
+      <w:r>
+        <w:rPr>
+          <w:rFonts w:ascii="Cambria" w:hAnsi="Cambria"/>
+          <w:lang w:val="en-US"/>
+        </w:rPr>
+        <w:t>this);</w:t>
+      </w:r>
+    </w:p>
+    <w:p>
+      <w:pPr>
+        <w:pBdr>
+          <w:top w:val="single" w:sz="4" w:space="1" w:color="auto"/>
+          <w:left w:val="single" w:sz="4" w:space="4" w:color="auto"/>
+          <w:bottom w:val="single" w:sz="4" w:space="1" w:color="auto"/>
+          <w:right w:val="single" w:sz="4" w:space="4" w:color="auto"/>
+        </w:pBdr>
+        <w:jc w:val="both"/>
+        <w:rPr>
+          <w:rFonts w:ascii="Cambria" w:hAnsi="Cambria"/>
+          <w:lang w:val="en-US"/>
+        </w:rPr>
+      </w:pPr>
+    </w:p>
+    <w:p>
+      <w:pPr>
+        <w:pBdr>
+          <w:top w:val="single" w:sz="4" w:space="1" w:color="auto"/>
+          <w:left w:val="single" w:sz="4" w:space="4" w:color="auto"/>
+          <w:bottom w:val="single" w:sz="4" w:space="1" w:color="auto"/>
+          <w:right w:val="single" w:sz="4" w:space="4" w:color="auto"/>
+        </w:pBdr>
+        <w:jc w:val="both"/>
+        <w:rPr>
+          <w:rFonts w:ascii="Cambria" w:hAnsi="Cambria"/>
+          <w:lang w:val="en-US"/>
+        </w:rPr>
+      </w:pPr>
+      <w:r>
+        <w:rPr>
+          <w:rFonts w:ascii="Cambria" w:hAnsi="Cambria"/>
+          <w:lang w:val="en-US"/>
+        </w:rPr>
+        <w:t>}</w:t>
+      </w:r>
+    </w:p>
+    <w:p>
+      <w:pPr>
+        <w:jc w:val="both"/>
+        <w:rPr>
+          <w:rFonts w:ascii="Cambria" w:hAnsi="Cambria"/>
+        </w:rPr>
+      </w:pPr>
+      <w:r>
+        <w:rPr>
+          <w:rFonts w:ascii="Cambria" w:hAnsi="Cambria"/>
+        </w:rPr>
+        <w:tab/>
+        <w:t xml:space="preserve">Nesse trecho de código, quizzes é um </w:t>
+      </w:r>
+      <w:proofErr w:type="gramStart"/>
+      <w:r>
+        <w:rPr>
+          <w:rFonts w:ascii="Cambria" w:hAnsi="Cambria"/>
+        </w:rPr>
+        <w:t>ArrayList</w:t>
+      </w:r>
+      <w:proofErr w:type="gramEnd"/>
+      <w:r>
+        <w:rPr>
+          <w:rFonts w:ascii="Cambria" w:hAnsi="Cambria"/>
+        </w:rPr>
+        <w:t xml:space="preserve"> de quizzes. </w:t>
+      </w:r>
+      <w:proofErr w:type="gramStart"/>
+      <w:r>
+        <w:rPr>
+          <w:rFonts w:ascii="Cambria" w:hAnsi="Cambria"/>
+        </w:rPr>
+        <w:t>ArrayAdapter</w:t>
+      </w:r>
+      <w:proofErr w:type="gramEnd"/>
+      <w:r>
+        <w:rPr>
+          <w:rFonts w:ascii="Cambria" w:hAnsi="Cambria"/>
+        </w:rPr>
+        <w:t xml:space="preserve"> e ListView são classes padrão do Android.</w:t>
+      </w:r>
+      <w:r>
+        <w:rPr>
+          <w:rFonts w:ascii="Cambria" w:hAnsi="Cambria"/>
+        </w:rPr>
+        <w:tab/>
+      </w:r>
+    </w:p>
+    <w:p>
+      <w:pPr>
+        <w:ind w:firstLine="720"/>
+        <w:jc w:val="both"/>
+        <w:rPr>
+          <w:rFonts w:ascii="Cambria" w:hAnsi="Cambria"/>
+        </w:rPr>
+      </w:pPr>
+      <w:r>
+        <w:rPr>
+          <w:rFonts w:ascii="Cambria" w:hAnsi="Cambria"/>
+        </w:rPr>
+        <w:t xml:space="preserve">Os eventos de clique de célula estão associados </w:t>
+      </w:r>
+      <w:proofErr w:type="gramStart"/>
+      <w:r>
+        <w:rPr>
+          <w:rFonts w:ascii="Cambria" w:hAnsi="Cambria"/>
+        </w:rPr>
+        <w:t>a</w:t>
+      </w:r>
+      <w:proofErr w:type="gramEnd"/>
+      <w:r>
+        <w:rPr>
+          <w:rFonts w:ascii="Cambria" w:hAnsi="Cambria"/>
+        </w:rPr>
+        <w:t xml:space="preserve"> classe que implementa a interface OnItemClickListener</w:t>
+      </w:r>
+      <w:r>
+        <w:rPr>
+          <w:rFonts w:ascii="Cambria" w:hAnsi="Cambria"/>
+        </w:rPr>
+        <w:t xml:space="preserve">.  Tal interface exige a implementação do método </w:t>
+      </w:r>
+      <w:proofErr w:type="gramStart"/>
+      <w:r>
+        <w:rPr>
+          <w:rFonts w:ascii="Cambria" w:hAnsi="Cambria"/>
+        </w:rPr>
+        <w:t>onClickListener</w:t>
+      </w:r>
+      <w:proofErr w:type="gramEnd"/>
+      <w:r>
+        <w:rPr>
+          <w:rFonts w:ascii="Cambria" w:hAnsi="Cambria"/>
+        </w:rPr>
+        <w:t xml:space="preserve">. Foi utilizado, no </w:t>
+      </w:r>
+      <w:proofErr w:type="gramStart"/>
+      <w:r>
+        <w:rPr>
+          <w:rFonts w:ascii="Cambria" w:hAnsi="Cambria"/>
+        </w:rPr>
+        <w:t>iQuizzer</w:t>
+      </w:r>
+      <w:proofErr w:type="gramEnd"/>
+      <w:r>
+        <w:rPr>
+          <w:rFonts w:ascii="Cambria" w:hAnsi="Cambria"/>
+        </w:rPr>
+        <w:t>, esse listener na classe GameMenu, tendo sido implementado o método da seguinte maneira:</w:t>
+      </w:r>
+    </w:p>
+    <w:p>
+      <w:pPr>
+        <w:pBdr>
+          <w:top w:val="single" w:sz="4" w:space="1" w:color="auto"/>
+          <w:left w:val="single" w:sz="4" w:space="4" w:color="auto"/>
+          <w:bottom w:val="single" w:sz="4" w:space="1" w:color="auto"/>
+          <w:right w:val="single" w:sz="4" w:space="4" w:color="auto"/>
+        </w:pBdr>
+        <w:ind w:firstLine="720"/>
+        <w:jc w:val="both"/>
+        <w:rPr>
+          <w:rFonts w:ascii="Cambria" w:hAnsi="Cambria"/>
+          <w:lang w:val="en-US"/>
+        </w:rPr>
+      </w:pPr>
+      <w:r>
+        <w:rPr>
+          <w:rFonts w:ascii="Cambria" w:hAnsi="Cambria"/>
+        </w:rPr>
+        <w:tab/>
+      </w:r>
+      <w:r>
+        <w:rPr>
+          <w:rFonts w:ascii="Cambria" w:hAnsi="Cambria"/>
+          <w:lang w:val="en-US"/>
+        </w:rPr>
+        <w:t>@Override</w:t>
+      </w:r>
+    </w:p>
+    <w:p>
+      <w:pPr>
+        <w:pBdr>
+          <w:top w:val="single" w:sz="4" w:space="1" w:color="auto"/>
+          <w:left w:val="single" w:sz="4" w:space="4" w:color="auto"/>
+          <w:bottom w:val="single" w:sz="4" w:space="1" w:color="auto"/>
+          <w:right w:val="single" w:sz="4" w:space="4" w:color="auto"/>
+        </w:pBdr>
+        <w:ind w:firstLine="720"/>
+        <w:jc w:val="both"/>
+        <w:rPr>
+          <w:rFonts w:ascii="Cambria" w:hAnsi="Cambria"/>
+          <w:lang w:val="en-US"/>
+        </w:rPr>
+      </w:pPr>
+      <w:proofErr w:type="gramStart"/>
+      <w:r>
+        <w:rPr>
+          <w:rFonts w:ascii="Cambria" w:hAnsi="Cambria"/>
+          <w:lang w:val="en-US"/>
+        </w:rPr>
+        <w:t>public</w:t>
+      </w:r>
+      <w:proofErr w:type="gramEnd"/>
+      <w:r>
+        <w:rPr>
+          <w:rFonts w:ascii="Cambria" w:hAnsi="Cambria"/>
+          <w:lang w:val="en-US"/>
+        </w:rPr>
+        <w:t xml:space="preserve"> void onItemClick(AdapterView&lt;?&gt; adapterView, View view, int position, long id) {</w:t>
+      </w:r>
+    </w:p>
+    <w:p>
+      <w:pPr>
+        <w:pBdr>
+          <w:top w:val="single" w:sz="4" w:space="1" w:color="auto"/>
+          <w:left w:val="single" w:sz="4" w:space="4" w:color="auto"/>
+          <w:bottom w:val="single" w:sz="4" w:space="1" w:color="auto"/>
+          <w:right w:val="single" w:sz="4" w:space="4" w:color="auto"/>
+        </w:pBdr>
+        <w:ind w:firstLine="720"/>
+        <w:jc w:val="both"/>
+        <w:rPr>
+          <w:rFonts w:ascii="Cambria" w:hAnsi="Cambria"/>
+          <w:lang w:val="en-US"/>
+        </w:rPr>
+      </w:pPr>
+      <w:r>
+        <w:rPr>
+          <w:rFonts w:ascii="Cambria" w:hAnsi="Cambria"/>
+          <w:lang w:val="en-US"/>
+        </w:rPr>
+        <w:t xml:space="preserve">Quiz quiz = </w:t>
+      </w:r>
+      <w:proofErr w:type="gramStart"/>
+      <w:r>
+        <w:rPr>
+          <w:rFonts w:ascii="Cambria" w:hAnsi="Cambria"/>
+          <w:lang w:val="en-US"/>
+        </w:rPr>
+        <w:t>quizzes.get(</w:t>
+      </w:r>
+      <w:proofErr w:type="gramEnd"/>
+      <w:r>
+        <w:rPr>
+          <w:rFonts w:ascii="Cambria" w:hAnsi="Cambria"/>
+          <w:lang w:val="en-US"/>
+        </w:rPr>
+        <w:t>position);</w:t>
+      </w:r>
+    </w:p>
+    <w:p>
+      <w:pPr>
+        <w:pBdr>
+          <w:top w:val="single" w:sz="4" w:space="1" w:color="auto"/>
+          <w:left w:val="single" w:sz="4" w:space="4" w:color="auto"/>
+          <w:bottom w:val="single" w:sz="4" w:space="1" w:color="auto"/>
+          <w:right w:val="single" w:sz="4" w:space="4" w:color="auto"/>
+        </w:pBdr>
+        <w:ind w:firstLine="720"/>
+        <w:jc w:val="both"/>
+        <w:rPr>
+          <w:rFonts w:ascii="Cambria" w:hAnsi="Cambria"/>
+          <w:lang w:val="en-US"/>
+        </w:rPr>
+      </w:pPr>
+      <w:r>
+        <w:rPr>
+          <w:rFonts w:ascii="Cambria" w:hAnsi="Cambria"/>
+          <w:lang w:val="en-US"/>
+        </w:rPr>
+        <w:t xml:space="preserve">  Intent i = new </w:t>
+      </w:r>
+      <w:proofErr w:type="gramStart"/>
+      <w:r>
+        <w:rPr>
+          <w:rFonts w:ascii="Cambria" w:hAnsi="Cambria"/>
+          <w:lang w:val="en-US"/>
+        </w:rPr>
+        <w:t>Intent(</w:t>
+      </w:r>
+      <w:proofErr w:type="gramEnd"/>
+      <w:r>
+        <w:rPr>
+          <w:rFonts w:ascii="Cambria" w:hAnsi="Cambria"/>
+          <w:lang w:val="en-US"/>
+        </w:rPr>
+        <w:t>getApplicationContext(), GameActivity.class);</w:t>
+      </w:r>
+    </w:p>
+    <w:p>
+      <w:pPr>
+        <w:pBdr>
+          <w:top w:val="single" w:sz="4" w:space="1" w:color="auto"/>
+          <w:left w:val="single" w:sz="4" w:space="4" w:color="auto"/>
+          <w:bottom w:val="single" w:sz="4" w:space="1" w:color="auto"/>
+          <w:right w:val="single" w:sz="4" w:space="4" w:color="auto"/>
+        </w:pBdr>
+        <w:ind w:firstLine="720"/>
+        <w:jc w:val="both"/>
+        <w:rPr>
+          <w:rFonts w:ascii="Cambria" w:hAnsi="Cambria"/>
+        </w:rPr>
+      </w:pPr>
+      <w:r>
+        <w:rPr>
+          <w:rFonts w:ascii="Cambria" w:hAnsi="Cambria"/>
+          <w:lang w:val="en-US"/>
+        </w:rPr>
+        <w:t xml:space="preserve">  </w:t>
+      </w:r>
+      <w:proofErr w:type="gramStart"/>
+      <w:r>
+        <w:rPr>
+          <w:rFonts w:ascii="Cambria" w:hAnsi="Cambria"/>
+        </w:rPr>
+        <w:t>i.</w:t>
+      </w:r>
+      <w:proofErr w:type="gramEnd"/>
+      <w:r>
+        <w:rPr>
+          <w:rFonts w:ascii="Cambria" w:hAnsi="Cambria"/>
+        </w:rPr>
+        <w:t>putExtra("quiz",quiz);</w:t>
+      </w:r>
+    </w:p>
+    <w:p>
+      <w:pPr>
+        <w:pBdr>
+          <w:top w:val="single" w:sz="4" w:space="1" w:color="auto"/>
+          <w:left w:val="single" w:sz="4" w:space="4" w:color="auto"/>
+          <w:bottom w:val="single" w:sz="4" w:space="1" w:color="auto"/>
+          <w:right w:val="single" w:sz="4" w:space="4" w:color="auto"/>
+        </w:pBdr>
+        <w:ind w:firstLine="720"/>
+        <w:jc w:val="both"/>
+        <w:rPr>
+          <w:rFonts w:ascii="Cambria" w:hAnsi="Cambria"/>
+          <w:u w:val="single"/>
+        </w:rPr>
+      </w:pPr>
+      <w:r>
+        <w:rPr>
+          <w:rFonts w:ascii="Cambria" w:hAnsi="Cambria"/>
+        </w:rPr>
+        <w:t xml:space="preserve">  </w:t>
+      </w:r>
+      <w:proofErr w:type="gramStart"/>
+      <w:r>
+        <w:rPr>
+          <w:rFonts w:ascii="Cambria" w:hAnsi="Cambria"/>
+        </w:rPr>
+        <w:t>startActivity</w:t>
+      </w:r>
+      <w:proofErr w:type="gramEnd"/>
+      <w:r>
+        <w:rPr>
+          <w:rFonts w:ascii="Cambria" w:hAnsi="Cambria"/>
+        </w:rPr>
+        <w:t>(i);</w:t>
+      </w:r>
+    </w:p>
+    <w:p>
+      <w:pPr>
+        <w:pBdr>
+          <w:top w:val="single" w:sz="4" w:space="1" w:color="auto"/>
+          <w:left w:val="single" w:sz="4" w:space="4" w:color="auto"/>
+          <w:bottom w:val="single" w:sz="4" w:space="1" w:color="auto"/>
+          <w:right w:val="single" w:sz="4" w:space="4" w:color="auto"/>
+        </w:pBdr>
+        <w:ind w:firstLine="720"/>
+        <w:jc w:val="both"/>
+        <w:rPr>
+          <w:rFonts w:ascii="Cambria" w:hAnsi="Cambria"/>
+        </w:rPr>
+      </w:pPr>
+      <w:proofErr w:type="gramStart"/>
+      <w:r>
+        <w:rPr>
+          <w:rFonts w:ascii="Cambria" w:hAnsi="Cambria"/>
+        </w:rPr>
+        <w:t>}</w:t>
+      </w:r>
+      <w:proofErr w:type="gramEnd"/>
+    </w:p>
+    <w:p>
+      <w:pPr>
+        <w:jc w:val="both"/>
+        <w:rPr>
+          <w:rFonts w:ascii="Cambria" w:hAnsi="Cambria"/>
+        </w:rPr>
+      </w:pPr>
+    </w:p>
+    <w:p>
+      <w:pPr>
+        <w:jc w:val="both"/>
+        <w:rPr>
+          <w:rFonts w:ascii="Cambria" w:hAnsi="Cambria"/>
+        </w:rPr>
+      </w:pPr>
+      <w:r>
+        <w:rPr>
+          <w:rFonts w:ascii="Cambria" w:hAnsi="Cambria"/>
+        </w:rPr>
+        <w:t>\section{Personalizando linhas</w:t>
       </w:r>
       <w:r>
         <w:rPr>
@@ -19069,6 +19700,12 @@
           <w:rFonts w:ascii="Cambria" w:hAnsi="Cambria"/>
         </w:rPr>
         <w:t>}</w:t>
+      </w:r>
+      <w:r>
+        <w:rPr>
+          <w:rFonts w:ascii="Cambria" w:hAnsi="Cambria"/>
+        </w:rPr>
+        <w:t xml:space="preserve"> -- retirado</w:t>
       </w:r>
     </w:p>
     <w:p>
@@ -19330,6 +19967,7 @@
         <w:rPr>
           <w:rFonts w:ascii="Cambria" w:hAnsi="Cambria"/>
         </w:rPr>
+        <w:lastRenderedPageBreak/>
         <w:tab/>
         <w:t xml:space="preserve">No acesso nativo, a programação utilizada é a mesma para aplicações nativas em C, ou seja, não há particularidades entre utilizar o </w:t>
       </w:r>
@@ -19429,7 +20067,7 @@
                     <a:blip r:embed="rId37">
                       <a:extLst>
                         <a:ext uri="{28A0092B-C50C-407E-A947-70E740481C1C}">
-                          <a14:useLocalDpi xmlns:a14="http://schemas.microsoft.com/office/drawing/2010/main" xmlns:wps="http://schemas.microsoft.com/office/word/2010/wordprocessingShape" xmlns:wpi="http://schemas.microsoft.com/office/word/2010/wordprocessingInk" xmlns:wpg="http://schemas.microsoft.com/office/word/2010/wordprocessingGroup" xmlns:w14="http://schemas.microsoft.com/office/word/2010/wordml" xmlns:w="http://schemas.openxmlformats.org/wordprocessingml/2006/main" xmlns:w10="urn:schemas-microsoft-com:office:word" xmlns:wp14="http://schemas.microsoft.com/office/word/2010/wordprocessingDrawing" xmlns:v="urn:schemas-microsoft-com:vml" xmlns:o="urn:schemas-microsoft-com:office:office" xmlns:mc="http://schemas.openxmlformats.org/markup-compatibility/2006" xmlns:wpc="http://schemas.microsoft.com/office/word/2010/wordprocessingCanvas" xmlns="" val="0"/>
+                          <a14:useLocalDpi xmlns="" xmlns:wpc="http://schemas.microsoft.com/office/word/2010/wordprocessingCanvas" xmlns:mc="http://schemas.openxmlformats.org/markup-compatibility/2006" xmlns:o="urn:schemas-microsoft-com:office:office" xmlns:v="urn:schemas-microsoft-com:vml" xmlns:wp14="http://schemas.microsoft.com/office/word/2010/wordprocessingDrawing" xmlns:w10="urn:schemas-microsoft-com:office:word" xmlns:w="http://schemas.openxmlformats.org/wordprocessingml/2006/main" xmlns:w14="http://schemas.microsoft.com/office/word/2010/wordml" xmlns:wpg="http://schemas.microsoft.com/office/word/2010/wordprocessingGroup" xmlns:wpi="http://schemas.microsoft.com/office/word/2010/wordprocessingInk" xmlns:wps="http://schemas.microsoft.com/office/word/2010/wordprocessingShape" xmlns:a14="http://schemas.microsoft.com/office/drawing/2010/main" val="0"/>
                         </a:ext>
                       </a:extLst>
                     </a:blip>
@@ -19549,22 +20187,191 @@
         <w:rPr>
           <w:rFonts w:ascii="Cambria" w:hAnsi="Cambria"/>
         </w:rPr>
+        <w:t xml:space="preserve">Managed Object Context: classe responsável pelas operações básicas de manipulação: inserir objetos, </w:t>
+      </w:r>
+      <w:proofErr w:type="gramStart"/>
+      <w:r>
+        <w:rPr>
+          <w:rFonts w:ascii="Cambria" w:hAnsi="Cambria"/>
+        </w:rPr>
+        <w:t>deletar</w:t>
+      </w:r>
+      <w:proofErr w:type="gramEnd"/>
+      <w:r>
+        <w:rPr>
+          <w:rFonts w:ascii="Cambria" w:hAnsi="Cambria"/>
+        </w:rPr>
+        <w:t xml:space="preserve"> objetos, etc. </w:t>
+      </w:r>
+    </w:p>
+    <w:p>
+      <w:pPr>
+        <w:ind w:firstLine="360"/>
+        <w:jc w:val="both"/>
+        <w:rPr>
+          <w:rFonts w:ascii="Cambria" w:hAnsi="Cambria"/>
+        </w:rPr>
+      </w:pPr>
+      <w:r>
+        <w:rPr>
+          <w:rFonts w:ascii="Cambria" w:hAnsi="Cambria"/>
+        </w:rPr>
+        <w:t xml:space="preserve">No </w:t>
+      </w:r>
+      <w:proofErr w:type="gramStart"/>
+      <w:r>
+        <w:rPr>
+          <w:rFonts w:ascii="Cambria" w:hAnsi="Cambria"/>
+        </w:rPr>
+        <w:t>iQuizzer</w:t>
+      </w:r>
+      <w:proofErr w:type="gramEnd"/>
+      <w:r>
+        <w:rPr>
+          <w:rFonts w:ascii="Cambria" w:hAnsi="Cambria"/>
+        </w:rPr>
+        <w:t xml:space="preserve"> para iOS, criamos uma classe chamada DAO e implementamos métodos de CRUD, como pesquisar, inserir, modificar e deletar. Para cada uma das entidades, criamos uma classe de DAO estendida, como </w:t>
+      </w:r>
+      <w:proofErr w:type="gramStart"/>
+      <w:r>
+        <w:rPr>
+          <w:rFonts w:ascii="Cambria" w:hAnsi="Cambria"/>
+        </w:rPr>
+        <w:t>QuizDAO</w:t>
+      </w:r>
+      <w:proofErr w:type="gramEnd"/>
+      <w:r>
+        <w:rPr>
+          <w:rFonts w:ascii="Cambria" w:hAnsi="Cambria"/>
+        </w:rPr>
+        <w:t xml:space="preserve"> ou PerguntaDAO, onde cada uma dessas realiza operações de crud mais especificas e voltadas para as situações que ocorrem na aplicação. Nessas classes de DAO, fazemos manipulação de “managed object contexto” e “persistente store coordinator”.</w:t>
+      </w:r>
+    </w:p>
+    <w:p>
+      <w:pPr>
+        <w:ind w:firstLine="360"/>
+        <w:jc w:val="both"/>
+        <w:rPr>
+          <w:rFonts w:ascii="Cambria" w:hAnsi="Cambria"/>
+        </w:rPr>
+      </w:pPr>
+      <w:r>
+        <w:rPr>
+          <w:rFonts w:ascii="Cambria" w:hAnsi="Cambria"/>
+        </w:rPr>
+        <w:tab/>
+        <w:t xml:space="preserve">Para cada uma das entidades, criamos um managed object model, estendendo da classe nativa </w:t>
+      </w:r>
+      <w:proofErr w:type="gramStart"/>
+      <w:r>
+        <w:rPr>
+          <w:rFonts w:ascii="Cambria" w:hAnsi="Cambria"/>
+        </w:rPr>
+        <w:t>NSManagedObject</w:t>
+      </w:r>
+      <w:proofErr w:type="gramEnd"/>
+      <w:r>
+        <w:rPr>
+          <w:rFonts w:ascii="Cambria" w:hAnsi="Cambria"/>
+        </w:rPr>
+        <w:t>. É possível criar tais classes com os atributos e relações pré-configuradas selecionando o template “</w:t>
+      </w:r>
+      <w:proofErr w:type="gramStart"/>
+      <w:r>
+        <w:rPr>
+          <w:rFonts w:ascii="Cambria" w:hAnsi="Cambria"/>
+        </w:rPr>
+        <w:t>NSManagedObject</w:t>
+      </w:r>
+      <w:proofErr w:type="gramEnd"/>
+      <w:r>
+        <w:rPr>
+          <w:rFonts w:ascii="Cambria" w:hAnsi="Cambria"/>
+        </w:rPr>
+        <w:t xml:space="preserve"> subclass”  e selecionando o data model desejado.</w:t>
+      </w:r>
+    </w:p>
+    <w:p>
+      <w:pPr>
+        <w:ind w:firstLine="360"/>
+        <w:jc w:val="both"/>
+        <w:rPr>
+          <w:rFonts w:ascii="Cambria" w:hAnsi="Cambria"/>
+        </w:rPr>
+      </w:pPr>
+    </w:p>
+    <w:p>
+      <w:pPr>
+        <w:ind w:firstLine="360"/>
+        <w:jc w:val="both"/>
+        <w:rPr>
+          <w:rFonts w:ascii="Cambria" w:hAnsi="Cambria"/>
+        </w:rPr>
+      </w:pPr>
+      <w:r>
+        <w:rPr>
+          <w:rFonts w:ascii="Cambria" w:hAnsi="Cambria"/>
+        </w:rPr>
+        <w:t>Android</w:t>
+      </w:r>
+    </w:p>
+    <w:p>
+      <w:pPr>
+        <w:ind w:firstLine="360"/>
+        <w:jc w:val="both"/>
+        <w:rPr>
+          <w:rFonts w:ascii="Cambria" w:hAnsi="Cambria"/>
+        </w:rPr>
+      </w:pPr>
+    </w:p>
+    <w:p>
+      <w:pPr>
+        <w:ind w:firstLine="360"/>
+        <w:jc w:val="both"/>
+        <w:rPr>
+          <w:rFonts w:ascii="Cambria" w:hAnsi="Cambria"/>
+        </w:rPr>
+      </w:pPr>
+      <w:r>
+        <w:rPr>
+          <w:rFonts w:ascii="Cambria" w:hAnsi="Cambria"/>
+        </w:rPr>
+        <w:t xml:space="preserve">O framework Android possui um pacote chamado </w:t>
+      </w:r>
+      <w:proofErr w:type="gramStart"/>
+      <w:r>
+        <w:rPr>
+          <w:rFonts w:ascii="Cambria" w:hAnsi="Cambria"/>
+        </w:rPr>
+        <w:t>android.</w:t>
+      </w:r>
+      <w:proofErr w:type="gramEnd"/>
+      <w:r>
+        <w:rPr>
+          <w:rFonts w:ascii="Cambria" w:hAnsi="Cambria"/>
+        </w:rPr>
+        <w:t xml:space="preserve">database.sqlite, que fornece todas as classes necessárias para o gerenciamento do banco de </w:t>
+      </w:r>
+      <w:r>
+        <w:rPr>
+          <w:rFonts w:ascii="Cambria" w:hAnsi="Cambria"/>
+        </w:rPr>
         <w:lastRenderedPageBreak/>
-        <w:t xml:space="preserve">Managed Object Context: classe responsável pelas operações básicas de manipulação: inserir objetos, </w:t>
-      </w:r>
-      <w:proofErr w:type="gramStart"/>
-      <w:r>
-        <w:rPr>
-          <w:rFonts w:ascii="Cambria" w:hAnsi="Cambria"/>
-        </w:rPr>
-        <w:t>deletar</w:t>
-      </w:r>
-      <w:proofErr w:type="gramEnd"/>
-      <w:r>
-        <w:rPr>
-          <w:rFonts w:ascii="Cambria" w:hAnsi="Cambria"/>
-        </w:rPr>
-        <w:t xml:space="preserve"> objetos, etc. </w:t>
+        <w:t xml:space="preserve">dados privado a cada aplicação. Por padrão, o Android vêm com a versão 3.4.0 do </w:t>
+      </w:r>
+      <w:proofErr w:type="gramStart"/>
+      <w:r>
+        <w:rPr>
+          <w:rFonts w:ascii="Cambria" w:hAnsi="Cambria"/>
+        </w:rPr>
+        <w:t>SQLite</w:t>
+      </w:r>
+      <w:proofErr w:type="gramEnd"/>
+      <w:r>
+        <w:rPr>
+          <w:rFonts w:ascii="Cambria" w:hAnsi="Cambria"/>
+        </w:rPr>
+        <w:t>.</w:t>
       </w:r>
     </w:p>
     <w:p>
@@ -19579,35 +20386,118 @@
         <w:rPr>
           <w:rFonts w:ascii="Cambria" w:hAnsi="Cambria"/>
         </w:rPr>
-        <w:t xml:space="preserve">No </w:t>
-      </w:r>
-      <w:proofErr w:type="gramStart"/>
-      <w:r>
-        <w:rPr>
-          <w:rFonts w:ascii="Cambria" w:hAnsi="Cambria"/>
-        </w:rPr>
-        <w:t>iQuizzer</w:t>
-      </w:r>
-      <w:proofErr w:type="gramEnd"/>
-      <w:r>
-        <w:rPr>
-          <w:rFonts w:ascii="Cambria" w:hAnsi="Cambria"/>
-        </w:rPr>
-        <w:t xml:space="preserve"> para iOS, criamos uma classe chamada DAO e implementamos métodos de CRUD, como pesquisar, inserir, modificar e deletar. Para cada uma das entidades, criamos uma classe de DAO estendida, como </w:t>
-      </w:r>
-      <w:proofErr w:type="gramStart"/>
-      <w:r>
-        <w:rPr>
-          <w:rFonts w:ascii="Cambria" w:hAnsi="Cambria"/>
-        </w:rPr>
-        <w:t>QuizDAO</w:t>
-      </w:r>
-      <w:proofErr w:type="gramEnd"/>
-      <w:r>
-        <w:rPr>
-          <w:rFonts w:ascii="Cambria" w:hAnsi="Cambria"/>
-        </w:rPr>
-        <w:t xml:space="preserve"> ou PerguntaDAO, onde cada uma dessas realiza operações de crud mais especificas e voltadas para as situações que ocorrem na aplicação. Nessas classes de DAO, fazemos manipulação de “managed object contexto” e “persistente store coordinator”.</w:t>
+        <w:t>Em nossa aplicação, utilizamos as seguintes classes desse pacote:</w:t>
+      </w:r>
+    </w:p>
+    <w:p>
+      <w:pPr>
+        <w:pStyle w:val="PargrafodaLista"/>
+        <w:numPr>
+          <w:ilvl w:val="0"/>
+          <w:numId w:val="33"/>
+        </w:numPr>
+        <w:jc w:val="both"/>
+        <w:rPr>
+          <w:rFonts w:ascii="Cambria" w:hAnsi="Cambria"/>
+        </w:rPr>
+      </w:pPr>
+      <w:proofErr w:type="gramStart"/>
+      <w:r>
+        <w:rPr>
+          <w:rFonts w:ascii="Cambria" w:hAnsi="Cambria"/>
+        </w:rPr>
+        <w:t>SQLiteOpenHelper</w:t>
+      </w:r>
+      <w:proofErr w:type="gramEnd"/>
+      <w:r>
+        <w:rPr>
+          <w:rFonts w:ascii="Cambria" w:hAnsi="Cambria"/>
+        </w:rPr>
+        <w:t xml:space="preserve">: Essa classe possui métodos para abrir o banco, como onCreate(SQLiteDatabase) e onUpgrade(SQLiteDatabase, int, int), que abrem, criam e atualizam o banco caso necessário. </w:t>
+      </w:r>
+    </w:p>
+    <w:p>
+      <w:pPr>
+        <w:pStyle w:val="PargrafodaLista"/>
+        <w:numPr>
+          <w:ilvl w:val="0"/>
+          <w:numId w:val="33"/>
+        </w:numPr>
+        <w:jc w:val="both"/>
+        <w:rPr>
+          <w:rFonts w:ascii="Cambria" w:hAnsi="Cambria"/>
+        </w:rPr>
+      </w:pPr>
+      <w:proofErr w:type="gramStart"/>
+      <w:r>
+        <w:rPr>
+          <w:rFonts w:ascii="Cambria" w:hAnsi="Cambria"/>
+        </w:rPr>
+        <w:t>SQLiteDatabase</w:t>
+      </w:r>
+      <w:proofErr w:type="gramEnd"/>
+      <w:r>
+        <w:rPr>
+          <w:rFonts w:ascii="Cambria" w:hAnsi="Cambria"/>
+        </w:rPr>
+        <w:t xml:space="preserve">: </w:t>
+      </w:r>
+      <w:r>
+        <w:rPr>
+          <w:rFonts w:ascii="Cambria" w:hAnsi="Cambria"/>
+        </w:rPr>
+        <w:t>possui métodos para gerenciar o banco SQL</w:t>
+      </w:r>
+      <w:r>
+        <w:rPr>
+          <w:rFonts w:ascii="Cambria" w:hAnsi="Cambria"/>
+        </w:rPr>
+        <w:t xml:space="preserve">ite. Com essa classe, foram feitas as interações com as entidades do banco, utilizando essencialmente o método </w:t>
+      </w:r>
+      <w:proofErr w:type="gramStart"/>
+      <w:r>
+        <w:rPr>
+          <w:rFonts w:ascii="Cambria" w:hAnsi="Cambria"/>
+        </w:rPr>
+        <w:t>execSQL</w:t>
+      </w:r>
+      <w:proofErr w:type="gramEnd"/>
+      <w:r>
+        <w:rPr>
+          <w:rFonts w:ascii="Cambria" w:hAnsi="Cambria"/>
+        </w:rPr>
+        <w:t>(String) para entrada e manutenção de tuplas.</w:t>
+      </w:r>
+    </w:p>
+    <w:p>
+      <w:pPr>
+        <w:pStyle w:val="PargrafodaLista"/>
+        <w:numPr>
+          <w:ilvl w:val="0"/>
+          <w:numId w:val="33"/>
+        </w:numPr>
+        <w:jc w:val="both"/>
+        <w:rPr>
+          <w:rFonts w:ascii="Cambria" w:hAnsi="Cambria"/>
+        </w:rPr>
+      </w:pPr>
+      <w:r>
+        <w:rPr>
+          <w:rFonts w:ascii="Cambria" w:hAnsi="Cambria"/>
+        </w:rPr>
+        <w:t>Cursor</w:t>
+      </w:r>
+      <w:r>
+        <w:rPr>
+          <w:rFonts w:ascii="Cambria" w:hAnsi="Cambria"/>
+        </w:rPr>
+        <w:t xml:space="preserve">: </w:t>
+      </w:r>
+      <w:r>
+        <w:rPr>
+          <w:rFonts w:ascii="Cambria" w:hAnsi="Cambria"/>
+        </w:rPr>
+        <w:t>classe de manipulação de resultados de uma consulta.</w:t>
       </w:r>
     </w:p>
     <w:p>
@@ -19618,65 +20508,6 @@
           <w:rFonts w:ascii="Cambria" w:hAnsi="Cambria"/>
         </w:rPr>
       </w:pPr>
-      <w:r>
-        <w:rPr>
-          <w:rFonts w:ascii="Cambria" w:hAnsi="Cambria"/>
-        </w:rPr>
-        <w:tab/>
-        <w:t xml:space="preserve">Para cada uma das entidades, criamos semi-automaticamente um managed object model, estendendo da classe nativa </w:t>
-      </w:r>
-      <w:proofErr w:type="gramStart"/>
-      <w:r>
-        <w:rPr>
-          <w:rFonts w:ascii="Cambria" w:hAnsi="Cambria"/>
-        </w:rPr>
-        <w:t>NSManagedObject</w:t>
-      </w:r>
-      <w:proofErr w:type="gramEnd"/>
-      <w:r>
-        <w:rPr>
-          <w:rFonts w:ascii="Cambria" w:hAnsi="Cambria"/>
-        </w:rPr>
-        <w:t>. É possível criar tais classes com os atributos e relações pré-configuradas selecionando o template “</w:t>
-      </w:r>
-      <w:proofErr w:type="gramStart"/>
-      <w:r>
-        <w:rPr>
-          <w:rFonts w:ascii="Cambria" w:hAnsi="Cambria"/>
-        </w:rPr>
-        <w:t>NSManagedObject</w:t>
-      </w:r>
-      <w:proofErr w:type="gramEnd"/>
-      <w:r>
-        <w:rPr>
-          <w:rFonts w:ascii="Cambria" w:hAnsi="Cambria"/>
-        </w:rPr>
-        <w:t xml:space="preserve"> subclass”  e selecionando o data model desejado.</w:t>
-      </w:r>
-    </w:p>
-    <w:p>
-      <w:pPr>
-        <w:ind w:firstLine="360"/>
-        <w:jc w:val="both"/>
-        <w:rPr>
-          <w:rFonts w:ascii="Cambria" w:hAnsi="Cambria"/>
-        </w:rPr>
-      </w:pPr>
-    </w:p>
-    <w:p>
-      <w:pPr>
-        <w:ind w:firstLine="360"/>
-        <w:jc w:val="both"/>
-        <w:rPr>
-          <w:rFonts w:ascii="Cambria" w:hAnsi="Cambria"/>
-        </w:rPr>
-      </w:pPr>
-      <w:r>
-        <w:rPr>
-          <w:rFonts w:ascii="Cambria" w:hAnsi="Cambria"/>
-        </w:rPr>
-        <w:t>Android</w:t>
-      </w:r>
     </w:p>
     <w:p>
       <w:pPr>
@@ -20112,6 +20943,7 @@
         <w:rPr>
           <w:rFonts w:ascii="Cambria" w:hAnsi="Cambria"/>
         </w:rPr>
+        <w:lastRenderedPageBreak/>
         <w:t xml:space="preserve">No Android, a classe que representa a memória de preferências é chamada </w:t>
       </w:r>
       <w:proofErr w:type="gramStart"/>
@@ -20913,22 +21745,22 @@
         <w:rPr>
           <w:rFonts w:ascii="Cambria" w:hAnsi="Cambria"/>
         </w:rPr>
+        <w:t>iOS</w:t>
+      </w:r>
+      <w:proofErr w:type="gramEnd"/>
+    </w:p>
+    <w:p>
+      <w:pPr>
+        <w:jc w:val="both"/>
+        <w:rPr>
+          <w:rFonts w:ascii="Cambria" w:hAnsi="Cambria"/>
+        </w:rPr>
+      </w:pPr>
+      <w:r>
+        <w:rPr>
+          <w:rFonts w:ascii="Cambria" w:hAnsi="Cambria"/>
+        </w:rPr>
         <w:lastRenderedPageBreak/>
-        <w:t>iOS</w:t>
-      </w:r>
-      <w:proofErr w:type="gramEnd"/>
-    </w:p>
-    <w:p>
-      <w:pPr>
-        <w:jc w:val="both"/>
-        <w:rPr>
-          <w:rFonts w:ascii="Cambria" w:hAnsi="Cambria"/>
-        </w:rPr>
-      </w:pPr>
-      <w:r>
-        <w:rPr>
-          <w:rFonts w:ascii="Cambria" w:hAnsi="Cambria"/>
-        </w:rPr>
         <w:tab/>
         <w:t xml:space="preserve">A partir do </w:t>
       </w:r>
@@ -22703,14 +23535,12 @@
         <w:jc w:val="both"/>
         <w:rPr>
           <w:rFonts w:ascii="Cambria" w:hAnsi="Cambria"/>
-          <w:lang w:val="en-US"/>
-        </w:rPr>
-      </w:pPr>
-      <w:proofErr w:type="gramStart"/>
-      <w:r>
-        <w:rPr>
-          <w:rFonts w:ascii="Cambria" w:hAnsi="Cambria"/>
-          <w:lang w:val="en-US"/>
+        </w:rPr>
+      </w:pPr>
+      <w:proofErr w:type="gramStart"/>
+      <w:r>
+        <w:rPr>
+          <w:rFonts w:ascii="Cambria" w:hAnsi="Cambria"/>
         </w:rPr>
         <w:t>iOS</w:t>
       </w:r>
@@ -22721,21 +23551,19 @@
         <w:jc w:val="both"/>
         <w:rPr>
           <w:rFonts w:ascii="Cambria" w:hAnsi="Cambria"/>
-          <w:lang w:val="en-US"/>
-        </w:rPr>
-      </w:pPr>
-    </w:p>
-    <w:p>
-      <w:pPr>
-        <w:jc w:val="both"/>
-        <w:rPr>
-          <w:rFonts w:ascii="Cambria" w:hAnsi="Cambria"/>
-        </w:rPr>
-      </w:pPr>
-      <w:r>
-        <w:rPr>
-          <w:rFonts w:ascii="Cambria" w:hAnsi="Cambria"/>
-          <w:lang w:val="en-US"/>
+        </w:rPr>
+      </w:pPr>
+    </w:p>
+    <w:p>
+      <w:pPr>
+        <w:jc w:val="both"/>
+        <w:rPr>
+          <w:rFonts w:ascii="Cambria" w:hAnsi="Cambria"/>
+        </w:rPr>
+      </w:pPr>
+      <w:r>
+        <w:rPr>
+          <w:rFonts w:ascii="Cambria" w:hAnsi="Cambria"/>
         </w:rPr>
         <w:tab/>
       </w:r>
@@ -23063,9 +23891,15 @@
       <w:r>
         <w:rPr>
           <w:rFonts w:ascii="Cambria" w:hAnsi="Cambria"/>
-          <w:lang w:val="en-US"/>
-        </w:rPr>
-        <w:t xml:space="preserve">        StrictMode.ThreadPolicy policy = new </w:t>
+        </w:rPr>
+        <w:t xml:space="preserve">        </w:t>
+      </w:r>
+      <w:r>
+        <w:rPr>
+          <w:rFonts w:ascii="Cambria" w:hAnsi="Cambria"/>
+          <w:lang w:val="en-US"/>
+        </w:rPr>
+        <w:t xml:space="preserve">StrictMode.ThreadPolicy policy = new </w:t>
       </w:r>
       <w:proofErr w:type="gramStart"/>
       <w:r>
@@ -25209,6 +26043,119 @@
     </w:lvl>
   </w:abstractNum>
   <w:abstractNum w:abstractNumId="10">
+    <w:nsid w:val="2CB25CE2"/>
+    <w:multiLevelType w:val="hybridMultilevel"/>
+    <w:tmpl w:val="430A5DFA"/>
+    <w:lvl w:ilvl="0" w:tplc="04160001">
+      <w:start w:val="1"/>
+      <w:numFmt w:val="bullet"/>
+      <w:lvlText w:val=""/>
+      <w:lvlJc w:val="left"/>
+      <w:pPr>
+        <w:ind w:left="1080" w:hanging="360"/>
+      </w:pPr>
+      <w:rPr>
+        <w:rFonts w:ascii="Symbol" w:hAnsi="Symbol" w:hint="default"/>
+      </w:rPr>
+    </w:lvl>
+    <w:lvl w:ilvl="1" w:tplc="04160003" w:tentative="1">
+      <w:start w:val="1"/>
+      <w:numFmt w:val="bullet"/>
+      <w:lvlText w:val="o"/>
+      <w:lvlJc w:val="left"/>
+      <w:pPr>
+        <w:ind w:left="1800" w:hanging="360"/>
+      </w:pPr>
+      <w:rPr>
+        <w:rFonts w:ascii="Courier New" w:hAnsi="Courier New" w:cs="Courier New" w:hint="default"/>
+      </w:rPr>
+    </w:lvl>
+    <w:lvl w:ilvl="2" w:tplc="04160005" w:tentative="1">
+      <w:start w:val="1"/>
+      <w:numFmt w:val="bullet"/>
+      <w:lvlText w:val=""/>
+      <w:lvlJc w:val="left"/>
+      <w:pPr>
+        <w:ind w:left="2520" w:hanging="360"/>
+      </w:pPr>
+      <w:rPr>
+        <w:rFonts w:ascii="Wingdings" w:hAnsi="Wingdings" w:hint="default"/>
+      </w:rPr>
+    </w:lvl>
+    <w:lvl w:ilvl="3" w:tplc="04160001" w:tentative="1">
+      <w:start w:val="1"/>
+      <w:numFmt w:val="bullet"/>
+      <w:lvlText w:val=""/>
+      <w:lvlJc w:val="left"/>
+      <w:pPr>
+        <w:ind w:left="3240" w:hanging="360"/>
+      </w:pPr>
+      <w:rPr>
+        <w:rFonts w:ascii="Symbol" w:hAnsi="Symbol" w:hint="default"/>
+      </w:rPr>
+    </w:lvl>
+    <w:lvl w:ilvl="4" w:tplc="04160003" w:tentative="1">
+      <w:start w:val="1"/>
+      <w:numFmt w:val="bullet"/>
+      <w:lvlText w:val="o"/>
+      <w:lvlJc w:val="left"/>
+      <w:pPr>
+        <w:ind w:left="3960" w:hanging="360"/>
+      </w:pPr>
+      <w:rPr>
+        <w:rFonts w:ascii="Courier New" w:hAnsi="Courier New" w:cs="Courier New" w:hint="default"/>
+      </w:rPr>
+    </w:lvl>
+    <w:lvl w:ilvl="5" w:tplc="04160005" w:tentative="1">
+      <w:start w:val="1"/>
+      <w:numFmt w:val="bullet"/>
+      <w:lvlText w:val=""/>
+      <w:lvlJc w:val="left"/>
+      <w:pPr>
+        <w:ind w:left="4680" w:hanging="360"/>
+      </w:pPr>
+      <w:rPr>
+        <w:rFonts w:ascii="Wingdings" w:hAnsi="Wingdings" w:hint="default"/>
+      </w:rPr>
+    </w:lvl>
+    <w:lvl w:ilvl="6" w:tplc="04160001" w:tentative="1">
+      <w:start w:val="1"/>
+      <w:numFmt w:val="bullet"/>
+      <w:lvlText w:val=""/>
+      <w:lvlJc w:val="left"/>
+      <w:pPr>
+        <w:ind w:left="5400" w:hanging="360"/>
+      </w:pPr>
+      <w:rPr>
+        <w:rFonts w:ascii="Symbol" w:hAnsi="Symbol" w:hint="default"/>
+      </w:rPr>
+    </w:lvl>
+    <w:lvl w:ilvl="7" w:tplc="04160003" w:tentative="1">
+      <w:start w:val="1"/>
+      <w:numFmt w:val="bullet"/>
+      <w:lvlText w:val="o"/>
+      <w:lvlJc w:val="left"/>
+      <w:pPr>
+        <w:ind w:left="6120" w:hanging="360"/>
+      </w:pPr>
+      <w:rPr>
+        <w:rFonts w:ascii="Courier New" w:hAnsi="Courier New" w:cs="Courier New" w:hint="default"/>
+      </w:rPr>
+    </w:lvl>
+    <w:lvl w:ilvl="8" w:tplc="04160005" w:tentative="1">
+      <w:start w:val="1"/>
+      <w:numFmt w:val="bullet"/>
+      <w:lvlText w:val=""/>
+      <w:lvlJc w:val="left"/>
+      <w:pPr>
+        <w:ind w:left="6840" w:hanging="360"/>
+      </w:pPr>
+      <w:rPr>
+        <w:rFonts w:ascii="Wingdings" w:hAnsi="Wingdings" w:hint="default"/>
+      </w:rPr>
+    </w:lvl>
+  </w:abstractNum>
+  <w:abstractNum w:abstractNumId="11">
     <w:nsid w:val="37DE086C"/>
     <w:multiLevelType w:val="multilevel"/>
     <w:tmpl w:val="9A44B958"/>
@@ -25325,7 +26272,7 @@
       </w:pPr>
     </w:lvl>
   </w:abstractNum>
-  <w:abstractNum w:abstractNumId="11">
+  <w:abstractNum w:abstractNumId="12">
     <w:nsid w:val="38FF5A94"/>
     <w:multiLevelType w:val="hybridMultilevel"/>
     <w:tmpl w:val="6518D9CE"/>
@@ -25438,7 +26385,7 @@
       </w:rPr>
     </w:lvl>
   </w:abstractNum>
-  <w:abstractNum w:abstractNumId="12">
+  <w:abstractNum w:abstractNumId="13">
     <w:nsid w:val="44407EFF"/>
     <w:multiLevelType w:val="hybridMultilevel"/>
     <w:tmpl w:val="9FBA1958"/>
@@ -25551,7 +26498,7 @@
       </w:rPr>
     </w:lvl>
   </w:abstractNum>
-  <w:abstractNum w:abstractNumId="13">
+  <w:abstractNum w:abstractNumId="14">
     <w:nsid w:val="49A91FF3"/>
     <w:multiLevelType w:val="hybridMultilevel"/>
     <w:tmpl w:val="A5B0DD58"/>
@@ -25664,7 +26611,7 @@
       </w:rPr>
     </w:lvl>
   </w:abstractNum>
-  <w:abstractNum w:abstractNumId="14">
+  <w:abstractNum w:abstractNumId="15">
     <w:nsid w:val="4B2B6C30"/>
     <w:multiLevelType w:val="hybridMultilevel"/>
     <w:tmpl w:val="9E58189C"/>
@@ -25777,7 +26724,7 @@
       </w:rPr>
     </w:lvl>
   </w:abstractNum>
-  <w:abstractNum w:abstractNumId="15">
+  <w:abstractNum w:abstractNumId="16">
     <w:nsid w:val="4B566163"/>
     <w:multiLevelType w:val="hybridMultilevel"/>
     <w:tmpl w:val="DD9C362A"/>
@@ -25890,7 +26837,7 @@
       </w:rPr>
     </w:lvl>
   </w:abstractNum>
-  <w:abstractNum w:abstractNumId="16">
+  <w:abstractNum w:abstractNumId="17">
     <w:nsid w:val="535D54BC"/>
     <w:multiLevelType w:val="hybridMultilevel"/>
     <w:tmpl w:val="FE5E2ACC"/>
@@ -26003,7 +26950,7 @@
       </w:rPr>
     </w:lvl>
   </w:abstractNum>
-  <w:abstractNum w:abstractNumId="17">
+  <w:abstractNum w:abstractNumId="18">
     <w:nsid w:val="53C734FC"/>
     <w:multiLevelType w:val="hybridMultilevel"/>
     <w:tmpl w:val="DD104C0A"/>
@@ -26116,7 +27063,7 @@
       </w:rPr>
     </w:lvl>
   </w:abstractNum>
-  <w:abstractNum w:abstractNumId="18">
+  <w:abstractNum w:abstractNumId="19">
     <w:nsid w:val="57BF0323"/>
     <w:multiLevelType w:val="hybridMultilevel"/>
     <w:tmpl w:val="5058D6D8"/>
@@ -26205,7 +27152,7 @@
       </w:pPr>
     </w:lvl>
   </w:abstractNum>
-  <w:abstractNum w:abstractNumId="19">
+  <w:abstractNum w:abstractNumId="20">
     <w:nsid w:val="57D83501"/>
     <w:multiLevelType w:val="hybridMultilevel"/>
     <w:tmpl w:val="3ADC67F0"/>
@@ -26318,7 +27265,7 @@
       </w:rPr>
     </w:lvl>
   </w:abstractNum>
-  <w:abstractNum w:abstractNumId="20">
+  <w:abstractNum w:abstractNumId="21">
     <w:nsid w:val="5A0002EB"/>
     <w:multiLevelType w:val="hybridMultilevel"/>
     <w:tmpl w:val="5F2C7BB0"/>
@@ -26431,7 +27378,7 @@
       </w:rPr>
     </w:lvl>
   </w:abstractNum>
-  <w:abstractNum w:abstractNumId="21">
+  <w:abstractNum w:abstractNumId="22">
     <w:nsid w:val="5CC65470"/>
     <w:multiLevelType w:val="hybridMultilevel"/>
     <w:tmpl w:val="283C0608"/>
@@ -26544,7 +27491,7 @@
       </w:rPr>
     </w:lvl>
   </w:abstractNum>
-  <w:abstractNum w:abstractNumId="22">
+  <w:abstractNum w:abstractNumId="23">
     <w:nsid w:val="5E7A42B0"/>
     <w:multiLevelType w:val="hybridMultilevel"/>
     <w:tmpl w:val="4F224906"/>
@@ -26657,7 +27604,7 @@
       </w:rPr>
     </w:lvl>
   </w:abstractNum>
-  <w:abstractNum w:abstractNumId="23">
+  <w:abstractNum w:abstractNumId="24">
     <w:nsid w:val="60C645F2"/>
     <w:multiLevelType w:val="hybridMultilevel"/>
     <w:tmpl w:val="2E783E78"/>
@@ -26770,7 +27717,7 @@
       </w:rPr>
     </w:lvl>
   </w:abstractNum>
-  <w:abstractNum w:abstractNumId="24">
+  <w:abstractNum w:abstractNumId="25">
     <w:nsid w:val="65B51440"/>
     <w:multiLevelType w:val="hybridMultilevel"/>
     <w:tmpl w:val="14A2D4A6"/>
@@ -26883,7 +27830,7 @@
       </w:rPr>
     </w:lvl>
   </w:abstractNum>
-  <w:abstractNum w:abstractNumId="25">
+  <w:abstractNum w:abstractNumId="26">
     <w:nsid w:val="69C03905"/>
     <w:multiLevelType w:val="hybridMultilevel"/>
     <w:tmpl w:val="9EB070F0"/>
@@ -26996,7 +27943,7 @@
       </w:rPr>
     </w:lvl>
   </w:abstractNum>
-  <w:abstractNum w:abstractNumId="26">
+  <w:abstractNum w:abstractNumId="27">
     <w:nsid w:val="6C9B546C"/>
     <w:multiLevelType w:val="hybridMultilevel"/>
     <w:tmpl w:val="DB3C3168"/>
@@ -27109,7 +28056,7 @@
       </w:rPr>
     </w:lvl>
   </w:abstractNum>
-  <w:abstractNum w:abstractNumId="27">
+  <w:abstractNum w:abstractNumId="28">
     <w:nsid w:val="6E701722"/>
     <w:multiLevelType w:val="hybridMultilevel"/>
     <w:tmpl w:val="7050444C"/>
@@ -27222,7 +28169,7 @@
       </w:rPr>
     </w:lvl>
   </w:abstractNum>
-  <w:abstractNum w:abstractNumId="28">
+  <w:abstractNum w:abstractNumId="29">
     <w:nsid w:val="773330D7"/>
     <w:multiLevelType w:val="hybridMultilevel"/>
     <w:tmpl w:val="AB86A168"/>
@@ -27335,7 +28282,7 @@
       </w:rPr>
     </w:lvl>
   </w:abstractNum>
-  <w:abstractNum w:abstractNumId="29">
+  <w:abstractNum w:abstractNumId="30">
     <w:nsid w:val="78CC6BBE"/>
     <w:multiLevelType w:val="hybridMultilevel"/>
     <w:tmpl w:val="6AEEAD00"/>
@@ -27421,7 +28368,7 @@
       </w:pPr>
     </w:lvl>
   </w:abstractNum>
-  <w:abstractNum w:abstractNumId="30">
+  <w:abstractNum w:abstractNumId="31">
     <w:nsid w:val="7D531C69"/>
     <w:multiLevelType w:val="hybridMultilevel"/>
     <w:tmpl w:val="6226CEEA"/>
@@ -27534,7 +28481,7 @@
       </w:rPr>
     </w:lvl>
   </w:abstractNum>
-  <w:abstractNum w:abstractNumId="31">
+  <w:abstractNum w:abstractNumId="32">
     <w:nsid w:val="7E4E4462"/>
     <w:multiLevelType w:val="hybridMultilevel"/>
     <w:tmpl w:val="3D6A9250"/>
@@ -27648,37 +28595,37 @@
     </w:lvl>
   </w:abstractNum>
   <w:num w:numId="1">
-    <w:abstractNumId w:val="27"/>
+    <w:abstractNumId w:val="28"/>
   </w:num>
   <w:num w:numId="2">
-    <w:abstractNumId w:val="22"/>
+    <w:abstractNumId w:val="23"/>
   </w:num>
   <w:num w:numId="3">
-    <w:abstractNumId w:val="24"/>
+    <w:abstractNumId w:val="25"/>
   </w:num>
   <w:num w:numId="4">
-    <w:abstractNumId w:val="10"/>
+    <w:abstractNumId w:val="11"/>
   </w:num>
   <w:num w:numId="5">
-    <w:abstractNumId w:val="14"/>
+    <w:abstractNumId w:val="15"/>
   </w:num>
   <w:num w:numId="6">
-    <w:abstractNumId w:val="21"/>
+    <w:abstractNumId w:val="22"/>
   </w:num>
   <w:num w:numId="7">
     <w:abstractNumId w:val="5"/>
   </w:num>
   <w:num w:numId="8">
-    <w:abstractNumId w:val="29"/>
+    <w:abstractNumId w:val="30"/>
   </w:num>
   <w:num w:numId="9">
-    <w:abstractNumId w:val="12"/>
+    <w:abstractNumId w:val="13"/>
   </w:num>
   <w:num w:numId="10">
-    <w:abstractNumId w:val="26"/>
+    <w:abstractNumId w:val="27"/>
   </w:num>
   <w:num w:numId="11">
-    <w:abstractNumId w:val="19"/>
+    <w:abstractNumId w:val="20"/>
   </w:num>
   <w:num w:numId="12">
     <w:abstractNumId w:val="4"/>
@@ -27687,28 +28634,28 @@
     <w:abstractNumId w:val="7"/>
   </w:num>
   <w:num w:numId="14">
-    <w:abstractNumId w:val="15"/>
+    <w:abstractNumId w:val="16"/>
   </w:num>
   <w:num w:numId="15">
-    <w:abstractNumId w:val="30"/>
+    <w:abstractNumId w:val="31"/>
   </w:num>
   <w:num w:numId="16">
-    <w:abstractNumId w:val="11"/>
+    <w:abstractNumId w:val="12"/>
   </w:num>
   <w:num w:numId="17">
-    <w:abstractNumId w:val="13"/>
+    <w:abstractNumId w:val="14"/>
   </w:num>
   <w:num w:numId="18">
-    <w:abstractNumId w:val="20"/>
+    <w:abstractNumId w:val="21"/>
   </w:num>
   <w:num w:numId="19">
-    <w:abstractNumId w:val="31"/>
+    <w:abstractNumId w:val="32"/>
   </w:num>
   <w:num w:numId="20">
     <w:abstractNumId w:val="6"/>
   </w:num>
   <w:num w:numId="21">
-    <w:abstractNumId w:val="16"/>
+    <w:abstractNumId w:val="17"/>
   </w:num>
   <w:num w:numId="22">
     <w:abstractNumId w:val="3"/>
@@ -27720,7 +28667,7 @@
     <w:abstractNumId w:val="8"/>
   </w:num>
   <w:num w:numId="25">
-    <w:abstractNumId w:val="18"/>
+    <w:abstractNumId w:val="19"/>
   </w:num>
   <w:num w:numId="26">
     <w:abstractNumId w:val="9"/>
@@ -27729,19 +28676,22 @@
     <w:abstractNumId w:val="1"/>
   </w:num>
   <w:num w:numId="28">
-    <w:abstractNumId w:val="25"/>
+    <w:abstractNumId w:val="26"/>
   </w:num>
   <w:num w:numId="29">
-    <w:abstractNumId w:val="28"/>
+    <w:abstractNumId w:val="29"/>
   </w:num>
   <w:num w:numId="30">
-    <w:abstractNumId w:val="17"/>
+    <w:abstractNumId w:val="18"/>
   </w:num>
   <w:num w:numId="31">
-    <w:abstractNumId w:val="23"/>
+    <w:abstractNumId w:val="24"/>
   </w:num>
   <w:num w:numId="32">
     <w:abstractNumId w:val="0"/>
+  </w:num>
+  <w:num w:numId="33">
+    <w:abstractNumId w:val="10"/>
   </w:num>
 </w:numbering>
 </file>
@@ -28794,7 +29744,7 @@
 </file>
 
 <file path=customXml/itemProps1.xml><?xml version="1.0" encoding="utf-8"?>
-<ds:datastoreItem xmlns:ds="http://schemas.openxmlformats.org/officeDocument/2006/customXml" ds:itemID="{29D6B3B2-720C-418E-BC93-C04239D5593E}">
+<ds:datastoreItem xmlns:ds="http://schemas.openxmlformats.org/officeDocument/2006/customXml" ds:itemID="{91142E90-37DA-4293-B1DB-946717958B95}">
   <ds:schemaRefs>
     <ds:schemaRef ds:uri="http://schemas.openxmlformats.org/officeDocument/2006/bibliography"/>
   </ds:schemaRefs>

</xml_diff>